<commit_message>
fix my research supervisor's notes
</commit_message>
<xml_diff>
--- a/txt/main.docx
+++ b/txt/main.docx
@@ -86,6 +86,9 @@
         <w:t xml:space="preserve"> и его СУ</w:t>
       </w:r>
       <w:r>
+        <w:t xml:space="preserve"> (системы управления)</w:t>
+      </w:r>
+      <w:r>
         <w:t>.</w:t>
       </w:r>
     </w:p>
@@ -110,6 +113,10 @@
     <w:p>
       <w:pPr>
         <w:pStyle w:val="1"/>
+        <w:numPr>
+          <w:ilvl w:val="0"/>
+          <w:numId w:val="4"/>
+        </w:numPr>
       </w:pPr>
       <w:r>
         <w:t>Постановка задачи</w:t>
@@ -141,7 +148,10 @@
         </w:numPr>
       </w:pPr>
       <w:r>
-        <w:t>Число степеней свободы, с учётом рабочего звена – 4;</w:t>
+        <w:t>ч</w:t>
+      </w:r>
+      <w:r>
+        <w:t>исло степеней свободы, с учётом рабочего звена – 4;</w:t>
       </w:r>
     </w:p>
     <w:p>
@@ -153,7 +163,10 @@
         </w:numPr>
       </w:pPr>
       <w:r>
-        <w:t>Грузоподъёмность в вытянутом состоянии 30Н;</w:t>
+        <w:t>г</w:t>
+      </w:r>
+      <w:r>
+        <w:t>рузоподъёмность в вытянутом состоянии 30Н;</w:t>
       </w:r>
     </w:p>
     <w:p>
@@ -165,7 +178,10 @@
         </w:numPr>
       </w:pPr>
       <w:r>
-        <w:t>Максимальная скорость перемещения по степени свободы – 30 об/мин;</w:t>
+        <w:t>м</w:t>
+      </w:r>
+      <w:r>
+        <w:t>аксимальная скорость перемещения по степени свободы – 30 об/мин;</w:t>
       </w:r>
     </w:p>
     <w:p>
@@ -177,7 +193,10 @@
         </w:numPr>
       </w:pPr>
       <w:r>
-        <w:t>Длина в вытянутом положении 0.4м.</w:t>
+        <w:t>д</w:t>
+      </w:r>
+      <w:r>
+        <w:t>лина в вытянутом положении 0.4м.</w:t>
       </w:r>
     </w:p>
     <w:p>
@@ -269,7 +288,13 @@
         <w:t>BlueprintLab</w:t>
       </w:r>
       <w:r>
-        <w:t>. Основываясь на его габаритах будут строиться модель для определения значений некоторых необходимых для расчётов параметров. Он представлен на рисунке 1.</w:t>
+        <w:t>. Основываясь на его габаритах буд</w:t>
+      </w:r>
+      <w:r>
+        <w:t>е</w:t>
+      </w:r>
+      <w:r>
+        <w:t>т строиться модель для определения значений некоторых необходимых для расчётов параметров. Он представлен на рисунке 1.</w:t>
       </w:r>
     </w:p>
     <w:p>
@@ -304,9 +329,6 @@
       </w:r>
       <w:r>
         <w:t>4</w:t>
-      </w:r>
-      <w:r>
-        <w:t>.</w:t>
       </w:r>
     </w:p>
     <w:p>
@@ -1315,6 +1337,7 @@
           <w:rFonts w:eastAsiaTheme="minorEastAsia"/>
         </w:rPr>
       </w:pPr>
+      <w:commentRangeStart w:id="1"/>
       <w:r>
         <w:rPr>
           <w:rFonts w:eastAsiaTheme="minorEastAsia"/>
@@ -1344,6 +1367,13 @@
           <w:rFonts w:eastAsiaTheme="minorEastAsia"/>
         </w:rPr>
         <w:t xml:space="preserve"> Эти моменты составят основную часть момента нагрузки. После учёта вышеописанных соображений уравнение 1 примет вид:</w:t>
+      </w:r>
+      <w:commentRangeEnd w:id="1"/>
+      <w:r>
+        <w:rPr>
+          <w:rStyle w:val="ae"/>
+        </w:rPr>
+        <w:commentReference w:id="1"/>
       </w:r>
     </w:p>
     <w:p>
@@ -1362,7 +1392,7 @@
         </w:rPr>
         <w:tab/>
       </w:r>
-      <w:bookmarkStart w:id="1" w:name="_Hlk71208712"/>
+      <w:bookmarkStart w:id="2" w:name="_Hlk71208712"/>
       <m:oMath>
         <m:sSub>
           <m:sSubPr>
@@ -1392,7 +1422,7 @@
             </m:r>
           </m:sub>
         </m:sSub>
-        <w:bookmarkEnd w:id="1"/>
+        <w:bookmarkEnd w:id="2"/>
         <m:r>
           <w:rPr>
             <w:rFonts w:ascii="Cambria Math" w:hAnsi="Cambria Math"/>
@@ -2146,42 +2176,286 @@
       </w:r>
     </w:p>
     <w:p>
-      <w:r>
-        <w:t>где:</w:t>
-      </w:r>
-    </w:p>
-    <w:p>
-      <w:pPr>
-        <w:rPr>
-          <w:rFonts w:eastAsiaTheme="minorEastAsia"/>
-        </w:rPr>
-      </w:pPr>
+      <w:pPr>
+        <w:tabs>
+          <w:tab w:val="decimal" w:pos="7088"/>
+          <w:tab w:val="right" w:pos="9355"/>
+        </w:tabs>
+        <w:jc w:val="left"/>
+        <w:rPr>
+          <w:rFonts w:eastAsiaTheme="minorEastAsia"/>
+          <w:iCs/>
+        </w:rPr>
+      </w:pPr>
+      <w:r>
+        <w:rPr>
+          <w:rFonts w:eastAsiaTheme="minorEastAsia"/>
+        </w:rPr>
+        <w:tab/>
+      </w:r>
       <m:oMath>
         <m:sSub>
           <m:sSubPr>
             <m:ctrlPr>
               <w:rPr>
-                <w:rFonts w:ascii="Cambria Math" w:hAnsi="Cambria Math"/>
+                <w:rFonts w:ascii="Cambria Math" w:eastAsiaTheme="minorEastAsia" w:hAnsi="Cambria Math"/>
                 <w:i/>
-                <w:lang w:val="en-US"/>
               </w:rPr>
             </m:ctrlPr>
           </m:sSubPr>
           <m:e>
             <m:r>
               <w:rPr>
-                <w:rFonts w:ascii="Cambria Math" w:hAnsi="Cambria Math"/>
-                <w:lang w:val="en-US"/>
-              </w:rPr>
-              <m:t>m</m:t>
+                <w:rFonts w:ascii="Cambria Math" w:eastAsiaTheme="minorEastAsia" w:hAnsi="Cambria Math"/>
+              </w:rPr>
+              <m:t>M</m:t>
             </m:r>
           </m:e>
           <m:sub>
             <m:r>
               <w:rPr>
-                <w:rFonts w:ascii="Cambria Math" w:hAnsi="Cambria Math"/>
-              </w:rPr>
-              <m:t>н</m:t>
+                <w:rFonts w:ascii="Cambria Math" w:eastAsiaTheme="minorEastAsia" w:hAnsi="Cambria Math"/>
+              </w:rPr>
+              <m:t>в</m:t>
+            </m:r>
+          </m:sub>
+        </m:sSub>
+        <m:r>
+          <w:rPr>
+            <w:rFonts w:ascii="Cambria Math" w:eastAsiaTheme="minorEastAsia" w:hAnsi="Cambria Math"/>
+          </w:rPr>
+          <m:t>=</m:t>
+        </m:r>
+        <m:sSub>
+          <m:sSubPr>
+            <m:ctrlPr>
+              <w:rPr>
+                <w:rFonts w:ascii="Cambria Math" w:eastAsiaTheme="minorEastAsia" w:hAnsi="Cambria Math"/>
+                <w:i/>
+              </w:rPr>
+            </m:ctrlPr>
+          </m:sSubPr>
+          <m:e>
+            <m:r>
+              <w:rPr>
+                <w:rFonts w:ascii="Cambria Math" w:eastAsiaTheme="minorEastAsia" w:hAnsi="Cambria Math"/>
+              </w:rPr>
+              <m:t>M</m:t>
+            </m:r>
+          </m:e>
+          <m:sub>
+            <m:r>
+              <w:rPr>
+                <w:rFonts w:ascii="Cambria Math" w:eastAsiaTheme="minorEastAsia" w:hAnsi="Cambria Math"/>
+              </w:rPr>
+              <m:t>наг</m:t>
+            </m:r>
+          </m:sub>
+        </m:sSub>
+        <m:r>
+          <w:rPr>
+            <w:rFonts w:ascii="Cambria Math" w:eastAsiaTheme="minorEastAsia" w:hAnsi="Cambria Math"/>
+          </w:rPr>
+          <m:t>+</m:t>
+        </m:r>
+        <m:sSub>
+          <m:sSubPr>
+            <m:ctrlPr>
+              <w:rPr>
+                <w:rFonts w:ascii="Cambria Math" w:eastAsiaTheme="minorEastAsia" w:hAnsi="Cambria Math"/>
+                <w:i/>
+              </w:rPr>
+            </m:ctrlPr>
+          </m:sSubPr>
+          <m:e>
+            <m:r>
+              <w:rPr>
+                <w:rFonts w:ascii="Cambria Math" w:eastAsiaTheme="minorEastAsia" w:hAnsi="Cambria Math"/>
+              </w:rPr>
+              <m:t>M</m:t>
+            </m:r>
+          </m:e>
+          <m:sub>
+            <m:r>
+              <w:rPr>
+                <w:rFonts w:ascii="Cambria Math" w:eastAsiaTheme="minorEastAsia" w:hAnsi="Cambria Math"/>
+              </w:rPr>
+              <m:t>пр</m:t>
+            </m:r>
+          </m:sub>
+        </m:sSub>
+        <m:r>
+          <w:rPr>
+            <w:rFonts w:ascii="Cambria Math" w:eastAsiaTheme="minorEastAsia" w:hAnsi="Cambria Math"/>
+          </w:rPr>
+          <m:t>=</m:t>
+        </m:r>
+        <m:sSub>
+          <m:sSubPr>
+            <m:ctrlPr>
+              <w:rPr>
+                <w:rFonts w:ascii="Cambria Math" w:eastAsiaTheme="minorEastAsia" w:hAnsi="Cambria Math"/>
+                <w:i/>
+              </w:rPr>
+            </m:ctrlPr>
+          </m:sSubPr>
+          <m:e>
+            <m:r>
+              <w:rPr>
+                <w:rFonts w:ascii="Cambria Math" w:eastAsiaTheme="minorEastAsia" w:hAnsi="Cambria Math"/>
+              </w:rPr>
+              <m:t>P</m:t>
+            </m:r>
+          </m:e>
+          <m:sub>
+            <m:r>
+              <w:rPr>
+                <w:rFonts w:ascii="Cambria Math" w:eastAsiaTheme="minorEastAsia" w:hAnsi="Cambria Math"/>
+              </w:rPr>
+              <m:t>наг</m:t>
+            </m:r>
+          </m:sub>
+        </m:sSub>
+        <m:r>
+          <w:rPr>
+            <w:rFonts w:ascii="Cambria Math" w:eastAsiaTheme="minorEastAsia" w:hAnsi="Cambria Math"/>
+          </w:rPr>
+          <m:t>l+</m:t>
+        </m:r>
+        <m:d>
+          <m:dPr>
+            <m:ctrlPr>
+              <w:rPr>
+                <w:rFonts w:ascii="Cambria Math" w:eastAsiaTheme="minorEastAsia" w:hAnsi="Cambria Math"/>
+                <w:i/>
+              </w:rPr>
+            </m:ctrlPr>
+          </m:dPr>
+          <m:e>
+            <m:sSub>
+              <m:sSubPr>
+                <m:ctrlPr>
+                  <w:rPr>
+                    <w:rFonts w:ascii="Cambria Math" w:eastAsiaTheme="minorEastAsia" w:hAnsi="Cambria Math"/>
+                    <w:i/>
+                  </w:rPr>
+                </m:ctrlPr>
+              </m:sSubPr>
+              <m:e>
+                <m:r>
+                  <w:rPr>
+                    <w:rFonts w:ascii="Cambria Math" w:eastAsiaTheme="minorEastAsia" w:hAnsi="Cambria Math"/>
+                  </w:rPr>
+                  <m:t>F</m:t>
+                </m:r>
+              </m:e>
+              <m:sub>
+                <m:r>
+                  <w:rPr>
+                    <w:rFonts w:ascii="Cambria Math" w:eastAsiaTheme="minorEastAsia" w:hAnsi="Cambria Math"/>
+                  </w:rPr>
+                  <m:t>т</m:t>
+                </m:r>
+              </m:sub>
+            </m:sSub>
+            <m:r>
+              <w:rPr>
+                <w:rFonts w:ascii="Cambria Math" w:eastAsiaTheme="minorEastAsia" w:hAnsi="Cambria Math"/>
+              </w:rPr>
+              <m:t>-</m:t>
+            </m:r>
+            <m:sSub>
+              <m:sSubPr>
+                <m:ctrlPr>
+                  <w:rPr>
+                    <w:rFonts w:ascii="Cambria Math" w:eastAsiaTheme="minorEastAsia" w:hAnsi="Cambria Math"/>
+                    <w:i/>
+                  </w:rPr>
+                </m:ctrlPr>
+              </m:sSubPr>
+              <m:e>
+                <m:r>
+                  <w:rPr>
+                    <w:rFonts w:ascii="Cambria Math" w:eastAsiaTheme="minorEastAsia" w:hAnsi="Cambria Math"/>
+                  </w:rPr>
+                  <m:t>F</m:t>
+                </m:r>
+              </m:e>
+              <m:sub>
+                <m:r>
+                  <w:rPr>
+                    <w:rFonts w:ascii="Cambria Math" w:eastAsiaTheme="minorEastAsia" w:hAnsi="Cambria Math"/>
+                  </w:rPr>
+                  <m:t>арх</m:t>
+                </m:r>
+              </m:sub>
+            </m:sSub>
+          </m:e>
+        </m:d>
+        <m:r>
+          <w:rPr>
+            <w:rFonts w:ascii="Cambria Math" w:eastAsiaTheme="minorEastAsia" w:hAnsi="Cambria Math"/>
+          </w:rPr>
+          <m:t>r</m:t>
+        </m:r>
+      </m:oMath>
+      <w:r>
+        <w:rPr>
+          <w:rFonts w:eastAsiaTheme="minorEastAsia"/>
+          <w:i/>
+        </w:rPr>
+        <w:t>,</w:t>
+      </w:r>
+      <w:r>
+        <w:rPr>
+          <w:rFonts w:eastAsiaTheme="minorEastAsia"/>
+          <w:i/>
+        </w:rPr>
+        <w:tab/>
+      </w:r>
+      <w:r>
+        <w:rPr>
+          <w:rFonts w:eastAsiaTheme="minorEastAsia"/>
+          <w:iCs/>
+        </w:rPr>
+        <w:t>(3)</w:t>
+      </w:r>
+    </w:p>
+    <w:p>
+      <w:r>
+        <w:t>где:</w:t>
+      </w:r>
+    </w:p>
+    <w:p>
+      <w:pPr>
+        <w:rPr>
+          <w:rFonts w:eastAsiaTheme="minorEastAsia"/>
+        </w:rPr>
+      </w:pPr>
+      <m:oMath>
+        <m:sSub>
+          <m:sSubPr>
+            <m:ctrlPr>
+              <w:rPr>
+                <w:rFonts w:ascii="Cambria Math" w:eastAsiaTheme="minorEastAsia" w:hAnsi="Cambria Math"/>
+                <w:i/>
+              </w:rPr>
+            </m:ctrlPr>
+          </m:sSubPr>
+          <m:e>
+            <m:r>
+              <w:rPr>
+                <w:rFonts w:ascii="Cambria Math" w:eastAsiaTheme="minorEastAsia" w:hAnsi="Cambria Math"/>
+              </w:rPr>
+              <m:t>P</m:t>
+            </m:r>
+          </m:e>
+          <m:sub>
+            <m:r>
+              <w:rPr>
+                <w:rFonts w:ascii="Cambria Math" w:eastAsiaTheme="minorEastAsia" w:hAnsi="Cambria Math"/>
+              </w:rPr>
+              <m:t>наг</m:t>
             </m:r>
           </m:sub>
         </m:sSub>
@@ -2196,49 +2470,77 @@
         <w:rPr>
           <w:rFonts w:eastAsiaTheme="minorEastAsia"/>
         </w:rPr>
-        <w:t xml:space="preserve">максимальная масса нагрузки в воде, </w:t>
+        <w:t xml:space="preserve">максимальная </w:t>
+      </w:r>
+      <w:r>
+        <w:rPr>
+          <w:rFonts w:eastAsiaTheme="minorEastAsia"/>
+        </w:rPr>
+        <w:t xml:space="preserve">вес </w:t>
+      </w:r>
+      <w:r>
+        <w:rPr>
+          <w:rFonts w:eastAsiaTheme="minorEastAsia"/>
+        </w:rPr>
+        <w:t xml:space="preserve">нагрузки в воде, </w:t>
       </w:r>
       <m:oMath>
         <m:sSub>
           <m:sSubPr>
             <m:ctrlPr>
               <w:rPr>
-                <w:rFonts w:ascii="Cambria Math" w:hAnsi="Cambria Math"/>
+                <w:rFonts w:ascii="Cambria Math" w:eastAsiaTheme="minorEastAsia" w:hAnsi="Cambria Math"/>
                 <w:i/>
-                <w:lang w:val="en-US"/>
               </w:rPr>
             </m:ctrlPr>
           </m:sSubPr>
           <m:e>
             <m:r>
               <w:rPr>
-                <w:rFonts w:ascii="Cambria Math" w:hAnsi="Cambria Math"/>
-                <w:lang w:val="en-US"/>
-              </w:rPr>
-              <m:t>m</m:t>
+                <w:rFonts w:ascii="Cambria Math" w:eastAsiaTheme="minorEastAsia" w:hAnsi="Cambria Math"/>
+              </w:rPr>
+              <m:t>P</m:t>
             </m:r>
           </m:e>
           <m:sub>
             <m:r>
               <w:rPr>
-                <w:rFonts w:ascii="Cambria Math" w:hAnsi="Cambria Math"/>
-              </w:rPr>
-              <m:t>н</m:t>
+                <w:rFonts w:ascii="Cambria Math" w:eastAsiaTheme="minorEastAsia" w:hAnsi="Cambria Math"/>
+              </w:rPr>
+              <m:t>наг</m:t>
             </m:r>
           </m:sub>
         </m:sSub>
+        <m:r>
+          <w:rPr>
+            <w:rFonts w:ascii="Cambria Math" w:eastAsiaTheme="minorEastAsia" w:hAnsi="Cambria Math"/>
+          </w:rPr>
+          <m:t xml:space="preserve"> </m:t>
+        </m:r>
       </m:oMath>
       <w:r>
         <w:rPr>
           <w:rFonts w:eastAsiaTheme="minorEastAsia"/>
         </w:rPr>
-        <w:t xml:space="preserve"> = 3 </w:t>
-      </w:r>
-      <w:r>
-        <w:rPr>
-          <w:rFonts w:eastAsiaTheme="minorEastAsia"/>
-        </w:rPr>
-        <w:t>кг</w:t>
+        <w:t>= 3</w:t>
+      </w:r>
+      <w:r>
+        <w:rPr>
+          <w:rFonts w:eastAsiaTheme="minorEastAsia"/>
+        </w:rPr>
+        <w:t>0</w:t>
+      </w:r>
+      <w:r>
+        <w:rPr>
+          <w:rFonts w:eastAsiaTheme="minorEastAsia"/>
+        </w:rPr>
+        <w:t xml:space="preserve"> </w:t>
+      </w:r>
+      <w:r>
+        <w:rPr>
+          <w:rFonts w:eastAsiaTheme="minorEastAsia"/>
+        </w:rPr>
+        <w:t>Н</w:t>
       </w:r>
       <w:r>
         <w:rPr>
@@ -2290,6 +2592,8 @@
         <w:t xml:space="preserve"> м; </w:t>
       </w:r>
     </w:p>
+    <w:commentRangeStart w:id="3"/>
+    <w:commentRangeStart w:id="4"/>
     <w:p>
       <w:pPr>
         <w:rPr>
@@ -2301,27 +2605,25 @@
           <m:sSubPr>
             <m:ctrlPr>
               <w:rPr>
-                <w:rFonts w:ascii="Cambria Math" w:hAnsi="Cambria Math"/>
+                <w:rFonts w:ascii="Cambria Math" w:eastAsiaTheme="minorEastAsia" w:hAnsi="Cambria Math"/>
                 <w:i/>
-                <w:lang w:val="en-US"/>
               </w:rPr>
             </m:ctrlPr>
           </m:sSubPr>
           <m:e>
             <m:r>
               <w:rPr>
-                <w:rFonts w:ascii="Cambria Math" w:hAnsi="Cambria Math"/>
-                <w:lang w:val="en-US"/>
-              </w:rPr>
-              <m:t>m</m:t>
+                <w:rFonts w:ascii="Cambria Math" w:eastAsiaTheme="minorEastAsia" w:hAnsi="Cambria Math"/>
+              </w:rPr>
+              <m:t>F</m:t>
             </m:r>
           </m:e>
           <m:sub>
             <m:r>
               <w:rPr>
-                <w:rFonts w:ascii="Cambria Math" w:hAnsi="Cambria Math"/>
-              </w:rPr>
-              <m:t>пр</m:t>
+                <w:rFonts w:ascii="Cambria Math" w:eastAsiaTheme="minorEastAsia" w:hAnsi="Cambria Math"/>
+              </w:rPr>
+              <m:t>т</m:t>
             </m:r>
           </m:sub>
         </m:sSub>
@@ -2336,42 +2638,173 @@
         <w:rPr>
           <w:rFonts w:eastAsiaTheme="minorEastAsia"/>
         </w:rPr>
-        <w:t xml:space="preserve"> масса вдающейся части привода в воде, примем </w:t>
-      </w:r>
-      <w:r>
-        <w:rPr>
-          <w:rFonts w:eastAsiaTheme="minorEastAsia"/>
-          <w:i/>
-          <w:iCs/>
-          <w:lang w:val="en-US"/>
-        </w:rPr>
-        <w:t>m</w:t>
-      </w:r>
-      <w:r>
-        <w:rPr>
-          <w:rFonts w:eastAsiaTheme="minorEastAsia"/>
-        </w:rPr>
-        <w:softHyphen/>
-      </w:r>
-      <w:r>
-        <w:rPr>
-          <w:rFonts w:eastAsiaTheme="minorEastAsia"/>
-        </w:rPr>
-        <w:softHyphen/>
-      </w:r>
-      <w:r>
-        <w:rPr>
-          <w:rFonts w:eastAsiaTheme="minorEastAsia"/>
-          <w:vertAlign w:val="subscript"/>
-        </w:rPr>
-        <w:t>пр</w:t>
-      </w:r>
-      <w:r>
-        <w:rPr>
-          <w:rFonts w:eastAsiaTheme="minorEastAsia"/>
-        </w:rPr>
-        <w:t xml:space="preserve"> = 1 кг;</w:t>
-      </w:r>
+        <w:t xml:space="preserve"> </w:t>
+      </w:r>
+      <w:r>
+        <w:rPr>
+          <w:rFonts w:eastAsiaTheme="minorEastAsia"/>
+        </w:rPr>
+        <w:t>силла тяжести</w:t>
+      </w:r>
+      <w:r>
+        <w:rPr>
+          <w:rFonts w:eastAsiaTheme="minorEastAsia"/>
+        </w:rPr>
+        <w:t>,</w:t>
+      </w:r>
+      <w:r>
+        <w:rPr>
+          <w:rFonts w:eastAsiaTheme="minorEastAsia"/>
+        </w:rPr>
+        <w:t xml:space="preserve"> действующая на вращающуюся часть манипулятора,</w:t>
+      </w:r>
+      <w:r>
+        <w:rPr>
+          <w:rFonts w:eastAsiaTheme="minorEastAsia"/>
+        </w:rPr>
+        <w:t xml:space="preserve"> примем </w:t>
+      </w:r>
+      <m:oMath>
+        <m:sSub>
+          <m:sSubPr>
+            <m:ctrlPr>
+              <w:rPr>
+                <w:rFonts w:ascii="Cambria Math" w:eastAsiaTheme="minorEastAsia" w:hAnsi="Cambria Math"/>
+                <w:i/>
+              </w:rPr>
+            </m:ctrlPr>
+          </m:sSubPr>
+          <m:e>
+            <m:r>
+              <w:rPr>
+                <w:rFonts w:ascii="Cambria Math" w:eastAsiaTheme="minorEastAsia" w:hAnsi="Cambria Math"/>
+              </w:rPr>
+              <m:t>F</m:t>
+            </m:r>
+          </m:e>
+          <m:sub>
+            <m:r>
+              <w:rPr>
+                <w:rFonts w:ascii="Cambria Math" w:eastAsiaTheme="minorEastAsia" w:hAnsi="Cambria Math"/>
+              </w:rPr>
+              <m:t>т</m:t>
+            </m:r>
+          </m:sub>
+        </m:sSub>
+      </m:oMath>
+      <w:r>
+        <w:rPr>
+          <w:rFonts w:eastAsiaTheme="minorEastAsia"/>
+        </w:rPr>
+        <w:t xml:space="preserve"> = </w:t>
+      </w:r>
+      <w:r>
+        <w:rPr>
+          <w:rFonts w:eastAsiaTheme="minorEastAsia"/>
+        </w:rPr>
+        <w:t>15 Н</w:t>
+      </w:r>
+      <w:r>
+        <w:rPr>
+          <w:rFonts w:eastAsiaTheme="minorEastAsia"/>
+        </w:rPr>
+        <w:t>;</w:t>
+      </w:r>
+    </w:p>
+    <w:p>
+      <w:pPr>
+        <w:rPr>
+          <w:rFonts w:eastAsiaTheme="minorEastAsia"/>
+        </w:rPr>
+      </w:pPr>
+      <m:oMath>
+        <m:sSub>
+          <m:sSubPr>
+            <m:ctrlPr>
+              <w:rPr>
+                <w:rFonts w:ascii="Cambria Math" w:eastAsiaTheme="minorEastAsia" w:hAnsi="Cambria Math"/>
+                <w:i/>
+              </w:rPr>
+            </m:ctrlPr>
+          </m:sSubPr>
+          <m:e>
+            <m:r>
+              <w:rPr>
+                <w:rFonts w:ascii="Cambria Math" w:eastAsiaTheme="minorEastAsia" w:hAnsi="Cambria Math"/>
+              </w:rPr>
+              <m:t>F</m:t>
+            </m:r>
+          </m:e>
+          <m:sub>
+            <m:r>
+              <w:rPr>
+                <w:rFonts w:ascii="Cambria Math" w:eastAsiaTheme="minorEastAsia" w:hAnsi="Cambria Math"/>
+              </w:rPr>
+              <m:t>арх</m:t>
+            </m:r>
+          </m:sub>
+        </m:sSub>
+      </m:oMath>
+      <w:r>
+        <w:rPr>
+          <w:rFonts w:eastAsiaTheme="minorEastAsia"/>
+        </w:rPr>
+        <w:t xml:space="preserve"> – сила Архимеда, действующая на вращающуюся часть манипулятора, примем </w:t>
+      </w:r>
+      <m:oMath>
+        <m:sSub>
+          <m:sSubPr>
+            <m:ctrlPr>
+              <w:rPr>
+                <w:rFonts w:ascii="Cambria Math" w:eastAsiaTheme="minorEastAsia" w:hAnsi="Cambria Math"/>
+                <w:i/>
+              </w:rPr>
+            </m:ctrlPr>
+          </m:sSubPr>
+          <m:e>
+            <m:r>
+              <w:rPr>
+                <w:rFonts w:ascii="Cambria Math" w:eastAsiaTheme="minorEastAsia" w:hAnsi="Cambria Math"/>
+              </w:rPr>
+              <m:t>F</m:t>
+            </m:r>
+          </m:e>
+          <m:sub>
+            <m:r>
+              <w:rPr>
+                <w:rFonts w:ascii="Cambria Math" w:eastAsiaTheme="minorEastAsia" w:hAnsi="Cambria Math"/>
+              </w:rPr>
+              <m:t>арх</m:t>
+            </m:r>
+          </m:sub>
+        </m:sSub>
+        <m:r>
+          <w:rPr>
+            <w:rFonts w:ascii="Cambria Math" w:eastAsiaTheme="minorEastAsia" w:hAnsi="Cambria Math"/>
+          </w:rPr>
+          <m:t xml:space="preserve"> = 5Н;</m:t>
+        </m:r>
+        <w:commentRangeEnd w:id="3"/>
+        <m:r>
+          <m:rPr>
+            <m:sty m:val="p"/>
+          </m:rPr>
+          <w:rPr>
+            <w:rStyle w:val="ae"/>
+          </w:rPr>
+          <w:commentReference w:id="3"/>
+        </m:r>
+        <w:commentRangeEnd w:id="4"/>
+        <m:r>
+          <m:rPr>
+            <m:sty m:val="p"/>
+          </m:rPr>
+          <w:rPr>
+            <w:rStyle w:val="ae"/>
+          </w:rPr>
+          <w:commentReference w:id="4"/>
+        </m:r>
+      </m:oMath>
     </w:p>
     <w:p>
       <w:pPr>
@@ -2613,7 +3046,6 @@
         <w:rPr>
           <w:noProof/>
         </w:rPr>
-        <w:lastRenderedPageBreak/>
         <w:drawing>
           <wp:anchor distT="0" distB="107950" distL="114300" distR="114300" simplePos="0" relativeHeight="251659264" behindDoc="1" locked="0" layoutInCell="1" allowOverlap="1" wp14:anchorId="45021ADD" wp14:editId="36690D37">
             <wp:simplePos x="0" y="0"/>
@@ -2638,7 +3070,7 @@
                     <pic:cNvPicPr/>
                   </pic:nvPicPr>
                   <pic:blipFill>
-                    <a:blip r:embed="rId10" cstate="print">
+                    <a:blip r:embed="rId14" cstate="print">
                       <a:extLst>
                         <a:ext uri="{28A0092B-C50C-407E-A947-70E740481C1C}">
                           <a14:useLocalDpi xmlns:a14="http://schemas.microsoft.com/office/drawing/2010/main" val="0"/>
@@ -2737,7 +3169,13 @@
         <w:rPr>
           <w:lang w:val="en-US"/>
         </w:rPr>
-        <w:t>Simulation.</w:t>
+        <w:t>Simulation</w:t>
+      </w:r>
+      <w:r>
+        <w:rPr>
+          <w:lang w:val="en-US"/>
+        </w:rPr>
+        <w:tab/>
       </w:r>
     </w:p>
     <w:p>
@@ -2796,7 +3234,21 @@
         <w:rPr>
           <w:rFonts w:eastAsiaTheme="minorEastAsia"/>
         </w:rPr>
-        <w:t>0.255 Нм.</w:t>
+        <w:t xml:space="preserve">0.255 </w:t>
+      </w:r>
+      <w:proofErr w:type="spellStart"/>
+      <w:r>
+        <w:rPr>
+          <w:rFonts w:eastAsiaTheme="minorEastAsia"/>
+        </w:rPr>
+        <w:t>Нм</w:t>
+      </w:r>
+      <w:proofErr w:type="spellEnd"/>
+      <w:r>
+        <w:rPr>
+          <w:rFonts w:eastAsiaTheme="minorEastAsia"/>
+        </w:rPr>
+        <w:t>.</w:t>
       </w:r>
     </w:p>
     <w:p>
@@ -2817,6 +3269,7 @@
         </w:rPr>
         <w:t xml:space="preserve"> При вращении заданным образом на каждую элементарную часть детали длинной </w:t>
       </w:r>
+      <w:proofErr w:type="spellStart"/>
       <w:r>
         <w:rPr>
           <w:rFonts w:eastAsiaTheme="minorEastAsia"/>
@@ -2826,6 +3279,7 @@
         </w:rPr>
         <w:t>dr</w:t>
       </w:r>
+      <w:proofErr w:type="spellEnd"/>
       <w:r>
         <w:rPr>
           <w:rFonts w:eastAsiaTheme="minorEastAsia"/>
@@ -2859,7 +3313,19 @@
         <w:rPr>
           <w:rFonts w:eastAsiaTheme="minorEastAsia"/>
         </w:rPr>
-        <w:t>. Таким образом на этом участке детали возникает сила гидродинамического сопротивления</w:t>
+        <w:t>. Таким образом</w:t>
+      </w:r>
+      <w:r>
+        <w:rPr>
+          <w:rFonts w:eastAsiaTheme="minorEastAsia"/>
+        </w:rPr>
+        <w:t>,</w:t>
+      </w:r>
+      <w:r>
+        <w:rPr>
+          <w:rFonts w:eastAsiaTheme="minorEastAsia"/>
+        </w:rPr>
+        <w:t xml:space="preserve"> на этом участке детали возникает сила гидродинамического сопротивления</w:t>
       </w:r>
     </w:p>
     <w:p>
@@ -4118,7 +4584,13 @@
         <w:rPr>
           <w:rFonts w:eastAsiaTheme="minorEastAsia"/>
         </w:rPr>
-        <w:t xml:space="preserve"> = 0.255 Нм, полученные разными способами примерно равны. Это значит, что расчётам в пакете </w:t>
+        <w:t xml:space="preserve"> = 0.255 Нм, полученные разными способами примерно равны. Это значит, что </w:t>
+      </w:r>
+      <w:r>
+        <w:rPr>
+          <w:rFonts w:eastAsiaTheme="minorEastAsia"/>
+        </w:rPr>
+        <w:t xml:space="preserve">настройки параметров пакета </w:t>
       </w:r>
       <w:r>
         <w:rPr>
@@ -4163,7 +4635,13 @@
         <w:rPr>
           <w:rFonts w:eastAsiaTheme="minorEastAsia"/>
         </w:rPr>
-        <w:t xml:space="preserve">можно доверять, поэтому перейдём теперь к определению коэффициента </w:t>
+        <w:t>проведена верно</w:t>
+      </w:r>
+      <w:r>
+        <w:rPr>
+          <w:rFonts w:eastAsiaTheme="minorEastAsia"/>
+        </w:rPr>
+        <w:t xml:space="preserve">, поэтому перейдём теперь к определению коэффициента </w:t>
       </w:r>
       <m:oMath>
         <m:sSub>
@@ -4280,7 +4758,7 @@
                     </pic:cNvPicPr>
                   </pic:nvPicPr>
                   <pic:blipFill>
-                    <a:blip r:embed="rId11">
+                    <a:blip r:embed="rId15">
                       <a:extLst>
                         <a:ext uri="{28A0092B-C50C-407E-A947-70E740481C1C}">
                           <a14:useLocalDpi xmlns:a14="http://schemas.microsoft.com/office/drawing/2010/main" val="0"/>
@@ -4378,7 +4856,7 @@
                     </pic:cNvPicPr>
                   </pic:nvPicPr>
                   <pic:blipFill>
-                    <a:blip r:embed="rId12">
+                    <a:blip r:embed="rId16">
                       <a:extLst>
                         <a:ext uri="{28A0092B-C50C-407E-A947-70E740481C1C}">
                           <a14:useLocalDpi xmlns:a14="http://schemas.microsoft.com/office/drawing/2010/main" val="0"/>
@@ -4487,7 +4965,19 @@
           <w:rFonts w:eastAsiaTheme="minorEastAsia"/>
         </w:rPr>
         <w:lastRenderedPageBreak/>
-        <w:t xml:space="preserve">Результаты данных исследований представлены в виде графика на рисунке 3. На рисунке </w:t>
+        <w:t xml:space="preserve">Результаты данных исследований представлены в виде графика на рисунке </w:t>
+      </w:r>
+      <w:r>
+        <w:rPr>
+          <w:rFonts w:eastAsiaTheme="minorEastAsia"/>
+        </w:rPr>
+        <w:t>4</w:t>
+      </w:r>
+      <w:r>
+        <w:rPr>
+          <w:rFonts w:eastAsiaTheme="minorEastAsia"/>
+        </w:rPr>
+        <w:t xml:space="preserve">. На рисунке </w:t>
       </w:r>
       <w:r>
         <w:rPr>
@@ -4747,13 +5237,13 @@
           <w:noProof/>
         </w:rPr>
         <w:drawing>
-          <wp:anchor distT="0" distB="0" distL="114300" distR="114300" simplePos="0" relativeHeight="251660288" behindDoc="0" locked="0" layoutInCell="1" allowOverlap="1" wp14:anchorId="019B9244" wp14:editId="21193960">
+          <wp:anchor distT="0" distB="0" distL="114300" distR="114300" simplePos="0" relativeHeight="251660288" behindDoc="0" locked="0" layoutInCell="1" allowOverlap="1" wp14:anchorId="019B9244" wp14:editId="3F4E0EBA">
             <wp:simplePos x="0" y="0"/>
             <wp:positionH relativeFrom="column">
               <wp:posOffset>-213360</wp:posOffset>
             </wp:positionH>
             <wp:positionV relativeFrom="paragraph">
-              <wp:posOffset>0</wp:posOffset>
+              <wp:posOffset>571500</wp:posOffset>
             </wp:positionV>
             <wp:extent cx="5940425" cy="4153535"/>
             <wp:effectExtent l="0" t="0" r="3175" b="0"/>
@@ -4770,7 +5260,7 @@
                     <pic:cNvPicPr/>
                   </pic:nvPicPr>
                   <pic:blipFill>
-                    <a:blip r:embed="rId13">
+                    <a:blip r:embed="rId17">
                       <a:extLst>
                         <a:ext uri="{28A0092B-C50C-407E-A947-70E740481C1C}">
                           <a14:useLocalDpi xmlns:a14="http://schemas.microsoft.com/office/drawing/2010/main" val="0"/>
@@ -4831,12 +5321,6 @@
           <w:rFonts w:eastAsiaTheme="minorEastAsia"/>
         </w:rPr>
         <w:t>гидродинамического момента сопротивления от угловой скорости вращения привода манипулятора</w:t>
-      </w:r>
-      <w:r>
-        <w:rPr>
-          <w:rFonts w:eastAsiaTheme="minorEastAsia"/>
-        </w:rPr>
-        <w:t>.</w:t>
       </w:r>
     </w:p>
     <w:p>
@@ -5067,7 +5551,6 @@
         <w:rPr>
           <w:rFonts w:eastAsiaTheme="minorEastAsia"/>
         </w:rPr>
-        <w:lastRenderedPageBreak/>
         <w:t xml:space="preserve">Таблица 1 – Значения </w:t>
       </w:r>
       <w:r>
@@ -6569,7 +7052,6 @@
         <w:rPr>
           <w:rFonts w:eastAsiaTheme="minorEastAsia"/>
         </w:rPr>
-        <w:lastRenderedPageBreak/>
         <w:t xml:space="preserve">Тогда итоговый момент инерции будет равен </w:t>
       </w:r>
     </w:p>
@@ -6586,6 +7068,7 @@
             <w:rPr>
               <w:rFonts w:ascii="Cambria Math" w:hAnsi="Cambria Math"/>
             </w:rPr>
+            <w:lastRenderedPageBreak/>
             <m:t>J=</m:t>
           </m:r>
           <m:sSub>
@@ -8104,6 +8587,12 @@
         <w:rPr>
           <w:rFonts w:eastAsiaTheme="minorEastAsia"/>
         </w:rPr>
+        <w:t xml:space="preserve"> рад/с</w:t>
+      </w:r>
+      <w:r>
+        <w:rPr>
+          <w:rFonts w:eastAsiaTheme="minorEastAsia"/>
+        </w:rPr>
         <w:t>.</w:t>
       </w:r>
       <w:r>
@@ -8116,7 +8605,10 @@
     </w:p>
     <w:p>
       <w:r>
-        <w:t>Тогда подставив в (2) выражения (10), (11) и (12) получим выражение для построения нагрузочной характеристики привода</w:t>
+        <w:t>П</w:t>
+      </w:r>
+      <w:r>
+        <w:t>одставив в (2) выражения (10), (11) и (12) получим выражение для построения нагрузочной характеристики привода</w:t>
       </w:r>
     </w:p>
     <w:p>
@@ -8688,6 +9180,7 @@
         <w:lastRenderedPageBreak/>
         <w:t xml:space="preserve">Построим нагрузочную характеристику привода по выражению (14) в среде разработки </w:t>
       </w:r>
+      <w:proofErr w:type="spellStart"/>
       <w:r>
         <w:rPr>
           <w:rFonts w:eastAsiaTheme="minorEastAsia"/>
@@ -8695,6 +9188,7 @@
         </w:rPr>
         <w:t>Matlab</w:t>
       </w:r>
+      <w:proofErr w:type="spellEnd"/>
       <w:r>
         <w:rPr>
           <w:rFonts w:eastAsiaTheme="minorEastAsia"/>
@@ -8734,7 +9228,7 @@
                     <pic:cNvPicPr/>
                   </pic:nvPicPr>
                   <pic:blipFill>
-                    <a:blip r:embed="rId14"/>
+                    <a:blip r:embed="rId18"/>
                     <a:stretch>
                       <a:fillRect/>
                     </a:stretch>
@@ -8770,7 +9264,7 @@
         <w:rPr>
           <w:rFonts w:eastAsiaTheme="minorEastAsia"/>
         </w:rPr>
-        <w:t>Рисунок 5 – Нагрузочная характеристика первого привода подводного электромеханического манипулятора.</w:t>
+        <w:t>Рисунок 5 – Нагрузочная характеристика первого привода подводного электромеханического манипулятора</w:t>
       </w:r>
     </w:p>
     <w:p>
@@ -8783,6 +9277,7 @@
       <w:r>
         <w:t xml:space="preserve"> Также стоит отметить, что с помощью нагрузочной характеристики можно определить максимальный момент нагрузки </w:t>
       </w:r>
+      <w:proofErr w:type="spellStart"/>
       <w:r>
         <w:rPr>
           <w:i/>
@@ -8800,11 +9295,17 @@
         </w:rPr>
         <w:t>max</w:t>
       </w:r>
+      <w:proofErr w:type="spellEnd"/>
       <w:r>
         <w:t xml:space="preserve"> = 12.3 </w:t>
       </w:r>
-      <w:r>
-        <w:t xml:space="preserve">Нм. </w:t>
+      <w:proofErr w:type="spellStart"/>
+      <w:r>
+        <w:t>Нм</w:t>
+      </w:r>
+      <w:proofErr w:type="spellEnd"/>
+      <w:r>
+        <w:t xml:space="preserve">. </w:t>
       </w:r>
     </w:p>
     <w:p>
@@ -9346,7 +9847,7 @@
         <w:t>L</w:t>
       </w:r>
       <w:r>
-        <w:t xml:space="preserve"> с графитовыми щётками</w:t>
+        <w:tab/>
       </w:r>
       <w:r>
         <w:t xml:space="preserve"> </w:t>
@@ -9381,6 +9882,7 @@
       <w:r>
         <w:t xml:space="preserve"> с передаточным числом </w:t>
       </w:r>
+      <w:proofErr w:type="spellStart"/>
       <w:r>
         <w:rPr>
           <w:i/>
@@ -9389,6 +9891,7 @@
         </w:rPr>
         <w:t>i</w:t>
       </w:r>
+      <w:proofErr w:type="spellEnd"/>
       <w:r>
         <w:t xml:space="preserve"> = </w:t>
       </w:r>
@@ -9513,7 +10016,10 @@
               <w:jc w:val="left"/>
             </w:pPr>
             <w:r>
-              <w:t>Скорость х. х.</w:t>
+              <w:t xml:space="preserve">Скорость </w:t>
+            </w:r>
+            <w:r>
+              <w:t>холостого хода</w:t>
             </w:r>
           </w:p>
         </w:tc>
@@ -9560,7 +10066,10 @@
               <w:jc w:val="left"/>
             </w:pPr>
             <w:r>
-              <w:t>Ток х. х.</w:t>
+              <w:t xml:space="preserve">Ток </w:t>
+            </w:r>
+            <w:r>
+              <w:t>холостого хода</w:t>
             </w:r>
           </w:p>
         </w:tc>
@@ -9621,9 +10130,11 @@
               <w:ind w:firstLine="0"/>
               <w:jc w:val="left"/>
             </w:pPr>
+            <w:proofErr w:type="spellStart"/>
             <w:r>
               <w:t>мНм</w:t>
             </w:r>
+            <w:proofErr w:type="spellEnd"/>
           </w:p>
         </w:tc>
         <w:tc>
@@ -9715,9 +10226,11 @@
               <w:ind w:firstLine="0"/>
               <w:jc w:val="left"/>
             </w:pPr>
+            <w:proofErr w:type="spellStart"/>
             <w:r>
               <w:t>мНм</w:t>
             </w:r>
+            <w:proofErr w:type="spellEnd"/>
           </w:p>
         </w:tc>
         <w:tc>
@@ -9795,7 +10308,6 @@
               <w:jc w:val="left"/>
             </w:pPr>
             <w:r>
-              <w:lastRenderedPageBreak/>
               <w:t>Номинальный ток</w:t>
             </w:r>
           </w:p>
@@ -9843,6 +10355,7 @@
               <w:jc w:val="left"/>
             </w:pPr>
             <w:r>
+              <w:lastRenderedPageBreak/>
               <w:t>КПД</w:t>
             </w:r>
           </w:p>
@@ -10008,9 +10521,11 @@
               <w:ind w:firstLine="0"/>
               <w:jc w:val="left"/>
             </w:pPr>
+            <w:proofErr w:type="spellStart"/>
             <w:r>
               <w:t>мс</w:t>
             </w:r>
+            <w:proofErr w:type="spellEnd"/>
           </w:p>
         </w:tc>
         <w:tc>
@@ -10101,9 +10616,11 @@
               <w:ind w:firstLine="0"/>
               <w:jc w:val="left"/>
             </w:pPr>
+            <w:proofErr w:type="spellStart"/>
             <w:r>
               <w:t>Нм</w:t>
             </w:r>
+            <w:proofErr w:type="spellEnd"/>
           </w:p>
         </w:tc>
         <w:tc>
@@ -10151,9 +10668,11 @@
               <w:ind w:firstLine="0"/>
               <w:jc w:val="left"/>
             </w:pPr>
+            <w:proofErr w:type="spellStart"/>
             <w:r>
               <w:t>Нм</w:t>
             </w:r>
+            <w:proofErr w:type="spellEnd"/>
           </w:p>
         </w:tc>
         <w:tc>
@@ -10785,7 +11304,6 @@
           <w:rPr>
             <w:rFonts w:ascii="Cambria Math" w:hAnsi="Cambria Math"/>
           </w:rPr>
-          <w:lastRenderedPageBreak/>
           <m:t>μ</m:t>
         </m:r>
       </m:oMath>
@@ -10828,6 +11346,7 @@
           <w:rFonts w:eastAsiaTheme="minorEastAsia"/>
         </w:rPr>
       </w:pPr>
+      <w:proofErr w:type="spellStart"/>
       <w:r>
         <w:rPr>
           <w:rFonts w:eastAsiaTheme="minorEastAsia"/>
@@ -10835,8 +11354,10 @@
           <w:iCs/>
           <w:lang w:val="en-US"/>
         </w:rPr>
+        <w:lastRenderedPageBreak/>
         <w:t>i</w:t>
       </w:r>
+      <w:proofErr w:type="spellEnd"/>
       <w:r>
         <w:rPr>
           <w:rFonts w:eastAsiaTheme="minorEastAsia"/>
@@ -10851,6 +11372,7 @@
         </w:rPr>
         <w:t xml:space="preserve">передаточное число редуктора, </w:t>
       </w:r>
+      <w:proofErr w:type="spellStart"/>
       <w:r>
         <w:rPr>
           <w:rFonts w:eastAsiaTheme="minorEastAsia"/>
@@ -10860,6 +11382,7 @@
         </w:rPr>
         <w:t>i</w:t>
       </w:r>
+      <w:proofErr w:type="spellEnd"/>
       <w:r>
         <w:rPr>
           <w:rFonts w:eastAsiaTheme="minorEastAsia"/>
@@ -10921,7 +11444,7 @@
                     <pic:cNvPicPr/>
                   </pic:nvPicPr>
                   <pic:blipFill>
-                    <a:blip r:embed="rId15"/>
+                    <a:blip r:embed="rId19"/>
                     <a:stretch>
                       <a:fillRect/>
                     </a:stretch>
@@ -10954,7 +11477,7 @@
         <w:rPr>
           <w:rFonts w:eastAsiaTheme="minorEastAsia"/>
         </w:rPr>
-        <w:t>Рисунок 6 – Механическая и нагрузочная характеристика привода.</w:t>
+        <w:t>Рисунок 6 – Механическая и нагрузочная характеристика привода</w:t>
       </w:r>
     </w:p>
     <w:p>
@@ -10982,11 +11505,7 @@
         <w:t xml:space="preserve">Теперь рассмотрим режим, в котором работает двигатель. Рассмотрим точку максимальной мощности на нагрузочной характеристике и найдём соответствующую ей точку на механической характеристике привода. </w:t>
       </w:r>
       <w:r>
-        <w:t xml:space="preserve">Эти точки отмечены на графиках на рисунке 6. На координаты точки механической </w:t>
-      </w:r>
-      <w:r>
-        <w:lastRenderedPageBreak/>
-        <w:t xml:space="preserve">характеристики показывают значения момента и скорости на выходном валу редуктора. Определим по ним соответствующие значения на валу двигателя: </w:t>
+        <w:t xml:space="preserve">Эти точки отмечены на графиках на рисунке 6. На координаты точки механической характеристики показывают значения момента и скорости на выходном валу редуктора. Определим по ним соответствующие значения на валу двигателя: </w:t>
       </w:r>
     </w:p>
     <w:p>
@@ -11425,7 +11944,7 @@
                     <pic:cNvPicPr/>
                   </pic:nvPicPr>
                   <pic:blipFill>
-                    <a:blip r:embed="rId16"/>
+                    <a:blip r:embed="rId20"/>
                     <a:stretch>
                       <a:fillRect/>
                     </a:stretch>
@@ -11476,7 +11995,7 @@
         <w:t>L</w:t>
       </w:r>
       <w:r>
-        <w:t xml:space="preserve"> с графитовыми щётками.</w:t>
+        <w:t xml:space="preserve"> с графитовыми щётками</w:t>
       </w:r>
     </w:p>
     <w:sectPr>
@@ -11487,6 +12006,116 @@
     </w:sectPr>
   </w:body>
 </w:document>
+</file>
+
+<file path=word/comments.xml><?xml version="1.0" encoding="utf-8"?>
+<w:comments xmlns:wpc="http://schemas.microsoft.com/office/word/2010/wordprocessingCanvas" xmlns:cx="http://schemas.microsoft.com/office/drawing/2014/chartex" xmlns:cx1="http://schemas.microsoft.com/office/drawing/2015/9/8/chartex" xmlns:cx2="http://schemas.microsoft.com/office/drawing/2015/10/21/chartex" xmlns:cx3="http://schemas.microsoft.com/office/drawing/2016/5/9/chartex" xmlns:cx4="http://schemas.microsoft.com/office/drawing/2016/5/10/chartex" xmlns:cx5="http://schemas.microsoft.com/office/drawing/2016/5/11/chartex" xmlns:cx6="http://schemas.microsoft.com/office/drawing/2016/5/12/chartex" xmlns:cx7="http://schemas.microsoft.com/office/drawing/2016/5/13/chartex" xmlns:cx8="http://schemas.microsoft.com/office/drawing/2016/5/14/chartex" xmlns:mc="http://schemas.openxmlformats.org/markup-compatibility/2006" xmlns:aink="http://schemas.microsoft.com/office/drawing/2016/ink" xmlns:am3d="http://schemas.microsoft.com/office/drawing/2017/model3d" xmlns:o="urn:schemas-microsoft-com:office:office" xmlns:r="http://schemas.openxmlformats.org/officeDocument/2006/relationships" xmlns:m="http://schemas.openxmlformats.org/officeDocument/2006/math" xmlns:v="urn:schemas-microsoft-com:vml" xmlns:wp14="http://schemas.microsoft.com/office/word/2010/wordprocessingDrawing" xmlns:wp="http://schemas.openxmlformats.org/drawingml/2006/wordprocessingDrawing" xmlns:w10="urn:schemas-microsoft-com:office:word" xmlns:w="http://schemas.openxmlformats.org/wordprocessingml/2006/main" xmlns:w14="http://schemas.microsoft.com/office/word/2010/wordml" xmlns:w15="http://schemas.microsoft.com/office/word/2012/wordml" xmlns:w16cex="http://schemas.microsoft.com/office/word/2018/wordml/cex" xmlns:w16cid="http://schemas.microsoft.com/office/word/2016/wordml/cid" xmlns:w16="http://schemas.microsoft.com/office/word/2018/wordml" xmlns:w16se="http://schemas.microsoft.com/office/word/2015/wordml/symex" xmlns:wpg="http://schemas.microsoft.com/office/word/2010/wordprocessingGroup" xmlns:wpi="http://schemas.microsoft.com/office/word/2010/wordprocessingInk" xmlns:wne="http://schemas.microsoft.com/office/word/2006/wordml" xmlns:wps="http://schemas.microsoft.com/office/word/2010/wordprocessingShape" mc:Ignorable="w14 w15 w16se w16cid w16 w16cex wp14">
+  <w:comment w:id="1" w:author="Otto Schefer" w:date="2021-05-08T18:20:00Z" w:initials="OS">
+    <w:p>
+      <w:pPr>
+        <w:pStyle w:val="af"/>
+      </w:pPr>
+      <w:r>
+        <w:rPr>
+          <w:rStyle w:val="ae"/>
+        </w:rPr>
+        <w:annotationRef/>
+      </w:r>
+      <w:r>
+        <w:t>Обосновать выбор именно этих составляющих момента нагрузки.</w:t>
+      </w:r>
+    </w:p>
+    <w:p>
+      <w:pPr>
+        <w:pStyle w:val="af"/>
+      </w:pPr>
+    </w:p>
+    <w:p>
+      <w:pPr>
+        <w:pStyle w:val="af"/>
+      </w:pPr>
+    </w:p>
+  </w:comment>
+  <w:comment w:id="3" w:author="Otto Schefer" w:date="2021-05-08T18:30:00Z" w:initials="OS">
+    <w:p>
+      <w:pPr>
+        <w:pStyle w:val="af"/>
+      </w:pPr>
+      <w:r>
+        <w:rPr>
+          <w:rStyle w:val="ae"/>
+        </w:rPr>
+        <w:annotationRef/>
+      </w:r>
+      <w:r>
+        <w:t xml:space="preserve">Расписать </w:t>
+      </w:r>
+      <w:proofErr w:type="spellStart"/>
+      <w:r>
+        <w:t>по-лучше</w:t>
+      </w:r>
+      <w:proofErr w:type="spellEnd"/>
+      <w:r>
+        <w:t xml:space="preserve"> и более </w:t>
+      </w:r>
+      <w:proofErr w:type="spellStart"/>
+      <w:r>
+        <w:t>подорбно</w:t>
+      </w:r>
+      <w:proofErr w:type="spellEnd"/>
+    </w:p>
+    <w:p>
+      <w:pPr>
+        <w:pStyle w:val="af"/>
+      </w:pPr>
+    </w:p>
+  </w:comment>
+  <w:comment w:id="4" w:author="Otto Schefer" w:date="2021-05-08T18:31:00Z" w:initials="OS">
+    <w:p>
+      <w:pPr>
+        <w:pStyle w:val="af"/>
+      </w:pPr>
+      <w:r>
+        <w:rPr>
+          <w:rStyle w:val="ae"/>
+        </w:rPr>
+        <w:annotationRef/>
+      </w:r>
+      <w:r>
+        <w:t>Но это не точно</w:t>
+      </w:r>
+    </w:p>
+    <w:p>
+      <w:pPr>
+        <w:pStyle w:val="af"/>
+      </w:pPr>
+    </w:p>
+  </w:comment>
+</w:comments>
+</file>
+
+<file path=word/commentsExtended.xml><?xml version="1.0" encoding="utf-8"?>
+<w15:commentsEx xmlns:wpc="http://schemas.microsoft.com/office/word/2010/wordprocessingCanvas" xmlns:cx="http://schemas.microsoft.com/office/drawing/2014/chartex" xmlns:cx1="http://schemas.microsoft.com/office/drawing/2015/9/8/chartex" xmlns:cx2="http://schemas.microsoft.com/office/drawing/2015/10/21/chartex" xmlns:cx3="http://schemas.microsoft.com/office/drawing/2016/5/9/chartex" xmlns:cx4="http://schemas.microsoft.com/office/drawing/2016/5/10/chartex" xmlns:cx5="http://schemas.microsoft.com/office/drawing/2016/5/11/chartex" xmlns:cx6="http://schemas.microsoft.com/office/drawing/2016/5/12/chartex" xmlns:cx7="http://schemas.microsoft.com/office/drawing/2016/5/13/chartex" xmlns:cx8="http://schemas.microsoft.com/office/drawing/2016/5/14/chartex" xmlns:mc="http://schemas.openxmlformats.org/markup-compatibility/2006" xmlns:aink="http://schemas.microsoft.com/office/drawing/2016/ink" xmlns:am3d="http://schemas.microsoft.com/office/drawing/2017/model3d" xmlns:o="urn:schemas-microsoft-com:office:office" xmlns:r="http://schemas.openxmlformats.org/officeDocument/2006/relationships" xmlns:m="http://schemas.openxmlformats.org/officeDocument/2006/math" xmlns:v="urn:schemas-microsoft-com:vml" xmlns:wp14="http://schemas.microsoft.com/office/word/2010/wordprocessingDrawing" xmlns:wp="http://schemas.openxmlformats.org/drawingml/2006/wordprocessingDrawing" xmlns:w10="urn:schemas-microsoft-com:office:word" xmlns:w="http://schemas.openxmlformats.org/wordprocessingml/2006/main" xmlns:w14="http://schemas.microsoft.com/office/word/2010/wordml" xmlns:w15="http://schemas.microsoft.com/office/word/2012/wordml" xmlns:w16cex="http://schemas.microsoft.com/office/word/2018/wordml/cex" xmlns:w16cid="http://schemas.microsoft.com/office/word/2016/wordml/cid" xmlns:w16="http://schemas.microsoft.com/office/word/2018/wordml" xmlns:w16se="http://schemas.microsoft.com/office/word/2015/wordml/symex" xmlns:wpg="http://schemas.microsoft.com/office/word/2010/wordprocessingGroup" xmlns:wpi="http://schemas.microsoft.com/office/word/2010/wordprocessingInk" xmlns:wne="http://schemas.microsoft.com/office/word/2006/wordml" xmlns:wps="http://schemas.microsoft.com/office/word/2010/wordprocessingShape" mc:Ignorable="w14 w15 w16se w16cid w16 w16cex wp14">
+  <w15:commentEx w15:paraId="5AE49E47" w15:done="0"/>
+  <w15:commentEx w15:paraId="44B09EAB" w15:done="0"/>
+  <w15:commentEx w15:paraId="7E916030" w15:paraIdParent="44B09EAB" w15:done="0"/>
+</w15:commentsEx>
+</file>
+
+<file path=word/commentsExtensible.xml><?xml version="1.0" encoding="utf-8"?>
+<w16cex:commentsExtensible xmlns:wpc="http://schemas.microsoft.com/office/word/2010/wordprocessingCanvas" xmlns:cx="http://schemas.microsoft.com/office/drawing/2014/chartex" xmlns:cx1="http://schemas.microsoft.com/office/drawing/2015/9/8/chartex" xmlns:cx2="http://schemas.microsoft.com/office/drawing/2015/10/21/chartex" xmlns:cx3="http://schemas.microsoft.com/office/drawing/2016/5/9/chartex" xmlns:cx4="http://schemas.microsoft.com/office/drawing/2016/5/10/chartex" xmlns:cx5="http://schemas.microsoft.com/office/drawing/2016/5/11/chartex" xmlns:cx6="http://schemas.microsoft.com/office/drawing/2016/5/12/chartex" xmlns:cx7="http://schemas.microsoft.com/office/drawing/2016/5/13/chartex" xmlns:cx8="http://schemas.microsoft.com/office/drawing/2016/5/14/chartex" xmlns:mc="http://schemas.openxmlformats.org/markup-compatibility/2006" xmlns:aink="http://schemas.microsoft.com/office/drawing/2016/ink" xmlns:am3d="http://schemas.microsoft.com/office/drawing/2017/model3d" xmlns:o="urn:schemas-microsoft-com:office:office" xmlns:r="http://schemas.openxmlformats.org/officeDocument/2006/relationships" xmlns:m="http://schemas.openxmlformats.org/officeDocument/2006/math" xmlns:v="urn:schemas-microsoft-com:vml" xmlns:wp14="http://schemas.microsoft.com/office/word/2010/wordprocessingDrawing" xmlns:wp="http://schemas.openxmlformats.org/drawingml/2006/wordprocessingDrawing" xmlns:w10="urn:schemas-microsoft-com:office:word" xmlns:w="http://schemas.openxmlformats.org/wordprocessingml/2006/main" xmlns:w14="http://schemas.microsoft.com/office/word/2010/wordml" xmlns:w15="http://schemas.microsoft.com/office/word/2012/wordml" xmlns:w16cex="http://schemas.microsoft.com/office/word/2018/wordml/cex" xmlns:w16cid="http://schemas.microsoft.com/office/word/2016/wordml/cid" xmlns:w16="http://schemas.microsoft.com/office/word/2018/wordml" xmlns:w16se="http://schemas.microsoft.com/office/word/2015/wordml/symex" xmlns:wpg="http://schemas.microsoft.com/office/word/2010/wordprocessingGroup" xmlns:wpi="http://schemas.microsoft.com/office/word/2010/wordprocessingInk" xmlns:wne="http://schemas.microsoft.com/office/word/2006/wordml" xmlns:wps="http://schemas.microsoft.com/office/word/2010/wordprocessingShape" mc:Ignorable="w14 w15 w16se w16cid w16 w16cex wp14">
+  <w16cex:commentExtensible w16cex:durableId="244154F3" w16cex:dateUtc="2021-05-08T15:20:00Z"/>
+  <w16cex:commentExtensible w16cex:durableId="2441575E" w16cex:dateUtc="2021-05-08T15:30:00Z"/>
+  <w16cex:commentExtensible w16cex:durableId="24415778" w16cex:dateUtc="2021-05-08T15:31:00Z"/>
+</w16cex:commentsExtensible>
+</file>
+
+<file path=word/commentsIds.xml><?xml version="1.0" encoding="utf-8"?>
+<w16cid:commentsIds xmlns:wpc="http://schemas.microsoft.com/office/word/2010/wordprocessingCanvas" xmlns:cx="http://schemas.microsoft.com/office/drawing/2014/chartex" xmlns:cx1="http://schemas.microsoft.com/office/drawing/2015/9/8/chartex" xmlns:cx2="http://schemas.microsoft.com/office/drawing/2015/10/21/chartex" xmlns:cx3="http://schemas.microsoft.com/office/drawing/2016/5/9/chartex" xmlns:cx4="http://schemas.microsoft.com/office/drawing/2016/5/10/chartex" xmlns:cx5="http://schemas.microsoft.com/office/drawing/2016/5/11/chartex" xmlns:cx6="http://schemas.microsoft.com/office/drawing/2016/5/12/chartex" xmlns:cx7="http://schemas.microsoft.com/office/drawing/2016/5/13/chartex" xmlns:cx8="http://schemas.microsoft.com/office/drawing/2016/5/14/chartex" xmlns:mc="http://schemas.openxmlformats.org/markup-compatibility/2006" xmlns:aink="http://schemas.microsoft.com/office/drawing/2016/ink" xmlns:am3d="http://schemas.microsoft.com/office/drawing/2017/model3d" xmlns:o="urn:schemas-microsoft-com:office:office" xmlns:r="http://schemas.openxmlformats.org/officeDocument/2006/relationships" xmlns:m="http://schemas.openxmlformats.org/officeDocument/2006/math" xmlns:v="urn:schemas-microsoft-com:vml" xmlns:wp14="http://schemas.microsoft.com/office/word/2010/wordprocessingDrawing" xmlns:wp="http://schemas.openxmlformats.org/drawingml/2006/wordprocessingDrawing" xmlns:w10="urn:schemas-microsoft-com:office:word" xmlns:w="http://schemas.openxmlformats.org/wordprocessingml/2006/main" xmlns:w14="http://schemas.microsoft.com/office/word/2010/wordml" xmlns:w15="http://schemas.microsoft.com/office/word/2012/wordml" xmlns:w16cex="http://schemas.microsoft.com/office/word/2018/wordml/cex" xmlns:w16cid="http://schemas.microsoft.com/office/word/2016/wordml/cid" xmlns:w16="http://schemas.microsoft.com/office/word/2018/wordml" xmlns:w16se="http://schemas.microsoft.com/office/word/2015/wordml/symex" xmlns:wpg="http://schemas.microsoft.com/office/word/2010/wordprocessingGroup" xmlns:wpi="http://schemas.microsoft.com/office/word/2010/wordprocessingInk" xmlns:wne="http://schemas.microsoft.com/office/word/2006/wordml" xmlns:wps="http://schemas.microsoft.com/office/word/2010/wordprocessingShape" mc:Ignorable="w14 w15 w16se w16cid w16 w16cex wp14">
+  <w16cid:commentId w16cid:paraId="5AE49E47" w16cid:durableId="244154F3"/>
+  <w16cid:commentId w16cid:paraId="44B09EAB" w16cid:durableId="2441575E"/>
+  <w16cid:commentId w16cid:paraId="7E916030" w16cid:durableId="24415778"/>
+</w16cid:commentsIds>
 </file>
 
 <file path=word/endnotes.xml><?xml version="1.0" encoding="utf-8"?>
@@ -11829,6 +12458,95 @@
       </w:rPr>
     </w:lvl>
   </w:abstractNum>
+  <w:abstractNum w:abstractNumId="3" w15:restartNumberingAfterBreak="0">
+    <w:nsid w:val="595B4F67"/>
+    <w:multiLevelType w:val="hybridMultilevel"/>
+    <w:tmpl w:val="5A9EE09A"/>
+    <w:lvl w:ilvl="0" w:tplc="0DE6A166">
+      <w:start w:val="1"/>
+      <w:numFmt w:val="decimal"/>
+      <w:lvlText w:val="%1."/>
+      <w:lvlJc w:val="left"/>
+      <w:pPr>
+        <w:ind w:left="1069" w:hanging="360"/>
+      </w:pPr>
+      <w:rPr>
+        <w:rFonts w:hint="default"/>
+      </w:rPr>
+    </w:lvl>
+    <w:lvl w:ilvl="1" w:tplc="04190019" w:tentative="1">
+      <w:start w:val="1"/>
+      <w:numFmt w:val="lowerLetter"/>
+      <w:lvlText w:val="%2."/>
+      <w:lvlJc w:val="left"/>
+      <w:pPr>
+        <w:ind w:left="1789" w:hanging="360"/>
+      </w:pPr>
+    </w:lvl>
+    <w:lvl w:ilvl="2" w:tplc="0419001B" w:tentative="1">
+      <w:start w:val="1"/>
+      <w:numFmt w:val="lowerRoman"/>
+      <w:lvlText w:val="%3."/>
+      <w:lvlJc w:val="right"/>
+      <w:pPr>
+        <w:ind w:left="2509" w:hanging="180"/>
+      </w:pPr>
+    </w:lvl>
+    <w:lvl w:ilvl="3" w:tplc="0419000F" w:tentative="1">
+      <w:start w:val="1"/>
+      <w:numFmt w:val="decimal"/>
+      <w:lvlText w:val="%4."/>
+      <w:lvlJc w:val="left"/>
+      <w:pPr>
+        <w:ind w:left="3229" w:hanging="360"/>
+      </w:pPr>
+    </w:lvl>
+    <w:lvl w:ilvl="4" w:tplc="04190019" w:tentative="1">
+      <w:start w:val="1"/>
+      <w:numFmt w:val="lowerLetter"/>
+      <w:lvlText w:val="%5."/>
+      <w:lvlJc w:val="left"/>
+      <w:pPr>
+        <w:ind w:left="3949" w:hanging="360"/>
+      </w:pPr>
+    </w:lvl>
+    <w:lvl w:ilvl="5" w:tplc="0419001B" w:tentative="1">
+      <w:start w:val="1"/>
+      <w:numFmt w:val="lowerRoman"/>
+      <w:lvlText w:val="%6."/>
+      <w:lvlJc w:val="right"/>
+      <w:pPr>
+        <w:ind w:left="4669" w:hanging="180"/>
+      </w:pPr>
+    </w:lvl>
+    <w:lvl w:ilvl="6" w:tplc="0419000F" w:tentative="1">
+      <w:start w:val="1"/>
+      <w:numFmt w:val="decimal"/>
+      <w:lvlText w:val="%7."/>
+      <w:lvlJc w:val="left"/>
+      <w:pPr>
+        <w:ind w:left="5389" w:hanging="360"/>
+      </w:pPr>
+    </w:lvl>
+    <w:lvl w:ilvl="7" w:tplc="04190019" w:tentative="1">
+      <w:start w:val="1"/>
+      <w:numFmt w:val="lowerLetter"/>
+      <w:lvlText w:val="%8."/>
+      <w:lvlJc w:val="left"/>
+      <w:pPr>
+        <w:ind w:left="6109" w:hanging="360"/>
+      </w:pPr>
+    </w:lvl>
+    <w:lvl w:ilvl="8" w:tplc="0419001B" w:tentative="1">
+      <w:start w:val="1"/>
+      <w:numFmt w:val="lowerRoman"/>
+      <w:lvlText w:val="%9."/>
+      <w:lvlJc w:val="right"/>
+      <w:pPr>
+        <w:ind w:left="6829" w:hanging="180"/>
+      </w:pPr>
+    </w:lvl>
+  </w:abstractNum>
   <w:num w:numId="1">
     <w:abstractNumId w:val="2"/>
   </w:num>
@@ -11838,7 +12556,18 @@
   <w:num w:numId="3">
     <w:abstractNumId w:val="1"/>
   </w:num>
+  <w:num w:numId="4">
+    <w:abstractNumId w:val="3"/>
+  </w:num>
 </w:numbering>
+</file>
+
+<file path=word/people.xml><?xml version="1.0" encoding="utf-8"?>
+<w15:people xmlns:wpc="http://schemas.microsoft.com/office/word/2010/wordprocessingCanvas" xmlns:cx="http://schemas.microsoft.com/office/drawing/2014/chartex" xmlns:cx1="http://schemas.microsoft.com/office/drawing/2015/9/8/chartex" xmlns:cx2="http://schemas.microsoft.com/office/drawing/2015/10/21/chartex" xmlns:cx3="http://schemas.microsoft.com/office/drawing/2016/5/9/chartex" xmlns:cx4="http://schemas.microsoft.com/office/drawing/2016/5/10/chartex" xmlns:cx5="http://schemas.microsoft.com/office/drawing/2016/5/11/chartex" xmlns:cx6="http://schemas.microsoft.com/office/drawing/2016/5/12/chartex" xmlns:cx7="http://schemas.microsoft.com/office/drawing/2016/5/13/chartex" xmlns:cx8="http://schemas.microsoft.com/office/drawing/2016/5/14/chartex" xmlns:mc="http://schemas.openxmlformats.org/markup-compatibility/2006" xmlns:aink="http://schemas.microsoft.com/office/drawing/2016/ink" xmlns:am3d="http://schemas.microsoft.com/office/drawing/2017/model3d" xmlns:o="urn:schemas-microsoft-com:office:office" xmlns:r="http://schemas.openxmlformats.org/officeDocument/2006/relationships" xmlns:m="http://schemas.openxmlformats.org/officeDocument/2006/math" xmlns:v="urn:schemas-microsoft-com:vml" xmlns:wp14="http://schemas.microsoft.com/office/word/2010/wordprocessingDrawing" xmlns:wp="http://schemas.openxmlformats.org/drawingml/2006/wordprocessingDrawing" xmlns:w10="urn:schemas-microsoft-com:office:word" xmlns:w="http://schemas.openxmlformats.org/wordprocessingml/2006/main" xmlns:w14="http://schemas.microsoft.com/office/word/2010/wordml" xmlns:w15="http://schemas.microsoft.com/office/word/2012/wordml" xmlns:w16cex="http://schemas.microsoft.com/office/word/2018/wordml/cex" xmlns:w16cid="http://schemas.microsoft.com/office/word/2016/wordml/cid" xmlns:w16="http://schemas.microsoft.com/office/word/2018/wordml" xmlns:w16se="http://schemas.microsoft.com/office/word/2015/wordml/symex" xmlns:wpg="http://schemas.microsoft.com/office/word/2010/wordprocessingGroup" xmlns:wpi="http://schemas.microsoft.com/office/word/2010/wordprocessingInk" xmlns:wne="http://schemas.microsoft.com/office/word/2006/wordml" xmlns:wps="http://schemas.microsoft.com/office/word/2010/wordprocessingShape" mc:Ignorable="w14 w15 w16se w16cid w16 w16cex wp14">
+  <w15:person w15:author="Otto Schefer">
+    <w15:presenceInfo w15:providerId="Windows Live" w15:userId="fd5a25951ba882f8"/>
+  </w15:person>
+</w15:people>
 </file>
 
 <file path=word/styles.xml><?xml version="1.0" encoding="utf-8"?>
@@ -12525,6 +13254,76 @@
       <w:szCs w:val="28"/>
     </w:rPr>
   </w:style>
+  <w:style w:type="character" w:styleId="ae">
+    <w:name w:val="annotation reference"/>
+    <w:basedOn w:val="a1"/>
+    <w:uiPriority w:val="99"/>
+    <w:semiHidden/>
+    <w:unhideWhenUsed/>
+    <w:rsid w:val="00F45748"/>
+    <w:rPr>
+      <w:sz w:val="16"/>
+      <w:szCs w:val="16"/>
+    </w:rPr>
+  </w:style>
+  <w:style w:type="paragraph" w:styleId="af">
+    <w:name w:val="annotation text"/>
+    <w:basedOn w:val="a0"/>
+    <w:link w:val="af0"/>
+    <w:uiPriority w:val="99"/>
+    <w:semiHidden/>
+    <w:unhideWhenUsed/>
+    <w:rsid w:val="00F45748"/>
+    <w:pPr>
+      <w:spacing w:line="240" w:lineRule="auto"/>
+    </w:pPr>
+    <w:rPr>
+      <w:sz w:val="20"/>
+      <w:szCs w:val="20"/>
+    </w:rPr>
+  </w:style>
+  <w:style w:type="character" w:customStyle="1" w:styleId="af0">
+    <w:name w:val="Текст примечания Знак"/>
+    <w:basedOn w:val="a1"/>
+    <w:link w:val="af"/>
+    <w:uiPriority w:val="99"/>
+    <w:semiHidden/>
+    <w:rsid w:val="00F45748"/>
+    <w:rPr>
+      <w:rFonts w:ascii="Times New Roman" w:hAnsi="Times New Roman"/>
+      <w:sz w:val="20"/>
+      <w:szCs w:val="20"/>
+    </w:rPr>
+  </w:style>
+  <w:style w:type="paragraph" w:styleId="af1">
+    <w:name w:val="annotation subject"/>
+    <w:basedOn w:val="af"/>
+    <w:next w:val="af"/>
+    <w:link w:val="af2"/>
+    <w:uiPriority w:val="99"/>
+    <w:semiHidden/>
+    <w:unhideWhenUsed/>
+    <w:rsid w:val="00F45748"/>
+    <w:rPr>
+      <w:b/>
+      <w:bCs/>
+    </w:rPr>
+  </w:style>
+  <w:style w:type="character" w:customStyle="1" w:styleId="af2">
+    <w:name w:val="Тема примечания Знак"/>
+    <w:basedOn w:val="af0"/>
+    <w:link w:val="af1"/>
+    <w:uiPriority w:val="99"/>
+    <w:semiHidden/>
+    <w:rsid w:val="00F45748"/>
+    <w:rPr>
+      <w:rFonts w:ascii="Times New Roman" w:hAnsi="Times New Roman"/>
+      <w:b/>
+      <w:bCs/>
+      <w:sz w:val="20"/>
+      <w:szCs w:val="20"/>
+    </w:rPr>
+  </w:style>
 </w:styles>
 </file>
 

</xml_diff>

<commit_message>
added some new motors and gearboxes
</commit_message>
<xml_diff>
--- a/txt/main.docx
+++ b/txt/main.docx
@@ -3234,21 +3234,7 @@
         <w:rPr>
           <w:rFonts w:eastAsiaTheme="minorEastAsia"/>
         </w:rPr>
-        <w:t xml:space="preserve">0.255 </w:t>
-      </w:r>
-      <w:proofErr w:type="spellStart"/>
-      <w:r>
-        <w:rPr>
-          <w:rFonts w:eastAsiaTheme="minorEastAsia"/>
-        </w:rPr>
-        <w:t>Нм</w:t>
-      </w:r>
-      <w:proofErr w:type="spellEnd"/>
-      <w:r>
-        <w:rPr>
-          <w:rFonts w:eastAsiaTheme="minorEastAsia"/>
-        </w:rPr>
-        <w:t>.</w:t>
+        <w:t>0.255 Нм.</w:t>
       </w:r>
     </w:p>
     <w:p>
@@ -3269,7 +3255,6 @@
         </w:rPr>
         <w:t xml:space="preserve"> При вращении заданным образом на каждую элементарную часть детали длинной </w:t>
       </w:r>
-      <w:proofErr w:type="spellStart"/>
       <w:r>
         <w:rPr>
           <w:rFonts w:eastAsiaTheme="minorEastAsia"/>
@@ -3279,7 +3264,6 @@
         </w:rPr>
         <w:t>dr</w:t>
       </w:r>
-      <w:proofErr w:type="spellEnd"/>
       <w:r>
         <w:rPr>
           <w:rFonts w:eastAsiaTheme="minorEastAsia"/>
@@ -9180,7 +9164,6 @@
         <w:lastRenderedPageBreak/>
         <w:t xml:space="preserve">Построим нагрузочную характеристику привода по выражению (14) в среде разработки </w:t>
       </w:r>
-      <w:proofErr w:type="spellStart"/>
       <w:r>
         <w:rPr>
           <w:rFonts w:eastAsiaTheme="minorEastAsia"/>
@@ -9188,7 +9171,6 @@
         </w:rPr>
         <w:t>Matlab</w:t>
       </w:r>
-      <w:proofErr w:type="spellEnd"/>
       <w:r>
         <w:rPr>
           <w:rFonts w:eastAsiaTheme="minorEastAsia"/>
@@ -9277,7 +9259,6 @@
       <w:r>
         <w:t xml:space="preserve"> Также стоит отметить, что с помощью нагрузочной характеристики можно определить максимальный момент нагрузки </w:t>
       </w:r>
-      <w:proofErr w:type="spellStart"/>
       <w:r>
         <w:rPr>
           <w:i/>
@@ -9295,17 +9276,11 @@
         </w:rPr>
         <w:t>max</w:t>
       </w:r>
-      <w:proofErr w:type="spellEnd"/>
       <w:r>
         <w:t xml:space="preserve"> = 12.3 </w:t>
       </w:r>
-      <w:proofErr w:type="spellStart"/>
-      <w:r>
-        <w:t>Нм</w:t>
-      </w:r>
-      <w:proofErr w:type="spellEnd"/>
-      <w:r>
-        <w:t xml:space="preserve">. </w:t>
+      <w:r>
+        <w:t xml:space="preserve">Нм. </w:t>
       </w:r>
     </w:p>
     <w:p>
@@ -9882,7 +9857,6 @@
       <w:r>
         <w:t xml:space="preserve"> с передаточным числом </w:t>
       </w:r>
-      <w:proofErr w:type="spellStart"/>
       <w:r>
         <w:rPr>
           <w:i/>
@@ -9891,7 +9865,6 @@
         </w:rPr>
         <w:t>i</w:t>
       </w:r>
-      <w:proofErr w:type="spellEnd"/>
       <w:r>
         <w:t xml:space="preserve"> = </w:t>
       </w:r>
@@ -10130,11 +10103,9 @@
               <w:ind w:firstLine="0"/>
               <w:jc w:val="left"/>
             </w:pPr>
-            <w:proofErr w:type="spellStart"/>
             <w:r>
               <w:t>мНм</w:t>
             </w:r>
-            <w:proofErr w:type="spellEnd"/>
           </w:p>
         </w:tc>
         <w:tc>
@@ -10226,11 +10197,9 @@
               <w:ind w:firstLine="0"/>
               <w:jc w:val="left"/>
             </w:pPr>
-            <w:proofErr w:type="spellStart"/>
             <w:r>
               <w:t>мНм</w:t>
             </w:r>
-            <w:proofErr w:type="spellEnd"/>
           </w:p>
         </w:tc>
         <w:tc>
@@ -10521,11 +10490,9 @@
               <w:ind w:firstLine="0"/>
               <w:jc w:val="left"/>
             </w:pPr>
-            <w:proofErr w:type="spellStart"/>
             <w:r>
               <w:t>мс</w:t>
             </w:r>
-            <w:proofErr w:type="spellEnd"/>
           </w:p>
         </w:tc>
         <w:tc>
@@ -10616,11 +10583,9 @@
               <w:ind w:firstLine="0"/>
               <w:jc w:val="left"/>
             </w:pPr>
-            <w:proofErr w:type="spellStart"/>
             <w:r>
               <w:t>Нм</w:t>
             </w:r>
-            <w:proofErr w:type="spellEnd"/>
           </w:p>
         </w:tc>
         <w:tc>
@@ -10668,11 +10633,9 @@
               <w:ind w:firstLine="0"/>
               <w:jc w:val="left"/>
             </w:pPr>
-            <w:proofErr w:type="spellStart"/>
             <w:r>
               <w:t>Нм</w:t>
             </w:r>
-            <w:proofErr w:type="spellEnd"/>
           </w:p>
         </w:tc>
         <w:tc>
@@ -11129,38 +11092,98 @@
         <w:tab/>
       </w:r>
       <m:oMath>
+        <m:sSub>
+          <m:sSubPr>
+            <m:ctrlPr>
+              <w:rPr>
+                <w:rFonts w:ascii="Cambria Math" w:eastAsiaTheme="minorEastAsia" w:hAnsi="Cambria Math"/>
+              </w:rPr>
+            </m:ctrlPr>
+          </m:sSubPr>
+          <m:e>
+            <m:r>
+              <m:rPr>
+                <m:sty m:val="p"/>
+              </m:rPr>
+              <w:rPr>
+                <w:rFonts w:ascii="Cambria Math" w:eastAsiaTheme="minorEastAsia" w:hAnsi="Cambria Math"/>
+              </w:rPr>
+              <m:t>n</m:t>
+            </m:r>
+          </m:e>
+          <m:sub>
+            <m:r>
+              <w:rPr>
+                <w:rFonts w:ascii="Cambria Math" w:eastAsiaTheme="minorEastAsia" w:hAnsi="Cambria Math"/>
+                <w:lang w:val="en-US"/>
+              </w:rPr>
+              <m:t>ред</m:t>
+            </m:r>
+          </m:sub>
+        </m:sSub>
         <m:r>
           <w:rPr>
             <w:rFonts w:ascii="Cambria Math" w:eastAsiaTheme="minorEastAsia" w:hAnsi="Cambria Math"/>
           </w:rPr>
-          <m:t>n=</m:t>
+          <m:t>=</m:t>
         </m:r>
-        <m:sSub>
-          <m:sSubPr>
+        <m:f>
+          <m:fPr>
+            <m:ctrlPr>
+              <w:rPr>
+                <w:rFonts w:ascii="Cambria Math" w:eastAsiaTheme="minorEastAsia" w:hAnsi="Cambria Math"/>
+              </w:rPr>
+            </m:ctrlPr>
+          </m:fPr>
+          <m:num>
+            <m:sSub>
+              <m:sSubPr>
+                <m:ctrlPr>
+                  <w:rPr>
+                    <w:rFonts w:ascii="Cambria Math" w:eastAsiaTheme="minorEastAsia" w:hAnsi="Cambria Math"/>
+                    <w:i/>
+                  </w:rPr>
+                </m:ctrlPr>
+              </m:sSubPr>
+              <m:e>
+                <m:r>
+                  <w:rPr>
+                    <w:rFonts w:ascii="Cambria Math" w:eastAsiaTheme="minorEastAsia" w:hAnsi="Cambria Math"/>
+                  </w:rPr>
+                  <m:t>n</m:t>
+                </m:r>
+              </m:e>
+              <m:sub>
+                <m:r>
+                  <w:rPr>
+                    <w:rFonts w:ascii="Cambria Math" w:eastAsiaTheme="minorEastAsia" w:hAnsi="Cambria Math"/>
+                  </w:rPr>
+                  <m:t>хх</m:t>
+                </m:r>
+              </m:sub>
+            </m:sSub>
             <m:ctrlPr>
               <w:rPr>
                 <w:rFonts w:ascii="Cambria Math" w:eastAsiaTheme="minorEastAsia" w:hAnsi="Cambria Math"/>
                 <w:i/>
               </w:rPr>
             </m:ctrlPr>
-          </m:sSubPr>
-          <m:e>
-            <m:r>
-              <w:rPr>
-                <w:rFonts w:ascii="Cambria Math" w:eastAsiaTheme="minorEastAsia" w:hAnsi="Cambria Math"/>
-              </w:rPr>
-              <m:t>n</m:t>
-            </m:r>
-          </m:e>
-          <m:sub>
-            <m:r>
-              <w:rPr>
-                <w:rFonts w:ascii="Cambria Math" w:eastAsiaTheme="minorEastAsia" w:hAnsi="Cambria Math"/>
-              </w:rPr>
-              <m:t>хх</m:t>
-            </m:r>
-          </m:sub>
-        </m:sSub>
+          </m:num>
+          <m:den>
+            <m:r>
+              <w:rPr>
+                <w:rFonts w:ascii="Cambria Math" w:eastAsiaTheme="minorEastAsia" w:hAnsi="Cambria Math"/>
+              </w:rPr>
+              <m:t>i</m:t>
+            </m:r>
+            <m:ctrlPr>
+              <w:rPr>
+                <w:rFonts w:ascii="Cambria Math" w:eastAsiaTheme="minorEastAsia" w:hAnsi="Cambria Math"/>
+                <w:i/>
+              </w:rPr>
+            </m:ctrlPr>
+          </m:den>
+        </m:f>
         <m:d>
           <m:dPr>
             <m:ctrlPr>
@@ -11186,12 +11209,32 @@
                 </m:ctrlPr>
               </m:fPr>
               <m:num>
-                <m:r>
-                  <w:rPr>
-                    <w:rFonts w:ascii="Cambria Math" w:eastAsiaTheme="minorEastAsia" w:hAnsi="Cambria Math"/>
-                  </w:rPr>
-                  <m:t>M</m:t>
-                </m:r>
+                <m:sSub>
+                  <m:sSubPr>
+                    <m:ctrlPr>
+                      <w:rPr>
+                        <w:rFonts w:ascii="Cambria Math" w:eastAsiaTheme="minorEastAsia" w:hAnsi="Cambria Math"/>
+                        <w:i/>
+                      </w:rPr>
+                    </m:ctrlPr>
+                  </m:sSubPr>
+                  <m:e>
+                    <m:r>
+                      <w:rPr>
+                        <w:rFonts w:ascii="Cambria Math" w:eastAsiaTheme="minorEastAsia" w:hAnsi="Cambria Math"/>
+                      </w:rPr>
+                      <m:t>M</m:t>
+                    </m:r>
+                  </m:e>
+                  <m:sub>
+                    <m:r>
+                      <w:rPr>
+                        <w:rFonts w:ascii="Cambria Math" w:eastAsiaTheme="minorEastAsia" w:hAnsi="Cambria Math"/>
+                      </w:rPr>
+                      <m:t>ред</m:t>
+                    </m:r>
+                  </m:sub>
+                </m:sSub>
                 <m:ctrlPr>
                   <w:rPr>
                     <w:rFonts w:ascii="Cambria Math" w:eastAsiaTheme="minorEastAsia" w:hAnsi="Cambria Math"/>
@@ -11255,7 +11298,7 @@
           <w:rPr>
             <w:rFonts w:ascii="Cambria Math" w:eastAsiaTheme="minorEastAsia" w:hAnsi="Cambria Math"/>
           </w:rPr>
-          <m:t xml:space="preserve">, </m:t>
+          <m:t>,</m:t>
         </m:r>
       </m:oMath>
       <w:r>
@@ -11346,7 +11389,6 @@
           <w:rFonts w:eastAsiaTheme="minorEastAsia"/>
         </w:rPr>
       </w:pPr>
-      <w:proofErr w:type="spellStart"/>
       <w:r>
         <w:rPr>
           <w:rFonts w:eastAsiaTheme="minorEastAsia"/>
@@ -11357,7 +11399,6 @@
         <w:lastRenderedPageBreak/>
         <w:t>i</w:t>
       </w:r>
-      <w:proofErr w:type="spellEnd"/>
       <w:r>
         <w:rPr>
           <w:rFonts w:eastAsiaTheme="minorEastAsia"/>
@@ -11372,7 +11413,6 @@
         </w:rPr>
         <w:t xml:space="preserve">передаточное число редуктора, </w:t>
       </w:r>
-      <w:proofErr w:type="spellStart"/>
       <w:r>
         <w:rPr>
           <w:rFonts w:eastAsiaTheme="minorEastAsia"/>
@@ -11382,12 +11422,117 @@
         </w:rPr>
         <w:t>i</w:t>
       </w:r>
-      <w:proofErr w:type="spellEnd"/>
-      <w:r>
-        <w:rPr>
-          <w:rFonts w:eastAsiaTheme="minorEastAsia"/>
-        </w:rPr>
-        <w:t xml:space="preserve"> = 326. </w:t>
+      <w:r>
+        <w:rPr>
+          <w:rFonts w:eastAsiaTheme="minorEastAsia"/>
+        </w:rPr>
+        <w:t xml:space="preserve"> = 326</w:t>
+      </w:r>
+      <w:r>
+        <w:rPr>
+          <w:rFonts w:eastAsiaTheme="minorEastAsia"/>
+        </w:rPr>
+        <w:t>;</w:t>
+      </w:r>
+    </w:p>
+    <w:p>
+      <w:pPr>
+        <w:ind w:firstLine="0"/>
+        <w:rPr>
+          <w:rFonts w:eastAsiaTheme="minorEastAsia"/>
+        </w:rPr>
+      </w:pPr>
+      <m:oMath>
+        <m:sSub>
+          <m:sSubPr>
+            <m:ctrlPr>
+              <w:rPr>
+                <w:rFonts w:ascii="Cambria Math" w:eastAsiaTheme="minorEastAsia" w:hAnsi="Cambria Math"/>
+                <w:i/>
+              </w:rPr>
+            </m:ctrlPr>
+          </m:sSubPr>
+          <m:e>
+            <m:r>
+              <w:rPr>
+                <w:rFonts w:ascii="Cambria Math" w:eastAsiaTheme="minorEastAsia" w:hAnsi="Cambria Math"/>
+              </w:rPr>
+              <m:t>M</m:t>
+            </m:r>
+          </m:e>
+          <m:sub>
+            <m:r>
+              <w:rPr>
+                <w:rFonts w:ascii="Cambria Math" w:eastAsiaTheme="minorEastAsia" w:hAnsi="Cambria Math"/>
+              </w:rPr>
+              <m:t>ред</m:t>
+            </m:r>
+          </m:sub>
+        </m:sSub>
+      </m:oMath>
+      <w:r>
+        <w:rPr>
+          <w:rFonts w:eastAsiaTheme="minorEastAsia"/>
+        </w:rPr>
+        <w:t xml:space="preserve"> – момент на выходном валу редуктора;</w:t>
+      </w:r>
+    </w:p>
+    <w:p>
+      <w:pPr>
+        <w:ind w:firstLine="0"/>
+        <w:rPr>
+          <w:rFonts w:eastAsiaTheme="minorEastAsia"/>
+        </w:rPr>
+      </w:pPr>
+      <m:oMath>
+        <m:sSub>
+          <m:sSubPr>
+            <m:ctrlPr>
+              <w:rPr>
+                <w:rFonts w:ascii="Cambria Math" w:eastAsiaTheme="minorEastAsia" w:hAnsi="Cambria Math"/>
+              </w:rPr>
+            </m:ctrlPr>
+          </m:sSubPr>
+          <m:e>
+            <m:r>
+              <m:rPr>
+                <m:sty m:val="p"/>
+              </m:rPr>
+              <w:rPr>
+                <w:rFonts w:ascii="Cambria Math" w:eastAsiaTheme="minorEastAsia" w:hAnsi="Cambria Math"/>
+              </w:rPr>
+              <m:t>n</m:t>
+            </m:r>
+          </m:e>
+          <m:sub>
+            <m:r>
+              <w:rPr>
+                <w:rFonts w:ascii="Cambria Math" w:eastAsiaTheme="minorEastAsia" w:hAnsi="Cambria Math"/>
+              </w:rPr>
+              <m:t>ред</m:t>
+            </m:r>
+          </m:sub>
+        </m:sSub>
+      </m:oMath>
+      <w:r>
+        <w:rPr>
+          <w:rFonts w:eastAsiaTheme="minorEastAsia"/>
+        </w:rPr>
+        <w:t xml:space="preserve"> – скорость выходного вала редуктора.</w:t>
+      </w:r>
+    </w:p>
+    <w:p>
+      <w:pPr>
+        <w:ind w:firstLine="0"/>
+        <w:rPr>
+          <w:rFonts w:eastAsiaTheme="minorEastAsia"/>
+        </w:rPr>
+      </w:pPr>
+      <w:r>
+        <w:rPr>
+          <w:rFonts w:eastAsiaTheme="minorEastAsia"/>
+        </w:rPr>
+        <w:t xml:space="preserve"> </w:t>
       </w:r>
       <w:r>
         <w:rPr>
@@ -11404,7 +11549,6 @@
       <w:r>
         <w:rPr>
           <w:rFonts w:eastAsiaTheme="minorEastAsia"/>
-          <w:lang w:val="en-US"/>
         </w:rPr>
         <w:t>.</w:t>
       </w:r>
@@ -11502,7 +11646,17 @@
     </w:p>
     <w:p>
       <w:r>
-        <w:t xml:space="preserve">Теперь рассмотрим режим, в котором работает двигатель. Рассмотрим точку максимальной мощности на нагрузочной характеристике и найдём соответствующую ей точку на механической характеристике привода. </w:t>
+        <w:t xml:space="preserve">Теперь рассмотрим </w:t>
+      </w:r>
+      <w:r>
+        <w:t xml:space="preserve">тепловой </w:t>
+      </w:r>
+      <w:r>
+        <w:t xml:space="preserve">режим, в котором работает двигатель. Рассмотрим точку максимальной мощности на нагрузочной характеристике и </w:t>
+      </w:r>
+      <w:r>
+        <w:lastRenderedPageBreak/>
+        <w:t xml:space="preserve">найдём соответствующую ей точку на механической характеристике привода. </w:t>
       </w:r>
       <w:r>
         <w:t xml:space="preserve">Эти точки отмечены на графиках на рисунке 6. На координаты точки механической характеристики показывают значения момента и скорости на выходном валу редуктора. Определим по ним соответствующие значения на валу двигателя: </w:t>
@@ -12048,21 +12202,8 @@
         <w:annotationRef/>
       </w:r>
       <w:r>
-        <w:t xml:space="preserve">Расписать </w:t>
-      </w:r>
-      <w:proofErr w:type="spellStart"/>
-      <w:r>
-        <w:t>по-лучше</w:t>
-      </w:r>
-      <w:proofErr w:type="spellEnd"/>
-      <w:r>
-        <w:t xml:space="preserve"> и более </w:t>
-      </w:r>
-      <w:proofErr w:type="spellStart"/>
-      <w:r>
-        <w:t>подорбно</w:t>
-      </w:r>
-      <w:proofErr w:type="spellEnd"/>
+        <w:t>Расписать по-лучше и более подорбно</w:t>
+      </w:r>
     </w:p>
     <w:p>
       <w:pPr>

</xml_diff>

<commit_message>
added new docs for new ddc motor
</commit_message>
<xml_diff>
--- a/txt/main.docx
+++ b/txt/main.docx
@@ -1342,7 +1342,26 @@
         <w:rPr>
           <w:rFonts w:eastAsiaTheme="minorEastAsia"/>
         </w:rPr>
-        <w:t xml:space="preserve">Теперь выделим основные составляющие нагрузки для энергетического расчёта. Оставим </w:t>
+        <w:t>Теперь выделим основные составляющие нагрузки для энергетического расчёта.</w:t>
+      </w:r>
+      <w:r>
+        <w:rPr>
+          <w:rFonts w:eastAsiaTheme="minorEastAsia"/>
+        </w:rPr>
+        <w:t xml:space="preserve"> </w:t>
+      </w:r>
+      <w:r>
+        <w:rPr>
+          <w:rFonts w:eastAsiaTheme="minorEastAsia"/>
+          <w:color w:val="FF0000"/>
+        </w:rPr>
+        <w:t xml:space="preserve">Поскольку для оценки момента вязкого трения нам необходимо </w:t>
+      </w:r>
+      <w:r>
+        <w:rPr>
+          <w:rFonts w:eastAsiaTheme="minorEastAsia"/>
+        </w:rPr>
+        <w:t xml:space="preserve">Оставим </w:t>
       </w:r>
       <w:r>
         <w:rPr>
@@ -1809,6 +1828,7 @@
         <w:rPr>
           <w:rFonts w:eastAsiaTheme="minorEastAsia"/>
         </w:rPr>
+        <w:lastRenderedPageBreak/>
         <w:t xml:space="preserve"> </w:t>
       </w:r>
       <w:r>
@@ -1937,7 +1957,6 @@
         <w:rPr>
           <w:rFonts w:eastAsiaTheme="minorEastAsia"/>
         </w:rPr>
-        <w:lastRenderedPageBreak/>
         <w:t>.1 Определение внешнего статического момента</w:t>
       </w:r>
     </w:p>
@@ -1953,235 +1972,6 @@
           <w:tab w:val="right" w:pos="9355"/>
         </w:tabs>
         <w:jc w:val="center"/>
-        <w:rPr>
-          <w:rFonts w:eastAsiaTheme="minorEastAsia"/>
-        </w:rPr>
-      </w:pPr>
-      <w:r>
-        <w:rPr>
-          <w:rFonts w:eastAsiaTheme="minorEastAsia"/>
-        </w:rPr>
-        <w:tab/>
-      </w:r>
-      <m:oMath>
-        <m:sSub>
-          <m:sSubPr>
-            <m:ctrlPr>
-              <w:rPr>
-                <w:rFonts w:ascii="Cambria Math" w:hAnsi="Cambria Math"/>
-                <w:i/>
-                <w:lang w:val="en-US"/>
-              </w:rPr>
-            </m:ctrlPr>
-          </m:sSubPr>
-          <m:e>
-            <m:r>
-              <w:rPr>
-                <w:rFonts w:ascii="Cambria Math" w:hAnsi="Cambria Math"/>
-                <w:lang w:val="en-US"/>
-              </w:rPr>
-              <m:t>M</m:t>
-            </m:r>
-          </m:e>
-          <m:sub>
-            <m:r>
-              <w:rPr>
-                <w:rFonts w:ascii="Cambria Math" w:hAnsi="Cambria Math"/>
-              </w:rPr>
-              <m:t>в</m:t>
-            </m:r>
-          </m:sub>
-        </m:sSub>
-        <m:r>
-          <w:rPr>
-            <w:rFonts w:ascii="Cambria Math" w:hAnsi="Cambria Math"/>
-          </w:rPr>
-          <m:t>=</m:t>
-        </m:r>
-        <m:sSub>
-          <m:sSubPr>
-            <m:ctrlPr>
-              <w:rPr>
-                <w:rFonts w:ascii="Cambria Math" w:hAnsi="Cambria Math"/>
-                <w:i/>
-                <w:lang w:val="en-US"/>
-              </w:rPr>
-            </m:ctrlPr>
-          </m:sSubPr>
-          <m:e>
-            <m:r>
-              <w:rPr>
-                <w:rFonts w:ascii="Cambria Math" w:hAnsi="Cambria Math"/>
-                <w:lang w:val="en-US"/>
-              </w:rPr>
-              <m:t>M</m:t>
-            </m:r>
-          </m:e>
-          <m:sub>
-            <m:r>
-              <w:rPr>
-                <w:rFonts w:ascii="Cambria Math" w:hAnsi="Cambria Math"/>
-              </w:rPr>
-              <m:t>наг</m:t>
-            </m:r>
-          </m:sub>
-        </m:sSub>
-        <m:r>
-          <w:rPr>
-            <w:rFonts w:ascii="Cambria Math" w:hAnsi="Cambria Math"/>
-          </w:rPr>
-          <m:t>+</m:t>
-        </m:r>
-        <m:sSub>
-          <m:sSubPr>
-            <m:ctrlPr>
-              <w:rPr>
-                <w:rFonts w:ascii="Cambria Math" w:hAnsi="Cambria Math"/>
-                <w:i/>
-                <w:lang w:val="en-US"/>
-              </w:rPr>
-            </m:ctrlPr>
-          </m:sSubPr>
-          <m:e>
-            <m:r>
-              <w:rPr>
-                <w:rFonts w:ascii="Cambria Math" w:hAnsi="Cambria Math"/>
-                <w:lang w:val="en-US"/>
-              </w:rPr>
-              <m:t>M</m:t>
-            </m:r>
-          </m:e>
-          <m:sub>
-            <m:r>
-              <w:rPr>
-                <w:rFonts w:ascii="Cambria Math" w:hAnsi="Cambria Math"/>
-              </w:rPr>
-              <m:t>пр</m:t>
-            </m:r>
-          </m:sub>
-        </m:sSub>
-        <m:r>
-          <w:rPr>
-            <w:rFonts w:ascii="Cambria Math" w:hAnsi="Cambria Math"/>
-          </w:rPr>
-          <m:t>=</m:t>
-        </m:r>
-        <m:sSub>
-          <m:sSubPr>
-            <m:ctrlPr>
-              <w:rPr>
-                <w:rFonts w:ascii="Cambria Math" w:hAnsi="Cambria Math"/>
-                <w:i/>
-                <w:lang w:val="en-US"/>
-              </w:rPr>
-            </m:ctrlPr>
-          </m:sSubPr>
-          <m:e>
-            <m:r>
-              <w:rPr>
-                <w:rFonts w:ascii="Cambria Math" w:hAnsi="Cambria Math"/>
-                <w:lang w:val="en-US"/>
-              </w:rPr>
-              <m:t>m</m:t>
-            </m:r>
-          </m:e>
-          <m:sub>
-            <m:r>
-              <w:rPr>
-                <w:rFonts w:ascii="Cambria Math" w:hAnsi="Cambria Math"/>
-              </w:rPr>
-              <m:t>н</m:t>
-            </m:r>
-          </m:sub>
-        </m:sSub>
-        <m:r>
-          <w:rPr>
-            <w:rFonts w:ascii="Cambria Math" w:hAnsi="Cambria Math"/>
-            <w:lang w:val="en-US"/>
-          </w:rPr>
-          <m:t>l</m:t>
-        </m:r>
-        <m:r>
-          <w:rPr>
-            <w:rFonts w:ascii="Cambria Math" w:hAnsi="Cambria Math"/>
-          </w:rPr>
-          <m:t>+</m:t>
-        </m:r>
-        <m:sSub>
-          <m:sSubPr>
-            <m:ctrlPr>
-              <w:rPr>
-                <w:rFonts w:ascii="Cambria Math" w:hAnsi="Cambria Math"/>
-                <w:i/>
-                <w:lang w:val="en-US"/>
-              </w:rPr>
-            </m:ctrlPr>
-          </m:sSubPr>
-          <m:e>
-            <m:r>
-              <w:rPr>
-                <w:rFonts w:ascii="Cambria Math" w:hAnsi="Cambria Math"/>
-                <w:lang w:val="en-US"/>
-              </w:rPr>
-              <m:t>m</m:t>
-            </m:r>
-          </m:e>
-          <m:sub>
-            <m:r>
-              <w:rPr>
-                <w:rFonts w:ascii="Cambria Math" w:hAnsi="Cambria Math"/>
-              </w:rPr>
-              <m:t>пр</m:t>
-            </m:r>
-          </m:sub>
-        </m:sSub>
-        <m:r>
-          <w:rPr>
-            <w:rFonts w:ascii="Cambria Math" w:hAnsi="Cambria Math"/>
-            <w:lang w:val="en-US"/>
-          </w:rPr>
-          <m:t>r</m:t>
-        </m:r>
-      </m:oMath>
-      <w:r>
-        <w:rPr>
-          <w:rFonts w:eastAsiaTheme="minorEastAsia"/>
-        </w:rPr>
-        <w:t>,</w:t>
-      </w:r>
-      <w:r>
-        <w:rPr>
-          <w:rFonts w:eastAsiaTheme="minorEastAsia"/>
-        </w:rPr>
-        <w:t xml:space="preserve"> </w:t>
-      </w:r>
-      <w:r>
-        <w:rPr>
-          <w:rFonts w:eastAsiaTheme="minorEastAsia"/>
-        </w:rPr>
-        <w:tab/>
-        <w:t>(</w:t>
-      </w:r>
-      <w:r>
-        <w:rPr>
-          <w:rFonts w:eastAsiaTheme="minorEastAsia"/>
-        </w:rPr>
-        <w:t>3</w:t>
-      </w:r>
-      <w:r>
-        <w:rPr>
-          <w:rFonts w:eastAsiaTheme="minorEastAsia"/>
-        </w:rPr>
-        <w:t>)</w:t>
-      </w:r>
-    </w:p>
-    <w:p>
-      <w:pPr>
-        <w:tabs>
-          <w:tab w:val="decimal" w:pos="7088"/>
-          <w:tab w:val="right" w:pos="9355"/>
-        </w:tabs>
-        <w:jc w:val="left"/>
         <w:rPr>
           <w:rFonts w:eastAsiaTheme="minorEastAsia"/>
           <w:iCs/>
@@ -3024,39 +2814,23 @@
         <w:t xml:space="preserve"> </w:t>
       </w:r>
     </w:p>
-    <w:p/>
-    <w:p/>
-    <w:p>
-      <w:pPr>
-        <w:rPr>
-          <w:rFonts w:eastAsiaTheme="minorEastAsia"/>
-        </w:rPr>
-      </w:pPr>
-    </w:p>
-    <w:p>
-      <w:pPr>
-        <w:spacing w:line="259" w:lineRule="auto"/>
-        <w:ind w:firstLine="0"/>
-        <w:jc w:val="center"/>
-        <w:rPr>
-          <w:lang w:val="en-US"/>
-        </w:rPr>
-      </w:pPr>
+    <w:p>
       <w:r>
         <w:rPr>
           <w:noProof/>
         </w:rPr>
+        <w:lastRenderedPageBreak/>
         <w:drawing>
-          <wp:anchor distT="0" distB="107950" distL="114300" distR="114300" simplePos="0" relativeHeight="251659264" behindDoc="1" locked="0" layoutInCell="1" allowOverlap="1" wp14:anchorId="45021ADD" wp14:editId="36690D37">
+          <wp:anchor distT="0" distB="107950" distL="114300" distR="114300" simplePos="0" relativeHeight="251659264" behindDoc="1" locked="0" layoutInCell="1" allowOverlap="1" wp14:anchorId="45021ADD" wp14:editId="4118E3D6">
             <wp:simplePos x="0" y="0"/>
             <wp:positionH relativeFrom="column">
-              <wp:posOffset>580390</wp:posOffset>
+              <wp:posOffset>273148</wp:posOffset>
             </wp:positionH>
             <wp:positionV relativeFrom="page">
-              <wp:posOffset>676275</wp:posOffset>
+              <wp:posOffset>737625</wp:posOffset>
             </wp:positionV>
-            <wp:extent cx="4496400" cy="1551600"/>
-            <wp:effectExtent l="0" t="0" r="0" b="0"/>
+            <wp:extent cx="5333365" cy="1840230"/>
+            <wp:effectExtent l="0" t="0" r="635" b="7620"/>
             <wp:wrapTopAndBottom/>
             <wp:docPr id="2" name="Рисунок 2"/>
             <wp:cNvGraphicFramePr>
@@ -3084,7 +2858,7 @@
                   <pic:spPr>
                     <a:xfrm>
                       <a:off x="0" y="0"/>
-                      <a:ext cx="4496400" cy="1551600"/>
+                      <a:ext cx="5333365" cy="1840230"/>
                     </a:xfrm>
                     <a:prstGeom prst="rect">
                       <a:avLst/>
@@ -3106,75 +2880,54 @@
         <w:t>Рисунок</w:t>
       </w:r>
       <w:r>
+        <w:t xml:space="preserve"> 2 – </w:t>
+      </w:r>
+      <w:r>
+        <w:t>Б</w:t>
+      </w:r>
+      <w:r>
+        <w:t>русок</w:t>
+      </w:r>
+      <w:r>
+        <w:t xml:space="preserve"> </w:t>
+      </w:r>
+      <w:r>
+        <w:t>в</w:t>
+      </w:r>
+      <w:r>
+        <w:t xml:space="preserve"> </w:t>
+      </w:r>
+      <w:r>
+        <w:t>пакете</w:t>
+      </w:r>
+      <w:r>
+        <w:t xml:space="preserve"> </w:t>
+      </w:r>
+      <w:r>
         <w:rPr>
           <w:lang w:val="en-US"/>
         </w:rPr>
-        <w:t xml:space="preserve"> 2 – </w:t>
-      </w:r>
-      <w:r>
-        <w:t>Б</w:t>
-      </w:r>
-      <w:r>
-        <w:t>русок</w:t>
+        <w:t>SolidWorks</w:t>
+      </w:r>
+      <w:r>
+        <w:t xml:space="preserve"> </w:t>
       </w:r>
       <w:r>
         <w:rPr>
           <w:lang w:val="en-US"/>
         </w:rPr>
+        <w:t>Flow</w:t>
+      </w:r>
+      <w:r>
         <w:t xml:space="preserve"> </w:t>
       </w:r>
       <w:r>
-        <w:t>в</w:t>
-      </w:r>
-      <w:r>
         <w:rPr>
           <w:lang w:val="en-US"/>
         </w:rPr>
-        <w:t xml:space="preserve"> </w:t>
-      </w:r>
-      <w:r>
-        <w:t>пакете</w:t>
-      </w:r>
-      <w:r>
-        <w:rPr>
-          <w:lang w:val="en-US"/>
-        </w:rPr>
-        <w:t xml:space="preserve"> </w:t>
-      </w:r>
-      <w:r>
-        <w:rPr>
-          <w:lang w:val="en-US"/>
-        </w:rPr>
-        <w:t>SolidWorks</w:t>
-      </w:r>
-      <w:r>
-        <w:rPr>
-          <w:lang w:val="en-US"/>
-        </w:rPr>
-        <w:t xml:space="preserve"> </w:t>
-      </w:r>
-      <w:r>
-        <w:rPr>
-          <w:lang w:val="en-US"/>
-        </w:rPr>
-        <w:t>Flow</w:t>
-      </w:r>
-      <w:r>
-        <w:rPr>
-          <w:lang w:val="en-US"/>
-        </w:rPr>
-        <w:t xml:space="preserve"> </w:t>
-      </w:r>
-      <w:r>
-        <w:rPr>
-          <w:lang w:val="en-US"/>
-        </w:rPr>
         <w:t>Simulation</w:t>
       </w:r>
       <w:r>
-        <w:rPr>
-          <w:lang w:val="en-US"/>
-        </w:rPr>
         <w:tab/>
       </w:r>
     </w:p>
@@ -4679,7 +4432,19 @@
         <w:rPr>
           <w:rFonts w:eastAsiaTheme="minorEastAsia"/>
         </w:rPr>
-        <w:t>Построим более сложную модель вращающихся частей манипулятора и исследуем её на разных скоростях вращения.</w:t>
+        <w:t xml:space="preserve">Построим более сложную модель вращающихся частей манипулятора и </w:t>
+      </w:r>
+      <w:r>
+        <w:rPr>
+          <w:rFonts w:eastAsiaTheme="minorEastAsia"/>
+        </w:rPr>
+        <w:t>рассчитаем</w:t>
+      </w:r>
+      <w:r>
+        <w:rPr>
+          <w:rFonts w:eastAsiaTheme="minorEastAsia"/>
+        </w:rPr>
+        <w:t xml:space="preserve"> её на разных скоростях вращения.</w:t>
       </w:r>
       <w:r>
         <w:rPr>
@@ -4725,9 +4490,9 @@
           <w:noProof/>
         </w:rPr>
         <w:drawing>
-          <wp:inline distT="0" distB="0" distL="0" distR="0" wp14:anchorId="2F986FEA" wp14:editId="060A32D6">
-            <wp:extent cx="5219700" cy="3049712"/>
-            <wp:effectExtent l="0" t="0" r="0" b="0"/>
+          <wp:inline distT="0" distB="0" distL="0" distR="0" wp14:anchorId="2F986FEA" wp14:editId="1048B5A7">
+            <wp:extent cx="4202723" cy="2455523"/>
+            <wp:effectExtent l="0" t="0" r="7620" b="2540"/>
             <wp:docPr id="3" name="Рисунок 3"/>
             <wp:cNvGraphicFramePr>
               <a:graphicFrameLocks xmlns:a="http://schemas.openxmlformats.org/drawingml/2006/main" noChangeAspect="1"/>
@@ -4742,7 +4507,7 @@
                     </pic:cNvPicPr>
                   </pic:nvPicPr>
                   <pic:blipFill>
-                    <a:blip r:embed="rId15">
+                    <a:blip r:embed="rId15" cstate="print">
                       <a:extLst>
                         <a:ext uri="{28A0092B-C50C-407E-A947-70E740481C1C}">
                           <a14:useLocalDpi xmlns:a14="http://schemas.microsoft.com/office/drawing/2010/main" val="0"/>
@@ -4757,7 +4522,7 @@
                   <pic:spPr bwMode="auto">
                     <a:xfrm>
                       <a:off x="0" y="0"/>
-                      <a:ext cx="5219700" cy="3049712"/>
+                      <a:ext cx="4227675" cy="2470102"/>
                     </a:xfrm>
                     <a:prstGeom prst="rect">
                       <a:avLst/>
@@ -4804,6 +4569,12 @@
         </w:rPr>
         <w:t>.а</w:t>
       </w:r>
+      <w:r>
+        <w:rPr>
+          <w:rFonts w:eastAsiaTheme="minorEastAsia"/>
+        </w:rPr>
+        <w:t xml:space="preserve"> – Модель вращающихся частей манипултора</w:t>
+      </w:r>
     </w:p>
     <w:p>
       <w:pPr>
@@ -4823,10 +4594,10 @@
           <w:noProof/>
         </w:rPr>
         <w:drawing>
-          <wp:inline distT="0" distB="0" distL="0" distR="0" wp14:anchorId="74BB40C8" wp14:editId="3EE9D1F0">
-            <wp:extent cx="5219700" cy="2077720"/>
-            <wp:effectExtent l="0" t="0" r="0" b="0"/>
-            <wp:docPr id="4" name="Рисунок 4"/>
+          <wp:inline distT="0" distB="0" distL="0" distR="0" wp14:anchorId="0D0A1461" wp14:editId="044956A8">
+            <wp:extent cx="4173415" cy="2834495"/>
+            <wp:effectExtent l="0" t="0" r="0" b="4445"/>
+            <wp:docPr id="8" name="Рисунок 8"/>
             <wp:cNvGraphicFramePr>
               <a:graphicFrameLocks xmlns:a="http://schemas.openxmlformats.org/drawingml/2006/main" noChangeAspect="1"/>
             </wp:cNvGraphicFramePr>
@@ -4834,13 +4605,13 @@
               <a:graphicData uri="http://schemas.openxmlformats.org/drawingml/2006/picture">
                 <pic:pic xmlns:pic="http://schemas.openxmlformats.org/drawingml/2006/picture">
                   <pic:nvPicPr>
-                    <pic:cNvPr id="0" name="Picture 2"/>
+                    <pic:cNvPr id="0" name="Picture 1"/>
                     <pic:cNvPicPr>
                       <a:picLocks noChangeAspect="1" noChangeArrowheads="1"/>
                     </pic:cNvPicPr>
                   </pic:nvPicPr>
                   <pic:blipFill>
-                    <a:blip r:embed="rId16">
+                    <a:blip r:embed="rId16" cstate="print">
                       <a:extLst>
                         <a:ext uri="{28A0092B-C50C-407E-A947-70E740481C1C}">
                           <a14:useLocalDpi xmlns:a14="http://schemas.microsoft.com/office/drawing/2010/main" val="0"/>
@@ -4855,7 +4626,7 @@
                   <pic:spPr bwMode="auto">
                     <a:xfrm>
                       <a:off x="0" y="0"/>
-                      <a:ext cx="5219700" cy="2077720"/>
+                      <a:ext cx="4244397" cy="2882704"/>
                     </a:xfrm>
                     <a:prstGeom prst="rect">
                       <a:avLst/>
@@ -4897,6 +4668,12 @@
         </w:rPr>
         <w:t>.б</w:t>
       </w:r>
+      <w:r>
+        <w:rPr>
+          <w:rFonts w:eastAsiaTheme="minorEastAsia"/>
+        </w:rPr>
+        <w:t xml:space="preserve"> – Траектории обтекания вращающихся частей манипулятора частицами воды при расчёте </w:t>
+      </w:r>
     </w:p>
     <w:p>
       <w:pPr>
@@ -4909,6 +4686,7 @@
         <w:rPr>
           <w:rFonts w:eastAsiaTheme="minorEastAsia"/>
         </w:rPr>
+        <w:lastRenderedPageBreak/>
         <w:t xml:space="preserve">Рисунки </w:t>
       </w:r>
       <w:r>
@@ -4948,8 +4726,19 @@
         <w:rPr>
           <w:rFonts w:eastAsiaTheme="minorEastAsia"/>
         </w:rPr>
-        <w:lastRenderedPageBreak/>
-        <w:t xml:space="preserve">Результаты данных исследований представлены в виде графика на рисунке </w:t>
+        <w:t xml:space="preserve">Результаты данных </w:t>
+      </w:r>
+      <w:r>
+        <w:rPr>
+          <w:rFonts w:eastAsiaTheme="minorEastAsia"/>
+        </w:rPr>
+        <w:t>рассчетов</w:t>
+      </w:r>
+      <w:r>
+        <w:rPr>
+          <w:rFonts w:eastAsiaTheme="minorEastAsia"/>
+        </w:rPr>
+        <w:t xml:space="preserve"> представлены в виде графика на рисунке </w:t>
       </w:r>
       <w:r>
         <w:rPr>
@@ -5352,7 +5141,19 @@
         <w:rPr>
           <w:rFonts w:eastAsiaTheme="minorEastAsia"/>
         </w:rPr>
-        <w:t>. Возьмём среднее арифметическое значение по результатам 7 исследований.</w:t>
+        <w:t xml:space="preserve">. Возьмём среднее арифметическое значение по результатам 7 </w:t>
+      </w:r>
+      <w:r>
+        <w:rPr>
+          <w:rFonts w:eastAsiaTheme="minorEastAsia"/>
+        </w:rPr>
+        <w:t>рассчетов</w:t>
+      </w:r>
+      <w:r>
+        <w:rPr>
+          <w:rFonts w:eastAsiaTheme="minorEastAsia"/>
+        </w:rPr>
+        <w:t>.</w:t>
       </w:r>
       <w:r>
         <w:rPr>
@@ -5526,6 +5327,30 @@
     </w:p>
     <w:p>
       <w:pPr>
+        <w:tabs>
+          <w:tab w:val="center" w:pos="4536"/>
+          <w:tab w:val="right" w:pos="9355"/>
+        </w:tabs>
+        <w:jc w:val="left"/>
+        <w:rPr>
+          <w:rFonts w:eastAsiaTheme="minorEastAsia"/>
+        </w:rPr>
+      </w:pPr>
+    </w:p>
+    <w:p>
+      <w:pPr>
+        <w:tabs>
+          <w:tab w:val="center" w:pos="4536"/>
+          <w:tab w:val="right" w:pos="9355"/>
+        </w:tabs>
+        <w:jc w:val="left"/>
+        <w:rPr>
+          <w:rFonts w:eastAsiaTheme="minorEastAsia"/>
+        </w:rPr>
+      </w:pPr>
+    </w:p>
+    <w:p>
+      <w:pPr>
         <w:jc w:val="left"/>
         <w:rPr>
           <w:rFonts w:eastAsiaTheme="minorEastAsia"/>
@@ -5575,7 +5400,13 @@
         <w:rPr>
           <w:rFonts w:eastAsiaTheme="minorEastAsia"/>
         </w:rPr>
-        <w:t xml:space="preserve"> по результатам исследований</w:t>
+        <w:t xml:space="preserve"> по результатам </w:t>
+      </w:r>
+      <w:r>
+        <w:rPr>
+          <w:rFonts w:eastAsiaTheme="minorEastAsia"/>
+        </w:rPr>
+        <w:t>расчётов</w:t>
       </w:r>
     </w:p>
     <w:tbl>
@@ -6935,7 +6766,14 @@
         <w:rPr>
           <w:rFonts w:eastAsiaTheme="minorEastAsia"/>
         </w:rPr>
-        <w:t xml:space="preserve">. Примем материал </w:t>
+        <w:t xml:space="preserve">. </w:t>
+      </w:r>
+      <w:r>
+        <w:rPr>
+          <w:rFonts w:eastAsiaTheme="minorEastAsia"/>
+        </w:rPr>
+        <w:lastRenderedPageBreak/>
+        <w:t xml:space="preserve">Примем материал </w:t>
       </w:r>
       <w:r>
         <w:rPr>
@@ -7052,7 +6890,6 @@
             <w:rPr>
               <w:rFonts w:ascii="Cambria Math" w:hAnsi="Cambria Math"/>
             </w:rPr>
-            <w:lastRenderedPageBreak/>
             <m:t>J=</m:t>
           </m:r>
           <m:sSub>
@@ -11115,7 +10952,6 @@
             <m:r>
               <w:rPr>
                 <w:rFonts w:ascii="Cambria Math" w:eastAsiaTheme="minorEastAsia" w:hAnsi="Cambria Math"/>
-                <w:lang w:val="en-US"/>
               </w:rPr>
               <m:t>ред</m:t>
             </m:r>
@@ -12294,7 +12130,6 @@
         <w:docPartUnique/>
       </w:docPartObj>
     </w:sdtPr>
-    <w:sdtEndPr/>
     <w:sdtContent>
       <w:p>
         <w:pPr>

</xml_diff>

<commit_message>
add new motor with gear
</commit_message>
<xml_diff>
--- a/txt/main.docx
+++ b/txt/main.docx
@@ -181,7 +181,13 @@
         <w:t>м</w:t>
       </w:r>
       <w:r>
-        <w:t>аксимальная скорость перемещения по степени свободы – 30 об/мин;</w:t>
+        <w:t xml:space="preserve">аксимальная скорость перемещения по степени свободы – </w:t>
+      </w:r>
+      <w:r>
+        <w:t>25</w:t>
+      </w:r>
+      <w:r>
+        <w:t xml:space="preserve"> об/мин;</w:t>
       </w:r>
     </w:p>
     <w:p>
@@ -288,7 +294,15 @@
         <w:t>BlueprintLab</w:t>
       </w:r>
       <w:r>
-        <w:t>. Основываясь на его габаритах буд</w:t>
+        <w:t xml:space="preserve">. Основываясь </w:t>
+      </w:r>
+      <w:proofErr w:type="gramStart"/>
+      <w:r>
+        <w:t>на его габаритах</w:t>
+      </w:r>
+      <w:proofErr w:type="gramEnd"/>
+      <w:r>
+        <w:t xml:space="preserve"> буд</w:t>
       </w:r>
       <w:r>
         <w:t>е</w:t>
@@ -1355,7 +1369,23 @@
           <w:rFonts w:eastAsiaTheme="minorEastAsia"/>
           <w:color w:val="FF0000"/>
         </w:rPr>
-        <w:t xml:space="preserve">Поскольку для оценки момента вязкого трения нам необходимо </w:t>
+        <w:t xml:space="preserve">Поскольку для оценки момента вязкого трения нам </w:t>
+      </w:r>
+      <w:proofErr w:type="gramStart"/>
+      <w:r>
+        <w:rPr>
+          <w:rFonts w:eastAsiaTheme="minorEastAsia"/>
+          <w:color w:val="FF0000"/>
+        </w:rPr>
+        <w:t>необходимо</w:t>
+      </w:r>
+      <w:proofErr w:type="gramEnd"/>
+      <w:r>
+        <w:rPr>
+          <w:rFonts w:eastAsiaTheme="minorEastAsia"/>
+          <w:color w:val="FF0000"/>
+        </w:rPr>
+        <w:t xml:space="preserve"> </w:t>
       </w:r>
       <w:r>
         <w:rPr>
@@ -2539,7 +2569,21 @@
         <w:rPr>
           <w:rFonts w:eastAsiaTheme="minorEastAsia"/>
         </w:rPr>
-        <w:t xml:space="preserve"> – сила Архимеда, действующая на вращающуюся часть манипулятора, примем </w:t>
+        <w:t xml:space="preserve"> – сила Архимеда, действующая на вращающуюся ч</w:t>
+      </w:r>
+      <w:proofErr w:type="spellStart"/>
+      <w:r>
+        <w:rPr>
+          <w:rFonts w:eastAsiaTheme="minorEastAsia"/>
+        </w:rPr>
+        <w:t>асть</w:t>
+      </w:r>
+      <w:proofErr w:type="spellEnd"/>
+      <w:r>
+        <w:rPr>
+          <w:rFonts w:eastAsiaTheme="minorEastAsia"/>
+        </w:rPr>
+        <w:t xml:space="preserve"> манипулятора, примем </w:t>
       </w:r>
       <m:oMath>
         <m:sSub>
@@ -2987,7 +3031,21 @@
         <w:rPr>
           <w:rFonts w:eastAsiaTheme="minorEastAsia"/>
         </w:rPr>
-        <w:t>0.255 Нм.</w:t>
+        <w:t xml:space="preserve">0.255 </w:t>
+      </w:r>
+      <w:proofErr w:type="spellStart"/>
+      <w:r>
+        <w:rPr>
+          <w:rFonts w:eastAsiaTheme="minorEastAsia"/>
+        </w:rPr>
+        <w:t>Нм</w:t>
+      </w:r>
+      <w:proofErr w:type="spellEnd"/>
+      <w:r>
+        <w:rPr>
+          <w:rFonts w:eastAsiaTheme="minorEastAsia"/>
+        </w:rPr>
+        <w:t>.</w:t>
       </w:r>
     </w:p>
     <w:p>
@@ -3008,6 +3066,7 @@
         </w:rPr>
         <w:t xml:space="preserve"> При вращении заданным образом на каждую элементарную часть детали длинной </w:t>
       </w:r>
+      <w:proofErr w:type="spellStart"/>
       <w:r>
         <w:rPr>
           <w:rFonts w:eastAsiaTheme="minorEastAsia"/>
@@ -3017,6 +3076,7 @@
         </w:rPr>
         <w:t>dr</w:t>
       </w:r>
+      <w:proofErr w:type="spellEnd"/>
       <w:r>
         <w:rPr>
           <w:rFonts w:eastAsiaTheme="minorEastAsia"/>
@@ -4161,7 +4221,23 @@
           <w:rFonts w:eastAsiaTheme="minorEastAsia"/>
           <w:iCs/>
         </w:rPr>
-        <w:t xml:space="preserve">в формулу (6) и получим значение момента </w:t>
+        <w:t xml:space="preserve">в формулу (6) </w:t>
+      </w:r>
+      <w:proofErr w:type="gramStart"/>
+      <w:r>
+        <w:rPr>
+          <w:rFonts w:eastAsiaTheme="minorEastAsia"/>
+          <w:iCs/>
+        </w:rPr>
+        <w:t>и</w:t>
+      </w:r>
+      <w:proofErr w:type="gramEnd"/>
+      <w:r>
+        <w:rPr>
+          <w:rFonts w:eastAsiaTheme="minorEastAsia"/>
+          <w:iCs/>
+        </w:rPr>
+        <w:t xml:space="preserve"> получим значение момента </w:t>
       </w:r>
       <m:oMath>
         <m:sSubSup>
@@ -4573,8 +4649,16 @@
         <w:rPr>
           <w:rFonts w:eastAsiaTheme="minorEastAsia"/>
         </w:rPr>
-        <w:t xml:space="preserve"> – Модель вращающихся частей манипултора</w:t>
-      </w:r>
+        <w:t xml:space="preserve"> – Модель вращающихся частей </w:t>
+      </w:r>
+      <w:proofErr w:type="spellStart"/>
+      <w:r>
+        <w:rPr>
+          <w:rFonts w:eastAsiaTheme="minorEastAsia"/>
+        </w:rPr>
+        <w:t>манипултора</w:t>
+      </w:r>
+      <w:proofErr w:type="spellEnd"/>
     </w:p>
     <w:p>
       <w:pPr>
@@ -4728,12 +4812,14 @@
         </w:rPr>
         <w:t xml:space="preserve">Результаты данных </w:t>
       </w:r>
+      <w:proofErr w:type="spellStart"/>
       <w:r>
         <w:rPr>
           <w:rFonts w:eastAsiaTheme="minorEastAsia"/>
         </w:rPr>
         <w:t>рассчетов</w:t>
       </w:r>
+      <w:proofErr w:type="spellEnd"/>
       <w:r>
         <w:rPr>
           <w:rFonts w:eastAsiaTheme="minorEastAsia"/>
@@ -5143,12 +5229,14 @@
         </w:rPr>
         <w:t xml:space="preserve">. Возьмём среднее арифметическое значение по результатам 7 </w:t>
       </w:r>
+      <w:proofErr w:type="spellStart"/>
       <w:r>
         <w:rPr>
           <w:rFonts w:eastAsiaTheme="minorEastAsia"/>
         </w:rPr>
         <w:t>рассчетов</w:t>
       </w:r>
+      <w:proofErr w:type="spellEnd"/>
       <w:r>
         <w:rPr>
           <w:rFonts w:eastAsiaTheme="minorEastAsia"/>
@@ -6812,7 +6900,19 @@
           <w:rPr>
             <w:rFonts w:ascii="Cambria Math" w:hAnsi="Cambria Math"/>
           </w:rPr>
-          <m:t xml:space="preserve"> = 0.16 </m:t>
+          <m:t xml:space="preserve"> = 0.1</m:t>
+        </m:r>
+        <m:r>
+          <w:rPr>
+            <w:rFonts w:ascii="Cambria Math" w:hAnsi="Cambria Math"/>
+          </w:rPr>
+          <m:t>8</m:t>
+        </m:r>
+        <m:r>
+          <w:rPr>
+            <w:rFonts w:ascii="Cambria Math" w:hAnsi="Cambria Math"/>
+          </w:rPr>
+          <m:t xml:space="preserve"> </m:t>
         </m:r>
         <m:r>
           <w:rPr>
@@ -6954,7 +7054,31 @@
             <w:rPr>
               <w:rFonts w:ascii="Cambria Math" w:hAnsi="Cambria Math"/>
             </w:rPr>
-            <m:t xml:space="preserve">  = 0.27 + 0.16 = 0.43 </m:t>
+            <m:t xml:space="preserve">  = 0.27 + 0.1</m:t>
+          </m:r>
+          <m:r>
+            <w:rPr>
+              <w:rFonts w:ascii="Cambria Math" w:hAnsi="Cambria Math"/>
+            </w:rPr>
+            <m:t>8</m:t>
+          </m:r>
+          <m:r>
+            <w:rPr>
+              <w:rFonts w:ascii="Cambria Math" w:hAnsi="Cambria Math"/>
+            </w:rPr>
+            <m:t xml:space="preserve"> = 0.4</m:t>
+          </m:r>
+          <m:r>
+            <w:rPr>
+              <w:rFonts w:ascii="Cambria Math" w:hAnsi="Cambria Math"/>
+            </w:rPr>
+            <m:t>5</m:t>
+          </m:r>
+          <m:r>
+            <w:rPr>
+              <w:rFonts w:ascii="Cambria Math" w:hAnsi="Cambria Math"/>
+            </w:rPr>
+            <m:t xml:space="preserve"> </m:t>
           </m:r>
           <m:r>
             <w:rPr>
@@ -8371,7 +8495,7 @@
               <w:rPr>
                 <w:rFonts w:ascii="Cambria Math" w:eastAsiaTheme="minorEastAsia" w:hAnsi="Cambria Math"/>
               </w:rPr>
-              <m:t>3</m:t>
+              <m:t>2.5</m:t>
             </m:r>
             <m:ctrlPr>
               <w:rPr>
@@ -8401,7 +8525,13 @@
           <w:rPr>
             <w:rFonts w:ascii="Cambria Math" w:eastAsiaTheme="minorEastAsia" w:hAnsi="Cambria Math"/>
           </w:rPr>
-          <m:t>=0.86</m:t>
+          <m:t>=0.</m:t>
+        </m:r>
+        <m:r>
+          <w:rPr>
+            <w:rFonts w:ascii="Cambria Math" w:eastAsiaTheme="minorEastAsia" w:hAnsi="Cambria Math"/>
+          </w:rPr>
+          <m:t>74</m:t>
         </m:r>
       </m:oMath>
       <w:r>
@@ -9001,6 +9131,7 @@
         <w:lastRenderedPageBreak/>
         <w:t xml:space="preserve">Построим нагрузочную характеристику привода по выражению (14) в среде разработки </w:t>
       </w:r>
+      <w:proofErr w:type="spellStart"/>
       <w:r>
         <w:rPr>
           <w:rFonts w:eastAsiaTheme="minorEastAsia"/>
@@ -9008,6 +9139,7 @@
         </w:rPr>
         <w:t>Matlab</w:t>
       </w:r>
+      <w:proofErr w:type="spellEnd"/>
       <w:r>
         <w:rPr>
           <w:rFonts w:eastAsiaTheme="minorEastAsia"/>
@@ -9029,13 +9161,12 @@
       <w:r>
         <w:rPr>
           <w:rFonts w:eastAsiaTheme="minorEastAsia"/>
-          <w:noProof/>
         </w:rPr>
         <w:drawing>
-          <wp:inline distT="0" distB="0" distL="0" distR="0" wp14:anchorId="6A9D9A1F" wp14:editId="4170F4B6">
-            <wp:extent cx="5940425" cy="4182745"/>
-            <wp:effectExtent l="0" t="0" r="3175" b="8255"/>
-            <wp:docPr id="7" name="Рисунок 7"/>
+          <wp:inline distT="0" distB="0" distL="0" distR="0" wp14:anchorId="301A6C9F" wp14:editId="4A81B8D7">
+            <wp:extent cx="5940425" cy="4680585"/>
+            <wp:effectExtent l="0" t="0" r="3175" b="5715"/>
+            <wp:docPr id="11" name="Рисунок 11"/>
             <wp:cNvGraphicFramePr>
               <a:graphicFrameLocks xmlns:a="http://schemas.openxmlformats.org/drawingml/2006/main" noChangeAspect="1"/>
             </wp:cNvGraphicFramePr>
@@ -9055,7 +9186,7 @@
                   <pic:spPr>
                     <a:xfrm>
                       <a:off x="0" y="0"/>
-                      <a:ext cx="5940425" cy="4182745"/>
+                      <a:ext cx="5940425" cy="4680585"/>
                     </a:xfrm>
                     <a:prstGeom prst="rect">
                       <a:avLst/>
@@ -9096,6 +9227,7 @@
       <w:r>
         <w:t xml:space="preserve"> Также стоит отметить, что с помощью нагрузочной характеристики можно определить максимальный момент нагрузки </w:t>
       </w:r>
+      <w:proofErr w:type="spellStart"/>
       <w:r>
         <w:rPr>
           <w:i/>
@@ -9113,11 +9245,26 @@
         </w:rPr>
         <w:t>max</w:t>
       </w:r>
-      <w:r>
-        <w:t xml:space="preserve"> = 12.3 </w:t>
-      </w:r>
-      <w:r>
-        <w:t xml:space="preserve">Нм. </w:t>
+      <w:proofErr w:type="spellEnd"/>
+      <w:r>
+        <w:t xml:space="preserve"> = </w:t>
+      </w:r>
+      <w:r>
+        <w:t>11.</w:t>
+      </w:r>
+      <w:r>
+        <w:t>7</w:t>
+      </w:r>
+      <w:r>
+        <w:t xml:space="preserve"> </w:t>
+      </w:r>
+      <w:proofErr w:type="spellStart"/>
+      <w:r>
+        <w:t>Нм</w:t>
+      </w:r>
+      <w:proofErr w:type="spellEnd"/>
+      <w:r>
+        <w:t xml:space="preserve">. </w:t>
       </w:r>
     </w:p>
     <w:p>
@@ -9638,62 +9785,45 @@
         <w:rPr>
           <w:lang w:val="en-US"/>
         </w:rPr>
-        <w:t>Maxon</w:t>
+        <w:t>Faulhaber</w:t>
+      </w:r>
+      <w:r>
+        <w:t xml:space="preserve"> 3257 024</w:t>
+      </w:r>
+      <w:r>
+        <w:rPr>
+          <w:lang w:val="en-US"/>
+        </w:rPr>
+        <w:t>CR</w:t>
+      </w:r>
+      <w:r>
+        <w:t xml:space="preserve">, а в качестве редуктора к двигателю был выбран </w:t>
+      </w:r>
+      <w:r>
+        <w:rPr>
+          <w:lang w:val="en-US"/>
+        </w:rPr>
+        <w:t>Faulhaber</w:t>
       </w:r>
       <w:r>
         <w:t xml:space="preserve"> </w:t>
       </w:r>
       <w:r>
+        <w:t>4</w:t>
+      </w:r>
+      <w:r>
+        <w:t>2</w:t>
+      </w:r>
+      <w:r>
         <w:rPr>
           <w:lang w:val="en-US"/>
         </w:rPr>
-        <w:t>DCX</w:t>
-      </w:r>
-      <w:r>
-        <w:t>26</w:t>
-      </w:r>
-      <w:r>
-        <w:rPr>
-          <w:lang w:val="en-US"/>
-        </w:rPr>
-        <w:t>L</w:t>
-      </w:r>
-      <w:r>
-        <w:tab/>
-      </w:r>
-      <w:r>
-        <w:t xml:space="preserve"> </w:t>
-      </w:r>
-      <w:r>
-        <w:t>мощностью 40 Вт</w:t>
-      </w:r>
-      <w:r>
-        <w:t xml:space="preserve">, а в качестве редуктора к двигателю был выбран </w:t>
-      </w:r>
-      <w:r>
-        <w:rPr>
-          <w:lang w:val="en-US"/>
-        </w:rPr>
-        <w:t>Maxon</w:t>
-      </w:r>
-      <w:r>
-        <w:t xml:space="preserve"> </w:t>
-      </w:r>
-      <w:r>
-        <w:rPr>
-          <w:lang w:val="en-US"/>
-        </w:rPr>
-        <w:t>GPX</w:t>
-      </w:r>
-      <w:r>
-        <w:t>3</w:t>
-      </w:r>
-      <w:r>
-        <w:t>2</w:t>
+        <w:t>GPT</w:t>
       </w:r>
       <w:r>
         <w:t xml:space="preserve"> с передаточным числом </w:t>
       </w:r>
+      <w:proofErr w:type="spellStart"/>
       <w:r>
         <w:rPr>
           <w:i/>
@@ -9702,11 +9832,15 @@
         </w:rPr>
         <w:t>i</w:t>
       </w:r>
+      <w:proofErr w:type="spellEnd"/>
       <w:r>
         <w:t xml:space="preserve"> = </w:t>
       </w:r>
       <w:r>
-        <w:t>326</w:t>
+        <w:t>19</w:t>
+      </w:r>
+      <w:r>
+        <w:t>6</w:t>
       </w:r>
       <w:r>
         <w:t>.</w:t>
@@ -9732,28 +9866,16 @@
         <w:rPr>
           <w:lang w:val="en-US"/>
         </w:rPr>
-        <w:t>Maxon</w:t>
-      </w:r>
-      <w:r>
-        <w:t xml:space="preserve"> </w:t>
+        <w:t>Faulhaber</w:t>
+      </w:r>
+      <w:r>
+        <w:t xml:space="preserve"> 3257 024</w:t>
       </w:r>
       <w:r>
         <w:rPr>
           <w:lang w:val="en-US"/>
         </w:rPr>
-        <w:t>DCX</w:t>
-      </w:r>
-      <w:r>
-        <w:t>26</w:t>
-      </w:r>
-      <w:r>
-        <w:rPr>
-          <w:lang w:val="en-US"/>
-        </w:rPr>
-        <w:t>L</w:t>
-      </w:r>
-      <w:r>
-        <w:t xml:space="preserve"> с графитовыми щётками</w:t>
+        <w:t>CR</w:t>
       </w:r>
     </w:p>
     <w:tbl>
@@ -9857,9 +9979,15 @@
             <w:pPr>
               <w:ind w:firstLine="0"/>
               <w:jc w:val="left"/>
+              <w:rPr>
+                <w:lang w:val="en-US"/>
+              </w:rPr>
             </w:pPr>
             <w:r>
-              <w:t>10700</w:t>
+              <w:rPr>
+                <w:lang w:val="en-US"/>
+              </w:rPr>
+              <w:t>5900</w:t>
             </w:r>
           </w:p>
         </w:tc>
@@ -9907,9 +10035,15 @@
             <w:pPr>
               <w:ind w:firstLine="0"/>
               <w:jc w:val="left"/>
+              <w:rPr>
+                <w:lang w:val="en-US"/>
+              </w:rPr>
             </w:pPr>
             <w:r>
-              <w:t>65.7</w:t>
+              <w:rPr>
+                <w:lang w:val="en-US"/>
+              </w:rPr>
+              <w:t>129</w:t>
             </w:r>
           </w:p>
         </w:tc>
@@ -9940,9 +10074,11 @@
               <w:ind w:firstLine="0"/>
               <w:jc w:val="left"/>
             </w:pPr>
+            <w:proofErr w:type="spellStart"/>
             <w:r>
               <w:t>мНм</w:t>
             </w:r>
+            <w:proofErr w:type="spellEnd"/>
           </w:p>
         </w:tc>
         <w:tc>
@@ -9954,56 +10090,15 @@
             <w:pPr>
               <w:ind w:firstLine="0"/>
               <w:jc w:val="left"/>
+              <w:rPr>
+                <w:lang w:val="en-US"/>
+              </w:rPr>
             </w:pPr>
             <w:r>
-              <w:t>695</w:t>
-            </w:r>
-          </w:p>
-        </w:tc>
-      </w:tr>
-      <w:tr>
-        <w:tc>
-          <w:tcPr>
-            <w:tcW w:w="5026" w:type="dxa"/>
-            <w:vAlign w:val="center"/>
-          </w:tcPr>
-          <w:p>
-            <w:pPr>
-              <w:ind w:firstLine="0"/>
-              <w:jc w:val="left"/>
-            </w:pPr>
-            <w:r>
-              <w:t>Пусковой ток</w:t>
-            </w:r>
-          </w:p>
-        </w:tc>
-        <w:tc>
-          <w:tcPr>
-            <w:tcW w:w="2999" w:type="dxa"/>
-            <w:vAlign w:val="center"/>
-          </w:tcPr>
-          <w:p>
-            <w:pPr>
-              <w:ind w:firstLine="0"/>
-              <w:jc w:val="left"/>
-            </w:pPr>
-            <w:r>
-              <w:t>А</w:t>
-            </w:r>
-          </w:p>
-        </w:tc>
-        <w:tc>
-          <w:tcPr>
-            <w:tcW w:w="1320" w:type="dxa"/>
-            <w:vAlign w:val="center"/>
-          </w:tcPr>
-          <w:p>
-            <w:pPr>
-              <w:ind w:firstLine="0"/>
-              <w:jc w:val="left"/>
-            </w:pPr>
-            <w:r>
-              <w:t>32.4</w:t>
+              <w:rPr>
+                <w:lang w:val="en-US"/>
+              </w:rPr>
+              <w:t>539</w:t>
             </w:r>
           </w:p>
         </w:tc>
@@ -10034,9 +10129,11 @@
               <w:ind w:firstLine="0"/>
               <w:jc w:val="left"/>
             </w:pPr>
+            <w:proofErr w:type="spellStart"/>
             <w:r>
               <w:t>мНм</w:t>
             </w:r>
+            <w:proofErr w:type="spellEnd"/>
           </w:p>
         </w:tc>
         <w:tc>
@@ -10048,9 +10145,15 @@
             <w:pPr>
               <w:ind w:firstLine="0"/>
               <w:jc w:val="left"/>
+              <w:rPr>
+                <w:lang w:val="en-US"/>
+              </w:rPr>
             </w:pPr>
             <w:r>
-              <w:t>57.8</w:t>
+              <w:rPr>
+                <w:lang w:val="en-US"/>
+              </w:rPr>
+              <w:t>71</w:t>
             </w:r>
           </w:p>
         </w:tc>
@@ -10095,9 +10198,15 @@
             <w:pPr>
               <w:ind w:firstLine="0"/>
               <w:jc w:val="left"/>
+              <w:rPr>
+                <w:lang w:val="en-US"/>
+              </w:rPr>
             </w:pPr>
             <w:r>
-              <w:t>9690</w:t>
+              <w:rPr>
+                <w:lang w:val="en-US"/>
+              </w:rPr>
+              <w:t>5200</w:t>
             </w:r>
           </w:p>
         </w:tc>
@@ -10142,9 +10251,18 @@
             <w:pPr>
               <w:ind w:firstLine="0"/>
               <w:jc w:val="left"/>
+              <w:rPr>
+                <w:lang w:val="en-US"/>
+              </w:rPr>
             </w:pPr>
             <w:r>
-              <w:t>2.76</w:t>
+              <w:t>2.</w:t>
+            </w:r>
+            <w:r>
+              <w:rPr>
+                <w:lang w:val="en-US"/>
+              </w:rPr>
+              <w:t>3</w:t>
             </w:r>
           </w:p>
         </w:tc>
@@ -10161,7 +10279,6 @@
               <w:jc w:val="left"/>
             </w:pPr>
             <w:r>
-              <w:lastRenderedPageBreak/>
               <w:t>КПД</w:t>
             </w:r>
           </w:p>
@@ -10190,9 +10307,15 @@
             <w:pPr>
               <w:ind w:firstLine="0"/>
               <w:jc w:val="left"/>
+              <w:rPr>
+                <w:lang w:val="en-US"/>
+              </w:rPr>
             </w:pPr>
             <w:r>
-              <w:t>91</w:t>
+              <w:rPr>
+                <w:lang w:val="en-US"/>
+              </w:rPr>
+              <w:t>83</w:t>
             </w:r>
           </w:p>
         </w:tc>
@@ -10209,6 +10332,7 @@
               <w:jc w:val="left"/>
             </w:pPr>
             <w:r>
+              <w:lastRenderedPageBreak/>
               <w:t>Момент инерции ротора</w:t>
             </w:r>
           </w:p>
@@ -10294,9 +10418,15 @@
             <w:pPr>
               <w:ind w:firstLine="0"/>
               <w:jc w:val="left"/>
+              <w:rPr>
+                <w:lang w:val="en-US"/>
+              </w:rPr>
             </w:pPr>
             <w:r>
-              <w:t>21.4</w:t>
+              <w:rPr>
+                <w:lang w:val="en-US"/>
+              </w:rPr>
+              <w:t>41</w:t>
             </w:r>
           </w:p>
         </w:tc>
@@ -10327,9 +10457,11 @@
               <w:ind w:firstLine="0"/>
               <w:jc w:val="left"/>
             </w:pPr>
+            <w:proofErr w:type="spellStart"/>
             <w:r>
               <w:t>мс</w:t>
             </w:r>
+            <w:proofErr w:type="spellEnd"/>
           </w:p>
         </w:tc>
         <w:tc>
@@ -10341,9 +10473,15 @@
             <w:pPr>
               <w:ind w:firstLine="0"/>
               <w:jc w:val="left"/>
+              <w:rPr>
+                <w:lang w:val="en-US"/>
+              </w:rPr>
             </w:pPr>
             <w:r>
-              <w:t>3.45</w:t>
+              <w:rPr>
+                <w:lang w:val="en-US"/>
+              </w:rPr>
+              <w:t>4.7</w:t>
             </w:r>
           </w:p>
         </w:tc>
@@ -10365,19 +10503,19 @@
         <w:rPr>
           <w:lang w:val="en-US"/>
         </w:rPr>
-        <w:t>Maxon</w:t>
-      </w:r>
-      <w:r>
-        <w:t xml:space="preserve"> </w:t>
+        <w:t>Faulhaber</w:t>
+      </w:r>
+      <w:r>
+        <w:t xml:space="preserve"> 3257 </w:t>
+      </w:r>
+      <w:r>
+        <w:t>42</w:t>
       </w:r>
       <w:r>
         <w:rPr>
           <w:lang w:val="en-US"/>
         </w:rPr>
-        <w:t>GPX</w:t>
-      </w:r>
-      <w:r>
-        <w:t>32</w:t>
+        <w:t>GPT</w:t>
       </w:r>
     </w:p>
     <w:tbl>
@@ -10420,9 +10558,11 @@
               <w:ind w:firstLine="0"/>
               <w:jc w:val="left"/>
             </w:pPr>
+            <w:proofErr w:type="spellStart"/>
             <w:r>
               <w:t>Нм</w:t>
             </w:r>
+            <w:proofErr w:type="spellEnd"/>
           </w:p>
         </w:tc>
         <w:tc>
@@ -10434,9 +10574,15 @@
             <w:pPr>
               <w:ind w:firstLine="0"/>
               <w:jc w:val="left"/>
+              <w:rPr>
+                <w:lang w:val="en-US"/>
+              </w:rPr>
             </w:pPr>
             <w:r>
-              <w:t>12.6</w:t>
+              <w:rPr>
+                <w:lang w:val="en-US"/>
+              </w:rPr>
+              <w:t>15</w:t>
             </w:r>
           </w:p>
         </w:tc>
@@ -10470,8 +10616,66 @@
               <w:ind w:firstLine="0"/>
               <w:jc w:val="left"/>
             </w:pPr>
+            <w:proofErr w:type="spellStart"/>
             <w:r>
               <w:t>Нм</w:t>
+            </w:r>
+            <w:proofErr w:type="spellEnd"/>
+          </w:p>
+        </w:tc>
+        <w:tc>
+          <w:tcPr>
+            <w:tcW w:w="1221" w:type="dxa"/>
+            <w:vAlign w:val="center"/>
+          </w:tcPr>
+          <w:p>
+            <w:pPr>
+              <w:ind w:firstLine="0"/>
+              <w:jc w:val="left"/>
+              <w:rPr>
+                <w:lang w:val="en-US"/>
+              </w:rPr>
+            </w:pPr>
+            <w:r>
+              <w:rPr>
+                <w:lang w:val="en-US"/>
+              </w:rPr>
+              <w:t>20</w:t>
+            </w:r>
+          </w:p>
+        </w:tc>
+      </w:tr>
+      <w:tr>
+        <w:trPr>
+          <w:trHeight w:val="504"/>
+        </w:trPr>
+        <w:tc>
+          <w:tcPr>
+            <w:tcW w:w="4957" w:type="dxa"/>
+            <w:vAlign w:val="center"/>
+          </w:tcPr>
+          <w:p>
+            <w:pPr>
+              <w:ind w:firstLine="0"/>
+              <w:jc w:val="left"/>
+            </w:pPr>
+            <w:r>
+              <w:t>Максимальная продолжительная скорость входного вала</w:t>
+            </w:r>
+          </w:p>
+        </w:tc>
+        <w:tc>
+          <w:tcPr>
+            <w:tcW w:w="3118" w:type="dxa"/>
+            <w:vAlign w:val="center"/>
+          </w:tcPr>
+          <w:p>
+            <w:pPr>
+              <w:ind w:firstLine="0"/>
+              <w:jc w:val="left"/>
+            </w:pPr>
+            <w:r>
+              <w:t>об/мин</w:t>
             </w:r>
           </w:p>
         </w:tc>
@@ -10486,7 +10690,63 @@
               <w:jc w:val="left"/>
             </w:pPr>
             <w:r>
-              <w:t>15</w:t>
+              <w:t>10000</w:t>
+            </w:r>
+          </w:p>
+        </w:tc>
+      </w:tr>
+      <w:tr>
+        <w:trPr>
+          <w:trHeight w:val="504"/>
+        </w:trPr>
+        <w:tc>
+          <w:tcPr>
+            <w:tcW w:w="4957" w:type="dxa"/>
+            <w:vAlign w:val="center"/>
+          </w:tcPr>
+          <w:p>
+            <w:pPr>
+              <w:ind w:firstLine="0"/>
+              <w:jc w:val="left"/>
+            </w:pPr>
+            <w:r>
+              <w:t xml:space="preserve">Максимальная </w:t>
+            </w:r>
+            <w:r>
+              <w:t xml:space="preserve">мгновенная </w:t>
+            </w:r>
+            <w:r>
+              <w:t>скорость входного вала</w:t>
+            </w:r>
+          </w:p>
+        </w:tc>
+        <w:tc>
+          <w:tcPr>
+            <w:tcW w:w="3118" w:type="dxa"/>
+            <w:vAlign w:val="center"/>
+          </w:tcPr>
+          <w:p>
+            <w:pPr>
+              <w:ind w:firstLine="0"/>
+              <w:jc w:val="left"/>
+            </w:pPr>
+            <w:r>
+              <w:t>об/мин</w:t>
+            </w:r>
+          </w:p>
+        </w:tc>
+        <w:tc>
+          <w:tcPr>
+            <w:tcW w:w="1221" w:type="dxa"/>
+            <w:vAlign w:val="center"/>
+          </w:tcPr>
+          <w:p>
+            <w:pPr>
+              <w:ind w:firstLine="0"/>
+              <w:jc w:val="left"/>
+            </w:pPr>
+            <w:r>
+              <w:t>13000</w:t>
             </w:r>
           </w:p>
         </w:tc>
@@ -10534,9 +10794,15 @@
             <w:pPr>
               <w:ind w:firstLine="0"/>
               <w:jc w:val="left"/>
+              <w:rPr>
+                <w:lang w:val="en-US"/>
+              </w:rPr>
             </w:pPr>
             <w:r>
-              <w:t>326</w:t>
+              <w:rPr>
+                <w:lang w:val="en-US"/>
+              </w:rPr>
+              <w:t>196</w:t>
             </w:r>
           </w:p>
         </w:tc>
@@ -10584,9 +10850,18 @@
             <w:pPr>
               <w:ind w:firstLine="0"/>
               <w:jc w:val="left"/>
+              <w:rPr>
+                <w:lang w:val="en-US"/>
+              </w:rPr>
             </w:pPr>
             <w:r>
-              <w:t>87</w:t>
+              <w:t>8</w:t>
+            </w:r>
+            <w:r>
+              <w:rPr>
+                <w:lang w:val="en-US"/>
+              </w:rPr>
+              <w:t>0</w:t>
             </w:r>
           </w:p>
         </w:tc>
@@ -10640,9 +10915,18 @@
             <w:pPr>
               <w:ind w:firstLine="0"/>
               <w:jc w:val="left"/>
+              <w:rPr>
+                <w:lang w:val="en-US"/>
+              </w:rPr>
             </w:pPr>
             <w:r>
-              <w:t>0.6</w:t>
+              <w:t>0.</w:t>
+            </w:r>
+            <w:r>
+              <w:rPr>
+                <w:lang w:val="en-US"/>
+              </w:rPr>
+              <w:t>4</w:t>
             </w:r>
           </w:p>
         </w:tc>
@@ -10656,7 +10940,13 @@
         <w:t xml:space="preserve">Как видно из таблицы 3 редуктор </w:t>
       </w:r>
       <w:r>
-        <w:t>имеет высокий КПД и довольно высокий максимальный момент, который больше максимального момента нагрузки.</w:t>
+        <w:t>имеет высокий КПД и довольно высокий максимальный момент, который больше максимального момента нагрузки</w:t>
+      </w:r>
+      <w:r>
+        <w:t>, также данный редуктор подходит по скорости вращения входного вала</w:t>
+      </w:r>
+      <w:r>
+        <w:t>.</w:t>
       </w:r>
     </w:p>
     <w:p>
@@ -10920,6 +11210,7 @@
         <w:rPr>
           <w:rFonts w:eastAsiaTheme="minorEastAsia"/>
         </w:rPr>
+        <w:lastRenderedPageBreak/>
         <w:t xml:space="preserve"> </w:t>
       </w:r>
       <w:r>
@@ -11215,7 +11506,7 @@
         <w:rPr>
           <w:rFonts w:eastAsiaTheme="minorEastAsia"/>
         </w:rPr>
-        <w:t xml:space="preserve"> = 0.87;</w:t>
+        <w:t xml:space="preserve"> = 0.8;</w:t>
       </w:r>
     </w:p>
     <w:p>
@@ -11225,6 +11516,7 @@
           <w:rFonts w:eastAsiaTheme="minorEastAsia"/>
         </w:rPr>
       </w:pPr>
+      <w:proofErr w:type="spellStart"/>
       <w:r>
         <w:rPr>
           <w:rFonts w:eastAsiaTheme="minorEastAsia"/>
@@ -11232,9 +11524,9 @@
           <w:iCs/>
           <w:lang w:val="en-US"/>
         </w:rPr>
-        <w:lastRenderedPageBreak/>
         <w:t>i</w:t>
       </w:r>
+      <w:proofErr w:type="spellEnd"/>
       <w:r>
         <w:rPr>
           <w:rFonts w:eastAsiaTheme="minorEastAsia"/>
@@ -11249,6 +11541,7 @@
         </w:rPr>
         <w:t xml:space="preserve">передаточное число редуктора, </w:t>
       </w:r>
+      <w:proofErr w:type="spellStart"/>
       <w:r>
         <w:rPr>
           <w:rFonts w:eastAsiaTheme="minorEastAsia"/>
@@ -11258,11 +11551,18 @@
         </w:rPr>
         <w:t>i</w:t>
       </w:r>
-      <w:r>
-        <w:rPr>
-          <w:rFonts w:eastAsiaTheme="minorEastAsia"/>
-        </w:rPr>
-        <w:t xml:space="preserve"> = 326</w:t>
+      <w:proofErr w:type="spellEnd"/>
+      <w:r>
+        <w:rPr>
+          <w:rFonts w:eastAsiaTheme="minorEastAsia"/>
+        </w:rPr>
+        <w:t xml:space="preserve"> = </w:t>
+      </w:r>
+      <w:r>
+        <w:rPr>
+          <w:rFonts w:eastAsiaTheme="minorEastAsia"/>
+        </w:rPr>
+        <w:t>196</w:t>
       </w:r>
       <w:r>
         <w:rPr>
@@ -11406,13 +11706,12 @@
       <w:r>
         <w:rPr>
           <w:rFonts w:eastAsiaTheme="minorEastAsia"/>
-          <w:noProof/>
         </w:rPr>
         <w:drawing>
-          <wp:inline distT="0" distB="0" distL="0" distR="0" wp14:anchorId="1FBA5097" wp14:editId="0952564A">
-            <wp:extent cx="6127866" cy="4857750"/>
-            <wp:effectExtent l="0" t="0" r="6350" b="0"/>
-            <wp:docPr id="10" name="Рисунок 10"/>
+          <wp:inline distT="0" distB="0" distL="0" distR="0" wp14:anchorId="5F465634" wp14:editId="7A7C5B2B">
+            <wp:extent cx="5940425" cy="4529455"/>
+            <wp:effectExtent l="0" t="0" r="3175" b="4445"/>
+            <wp:docPr id="12" name="Рисунок 12"/>
             <wp:cNvGraphicFramePr>
               <a:graphicFrameLocks xmlns:a="http://schemas.openxmlformats.org/drawingml/2006/main" noChangeAspect="1"/>
             </wp:cNvGraphicFramePr>
@@ -11432,7 +11731,7 @@
                   <pic:spPr>
                     <a:xfrm>
                       <a:off x="0" y="0"/>
-                      <a:ext cx="6136127" cy="4864299"/>
+                      <a:ext cx="5940425" cy="4529455"/>
                     </a:xfrm>
                     <a:prstGeom prst="rect">
                       <a:avLst/>
@@ -11465,6 +11764,7 @@
         <w:ind w:firstLine="0"/>
       </w:pPr>
       <w:r>
+        <w:lastRenderedPageBreak/>
         <w:t xml:space="preserve">Как видно </w:t>
       </w:r>
       <w:r>
@@ -11488,11 +11788,7 @@
         <w:t xml:space="preserve">тепловой </w:t>
       </w:r>
       <w:r>
-        <w:t xml:space="preserve">режим, в котором работает двигатель. Рассмотрим точку максимальной мощности на нагрузочной характеристике и </w:t>
-      </w:r>
-      <w:r>
-        <w:lastRenderedPageBreak/>
-        <w:t xml:space="preserve">найдём соответствующую ей точку на механической характеристике привода. </w:t>
+        <w:t xml:space="preserve">режим, в котором работает двигатель. Рассмотрим точку максимальной мощности на нагрузочной характеристике и найдём соответствующую ей точку на механической характеристике привода. </w:t>
       </w:r>
       <w:r>
         <w:t xml:space="preserve">Эти точки отмечены на графиках на рисунке 6. На координаты точки механической характеристики показывают значения момента и скорости на выходном валу редуктора. Определим по ним соответствующие значения на валу двигателя: </w:t>
@@ -11584,7 +11880,19 @@
             <w:rPr>
               <w:rFonts w:ascii="Cambria Math" w:eastAsiaTheme="minorEastAsia" w:hAnsi="Cambria Math"/>
             </w:rPr>
-            <m:t xml:space="preserve"> = 30.8 </m:t>
+            <m:t xml:space="preserve"> = </m:t>
+          </m:r>
+          <m:r>
+            <w:rPr>
+              <w:rFonts w:ascii="Cambria Math" w:eastAsiaTheme="minorEastAsia" w:hAnsi="Cambria Math"/>
+            </w:rPr>
+            <m:t>25.9</m:t>
+          </m:r>
+          <m:r>
+            <w:rPr>
+              <w:rFonts w:ascii="Cambria Math" w:eastAsiaTheme="minorEastAsia" w:hAnsi="Cambria Math"/>
+            </w:rPr>
+            <m:t xml:space="preserve"> </m:t>
           </m:r>
           <m:r>
             <m:rPr>
@@ -11599,7 +11907,19 @@
             <w:rPr>
               <w:rFonts w:ascii="Cambria Math" w:eastAsiaTheme="minorEastAsia" w:hAnsi="Cambria Math"/>
             </w:rPr>
-            <m:t xml:space="preserve">326 = 10300 </m:t>
+            <m:t>19</m:t>
+          </m:r>
+          <m:r>
+            <w:rPr>
+              <w:rFonts w:ascii="Cambria Math" w:eastAsiaTheme="minorEastAsia" w:hAnsi="Cambria Math"/>
+            </w:rPr>
+            <m:t xml:space="preserve">6 = </m:t>
+          </m:r>
+          <m:r>
+            <w:rPr>
+              <w:rFonts w:ascii="Cambria Math" w:eastAsiaTheme="minorEastAsia" w:hAnsi="Cambria Math"/>
+            </w:rPr>
+            <m:t xml:space="preserve">5100 </m:t>
           </m:r>
           <m:r>
             <m:rPr>
@@ -11769,7 +12089,13 @@
                 <w:rPr>
                   <w:rFonts w:ascii="Cambria Math" w:eastAsiaTheme="minorEastAsia" w:hAnsi="Cambria Math"/>
                 </w:rPr>
-                <m:t>326</m:t>
+                <m:t>19</m:t>
+              </m:r>
+              <m:r>
+                <w:rPr>
+                  <w:rFonts w:ascii="Cambria Math" w:eastAsiaTheme="minorEastAsia" w:hAnsi="Cambria Math"/>
+                </w:rPr>
+                <m:t>6</m:t>
               </m:r>
               <m:r>
                 <m:rPr>
@@ -11784,7 +12110,7 @@
                 <w:rPr>
                   <w:rFonts w:ascii="Cambria Math" w:eastAsiaTheme="minorEastAsia" w:hAnsi="Cambria Math"/>
                 </w:rPr>
-                <m:t>0.87</m:t>
+                <m:t>0.8</m:t>
               </m:r>
               <m:ctrlPr>
                 <w:rPr>
@@ -11798,7 +12124,25 @@
             <w:rPr>
               <w:rFonts w:ascii="Cambria Math" w:eastAsiaTheme="minorEastAsia" w:hAnsi="Cambria Math"/>
             </w:rPr>
-            <m:t>= 43мНм</m:t>
+            <m:t xml:space="preserve">= </m:t>
+          </m:r>
+          <m:r>
+            <w:rPr>
+              <w:rFonts w:ascii="Cambria Math" w:eastAsiaTheme="minorEastAsia" w:hAnsi="Cambria Math"/>
+            </w:rPr>
+            <m:t>72</m:t>
+          </m:r>
+          <m:r>
+            <w:rPr>
+              <w:rFonts w:ascii="Cambria Math" w:eastAsiaTheme="minorEastAsia" w:hAnsi="Cambria Math"/>
+            </w:rPr>
+            <m:t xml:space="preserve"> </m:t>
+          </m:r>
+          <m:r>
+            <w:rPr>
+              <w:rFonts w:ascii="Cambria Math" w:eastAsiaTheme="minorEastAsia" w:hAnsi="Cambria Math"/>
+            </w:rPr>
+            <m:t>мНм</m:t>
           </m:r>
         </m:oMath>
       </m:oMathPara>
@@ -11808,121 +12152,81 @@
         <w:ind w:firstLine="0"/>
       </w:pPr>
       <w:r>
+        <w:t xml:space="preserve">Как видно из таблицы 2, полученные значения близки к номинальным режиму работы двигателя. Исходя из этого, можно сделать вывод, что двигатель выбран верно. </w:t>
+      </w:r>
+      <w:commentRangeStart w:id="5"/>
+      <w:commentRangeStart w:id="6"/>
+      <w:r>
         <w:rPr>
           <w:iCs/>
+          <w:color w:val="FF0000"/>
         </w:rPr>
         <w:t xml:space="preserve">На рисунке 7 представлены рабочие диапазоны двигателя </w:t>
       </w:r>
       <w:r>
         <w:rPr>
+          <w:color w:val="FF0000"/>
           <w:lang w:val="en-US"/>
         </w:rPr>
-        <w:t>DCX</w:t>
-      </w:r>
-      <w:r>
-        <w:t>26</w:t>
-      </w:r>
-      <w:r>
-        <w:rPr>
+        <w:t>Faulhaber</w:t>
+      </w:r>
+      <w:r>
+        <w:rPr>
+          <w:color w:val="FF0000"/>
+        </w:rPr>
+        <w:t xml:space="preserve"> 3257 024</w:t>
+      </w:r>
+      <w:r>
+        <w:rPr>
+          <w:color w:val="FF0000"/>
           <w:lang w:val="en-US"/>
         </w:rPr>
-        <w:t>L</w:t>
-      </w:r>
-      <w:r>
-        <w:t xml:space="preserve"> с графитовыми щётками. Красным цветом отмечен режим </w:t>
-      </w:r>
-      <w:r>
-        <w:rPr>
-          <w:lang w:val="en-US"/>
-        </w:rPr>
-        <w:t>S</w:t>
-      </w:r>
-      <w:r>
-        <w:rPr>
-          <w:vertAlign w:val="subscript"/>
-        </w:rPr>
-        <w:t>1</w:t>
-      </w:r>
-      <w:r>
-        <w:t xml:space="preserve">, </w:t>
-      </w:r>
-      <w:r>
-        <w:t xml:space="preserve">розовым </w:t>
-      </w:r>
-      <w:r>
-        <w:rPr>
-          <w:lang w:val="en-US"/>
-        </w:rPr>
-        <w:t>S</w:t>
-      </w:r>
-      <w:r>
-        <w:rPr>
-          <w:vertAlign w:val="subscript"/>
-        </w:rPr>
-        <w:t>2</w:t>
-      </w:r>
-      <w:r>
-        <w:t xml:space="preserve">, </w:t>
-      </w:r>
-      <w:r>
-        <w:t xml:space="preserve">а белым </w:t>
-      </w:r>
-      <w:r>
-        <w:rPr>
-          <w:lang w:val="en-US"/>
-        </w:rPr>
-        <w:t>S</w:t>
-      </w:r>
-      <w:r>
-        <w:rPr>
-          <w:vertAlign w:val="subscript"/>
-        </w:rPr>
-        <w:t>3</w:t>
-      </w:r>
-      <w:r>
-        <w:t xml:space="preserve">. </w:t>
-      </w:r>
-      <w:r>
-        <w:t xml:space="preserve">Как видно, точка с координатами </w:t>
-      </w:r>
-      <w:r>
-        <w:t xml:space="preserve">[43, 10300] </w:t>
-      </w:r>
-      <w:r>
-        <w:t xml:space="preserve">попадает в режим </w:t>
-      </w:r>
-      <w:r>
-        <w:rPr>
-          <w:lang w:val="en-US"/>
-        </w:rPr>
-        <w:t>S</w:t>
-      </w:r>
-      <w:r>
-        <w:rPr>
-          <w:vertAlign w:val="subscript"/>
-        </w:rPr>
-        <w:t>1</w:t>
-      </w:r>
-      <w:r>
-        <w:t xml:space="preserve">, </w:t>
-      </w:r>
-      <w:r>
-        <w:t>что значит, что двигатель выбранный двигатель выбран верно и может работать продолжительное время в составе привода. По этой же причине не будем проводить проверочный тепловой расчёт двигателя – при таком режиме работы двигатель не перегреется, при соблюдении условий его эксплуатации.</w:t>
+        <w:t>CR</w:t>
+      </w:r>
+      <w:r>
+        <w:t>.</w:t>
+      </w:r>
+      <w:r>
+        <w:t xml:space="preserve"> </w:t>
+      </w:r>
+      <w:r>
+        <w:rPr>
+          <w:color w:val="FF0000"/>
+        </w:rPr>
+        <w:t xml:space="preserve">Для уверенности проведём тепловой </w:t>
+      </w:r>
+      <w:commentRangeEnd w:id="5"/>
+      <w:r>
+        <w:rPr>
+          <w:color w:val="FF0000"/>
+        </w:rPr>
+        <w:t>расчёт</w:t>
+      </w:r>
+      <w:r>
+        <w:rPr>
+          <w:rStyle w:val="ae"/>
+        </w:rPr>
+        <w:commentReference w:id="5"/>
+      </w:r>
+      <w:commentRangeEnd w:id="6"/>
+      <w:r>
+        <w:rPr>
+          <w:rStyle w:val="ae"/>
+        </w:rPr>
+        <w:commentReference w:id="6"/>
       </w:r>
     </w:p>
     <w:p>
       <w:pPr>
         <w:ind w:firstLine="0"/>
-      </w:pPr>
-      <w:r>
-        <w:rPr>
-          <w:noProof/>
-        </w:rPr>
+        <w:jc w:val="center"/>
+      </w:pPr>
+      <w:r>
         <w:drawing>
-          <wp:inline distT="0" distB="0" distL="0" distR="0" wp14:anchorId="6469CF3E" wp14:editId="4A407003">
-            <wp:extent cx="5468113" cy="3410426"/>
+          <wp:inline distT="0" distB="0" distL="0" distR="0" wp14:anchorId="7971EBB3" wp14:editId="15D7456A">
+            <wp:extent cx="5286375" cy="3016992"/>
             <wp:effectExtent l="0" t="0" r="0" b="0"/>
-            <wp:docPr id="6" name="Рисунок 6"/>
+            <wp:docPr id="13" name="Рисунок 13"/>
             <wp:cNvGraphicFramePr>
               <a:graphicFrameLocks xmlns:a="http://schemas.openxmlformats.org/drawingml/2006/main" noChangeAspect="1"/>
             </wp:cNvGraphicFramePr>
@@ -11942,7 +12246,7 @@
                   <pic:spPr>
                     <a:xfrm>
                       <a:off x="0" y="0"/>
-                      <a:ext cx="5468113" cy="3410426"/>
+                      <a:ext cx="5315265" cy="3033480"/>
                     </a:xfrm>
                     <a:prstGeom prst="rect">
                       <a:avLst/>
@@ -11959,6 +12263,9 @@
       <w:pPr>
         <w:ind w:firstLine="0"/>
         <w:jc w:val="center"/>
+        <w:rPr>
+          <w:lang w:val="en-US"/>
+        </w:rPr>
       </w:pPr>
       <w:r>
         <w:t xml:space="preserve">Рисунок 7 – Рабочие диапазоны двигателя </w:t>
@@ -11973,20 +12280,23 @@
         <w:rPr>
           <w:lang w:val="en-US"/>
         </w:rPr>
-        <w:t>DCX</w:t>
-      </w:r>
-      <w:r>
-        <w:t>26</w:t>
+        <w:t>Faulhaber</w:t>
+      </w:r>
+      <w:r>
+        <w:t xml:space="preserve"> 3257 024</w:t>
       </w:r>
       <w:r>
         <w:rPr>
           <w:lang w:val="en-US"/>
         </w:rPr>
-        <w:t>L</w:t>
-      </w:r>
-      <w:r>
-        <w:t xml:space="preserve"> с графитовыми щётками</w:t>
-      </w:r>
+        <w:t>CR</w:t>
+      </w:r>
+    </w:p>
+    <w:p>
+      <w:pPr>
+        <w:ind w:firstLine="0"/>
+        <w:jc w:val="center"/>
+      </w:pPr>
     </w:p>
     <w:sectPr>
       <w:pgSz w:w="11906" w:h="16838"/>
@@ -12038,8 +12348,23 @@
         <w:annotationRef/>
       </w:r>
       <w:r>
-        <w:t>Расписать по-лучше и более подорбно</w:t>
-      </w:r>
+        <w:t xml:space="preserve">Расписать </w:t>
+      </w:r>
+      <w:proofErr w:type="spellStart"/>
+      <w:proofErr w:type="gramStart"/>
+      <w:r>
+        <w:t>по-лучше</w:t>
+      </w:r>
+      <w:proofErr w:type="spellEnd"/>
+      <w:proofErr w:type="gramEnd"/>
+      <w:r>
+        <w:t xml:space="preserve"> и более </w:t>
+      </w:r>
+      <w:proofErr w:type="spellStart"/>
+      <w:r>
+        <w:t>подорбно</w:t>
+      </w:r>
+      <w:proofErr w:type="spellEnd"/>
     </w:p>
     <w:p>
       <w:pPr>
@@ -12066,6 +12391,44 @@
       <w:pPr>
         <w:pStyle w:val="af"/>
       </w:pPr>
+    </w:p>
+  </w:comment>
+  <w:comment w:id="5" w:author="Otto Schefer" w:date="2021-05-12T21:55:00Z" w:initials="OS">
+    <w:p>
+      <w:pPr>
+        <w:pStyle w:val="af"/>
+      </w:pPr>
+      <w:r>
+        <w:rPr>
+          <w:rStyle w:val="ae"/>
+        </w:rPr>
+        <w:annotationRef/>
+      </w:r>
+      <w:r>
+        <w:t>Не уверен, что это вообще нужно</w:t>
+      </w:r>
+      <w:r>
+        <w:br/>
+        <w:t>но лучше сделать</w:t>
+      </w:r>
+    </w:p>
+    <w:p>
+      <w:pPr>
+        <w:pStyle w:val="af"/>
+      </w:pPr>
+    </w:p>
+  </w:comment>
+  <w:comment w:id="6" w:author="Otto Schefer" w:date="2021-05-12T21:55:00Z" w:initials="OS">
+    <w:p>
+      <w:pPr>
+        <w:pStyle w:val="af"/>
+      </w:pPr>
+      <w:r>
+        <w:rPr>
+          <w:rStyle w:val="ae"/>
+        </w:rPr>
+        <w:annotationRef/>
+      </w:r>
     </w:p>
   </w:comment>
 </w:comments>
@@ -12076,6 +12439,8 @@
   <w15:commentEx w15:paraId="5AE49E47" w15:done="0"/>
   <w15:commentEx w15:paraId="44B09EAB" w15:done="0"/>
   <w15:commentEx w15:paraId="7E916030" w15:paraIdParent="44B09EAB" w15:done="0"/>
+  <w15:commentEx w15:paraId="191BC0AE" w15:done="0"/>
+  <w15:commentEx w15:paraId="6728F1FB" w15:paraIdParent="191BC0AE" w15:done="0"/>
 </w15:commentsEx>
 </file>
 
@@ -12084,6 +12449,8 @@
   <w16cex:commentExtensible w16cex:durableId="244154F3" w16cex:dateUtc="2021-05-08T15:20:00Z"/>
   <w16cex:commentExtensible w16cex:durableId="2441575E" w16cex:dateUtc="2021-05-08T15:30:00Z"/>
   <w16cex:commentExtensible w16cex:durableId="24415778" w16cex:dateUtc="2021-05-08T15:31:00Z"/>
+  <w16cex:commentExtensible w16cex:durableId="2446CD38" w16cex:dateUtc="2021-05-12T18:55:00Z"/>
+  <w16cex:commentExtensible w16cex:durableId="2446CD4D" w16cex:dateUtc="2021-05-12T18:55:00Z"/>
 </w16cex:commentsExtensible>
 </file>
 
@@ -12092,6 +12459,8 @@
   <w16cid:commentId w16cid:paraId="5AE49E47" w16cid:durableId="244154F3"/>
   <w16cid:commentId w16cid:paraId="44B09EAB" w16cid:durableId="2441575E"/>
   <w16cid:commentId w16cid:paraId="7E916030" w16cid:durableId="24415778"/>
+  <w16cid:commentId w16cid:paraId="191BC0AE" w16cid:durableId="2446CD38"/>
+  <w16cid:commentId w16cid:paraId="6728F1FB" w16cid:durableId="2446CD4D"/>
 </w16cid:commentsIds>
 </file>
 

</xml_diff>

<commit_message>
fixed all today notes
</commit_message>
<xml_diff>
--- a/txt/main.docx
+++ b/txt/main.docx
@@ -2,16 +2,1109 @@
 <file path=word/document.xml><?xml version="1.0" encoding="utf-8"?>
 <w:document xmlns:wpc="http://schemas.microsoft.com/office/word/2010/wordprocessingCanvas" xmlns:cx="http://schemas.microsoft.com/office/drawing/2014/chartex" xmlns:cx1="http://schemas.microsoft.com/office/drawing/2015/9/8/chartex" xmlns:cx2="http://schemas.microsoft.com/office/drawing/2015/10/21/chartex" xmlns:cx3="http://schemas.microsoft.com/office/drawing/2016/5/9/chartex" xmlns:cx4="http://schemas.microsoft.com/office/drawing/2016/5/10/chartex" xmlns:cx5="http://schemas.microsoft.com/office/drawing/2016/5/11/chartex" xmlns:cx6="http://schemas.microsoft.com/office/drawing/2016/5/12/chartex" xmlns:cx7="http://schemas.microsoft.com/office/drawing/2016/5/13/chartex" xmlns:cx8="http://schemas.microsoft.com/office/drawing/2016/5/14/chartex" xmlns:mc="http://schemas.openxmlformats.org/markup-compatibility/2006" xmlns:aink="http://schemas.microsoft.com/office/drawing/2016/ink" xmlns:am3d="http://schemas.microsoft.com/office/drawing/2017/model3d" xmlns:o="urn:schemas-microsoft-com:office:office" xmlns:r="http://schemas.openxmlformats.org/officeDocument/2006/relationships" xmlns:m="http://schemas.openxmlformats.org/officeDocument/2006/math" xmlns:v="urn:schemas-microsoft-com:vml" xmlns:wp14="http://schemas.microsoft.com/office/word/2010/wordprocessingDrawing" xmlns:wp="http://schemas.openxmlformats.org/drawingml/2006/wordprocessingDrawing" xmlns:w10="urn:schemas-microsoft-com:office:word" xmlns:w="http://schemas.openxmlformats.org/wordprocessingml/2006/main" xmlns:w14="http://schemas.microsoft.com/office/word/2010/wordml" xmlns:w15="http://schemas.microsoft.com/office/word/2012/wordml" xmlns:w16cex="http://schemas.microsoft.com/office/word/2018/wordml/cex" xmlns:w16cid="http://schemas.microsoft.com/office/word/2016/wordml/cid" xmlns:w16="http://schemas.microsoft.com/office/word/2018/wordml" xmlns:w16se="http://schemas.microsoft.com/office/word/2015/wordml/symex" xmlns:wpg="http://schemas.microsoft.com/office/word/2010/wordprocessingGroup" xmlns:wpi="http://schemas.microsoft.com/office/word/2010/wordprocessingInk" xmlns:wne="http://schemas.microsoft.com/office/word/2006/wordml" xmlns:wps="http://schemas.microsoft.com/office/word/2010/wordprocessingShape" mc:Ignorable="w14 w15 w16se w16cid w16 w16cex wp14">
   <w:body>
+    <w:bookmarkStart w:id="0" w:name="_Hlk71207778" w:displacedByCustomXml="next"/>
+    <w:bookmarkEnd w:id="0" w:displacedByCustomXml="next"/>
+    <w:sdt>
+      <w:sdtPr>
+        <w:id w:val="-249512332"/>
+        <w:docPartObj>
+          <w:docPartGallery w:val="Table of Contents"/>
+          <w:docPartUnique/>
+        </w:docPartObj>
+      </w:sdtPr>
+      <w:sdtEndPr>
+        <w:rPr>
+          <w:rFonts w:ascii="Times New Roman" w:eastAsiaTheme="minorHAnsi" w:hAnsi="Times New Roman" w:cstheme="minorBidi"/>
+          <w:b/>
+          <w:bCs/>
+          <w:color w:val="auto"/>
+          <w:sz w:val="28"/>
+          <w:szCs w:val="22"/>
+          <w:lang w:eastAsia="en-US"/>
+        </w:rPr>
+      </w:sdtEndPr>
+      <w:sdtContent>
+        <w:p>
+          <w:pPr>
+            <w:pStyle w:val="af4"/>
+            <w:rPr>
+              <w:rFonts w:ascii="Times New Roman" w:hAnsi="Times New Roman" w:cs="Times New Roman"/>
+              <w:b/>
+              <w:bCs/>
+              <w:color w:val="000000" w:themeColor="text1"/>
+            </w:rPr>
+          </w:pPr>
+          <w:r>
+            <w:rPr>
+              <w:rFonts w:ascii="Times New Roman" w:hAnsi="Times New Roman" w:cs="Times New Roman"/>
+              <w:b/>
+              <w:bCs/>
+              <w:color w:val="000000" w:themeColor="text1"/>
+            </w:rPr>
+            <w:t>Оглавление</w:t>
+          </w:r>
+        </w:p>
+        <w:p>
+          <w:pPr>
+            <w:pStyle w:val="11"/>
+            <w:tabs>
+              <w:tab w:val="right" w:leader="dot" w:pos="9345"/>
+            </w:tabs>
+            <w:rPr>
+              <w:noProof/>
+            </w:rPr>
+          </w:pPr>
+          <w:r>
+            <w:fldChar w:fldCharType="begin"/>
+          </w:r>
+          <w:r>
+            <w:instrText xml:space="preserve"> TOC \o "1-3" \h \z \u </w:instrText>
+          </w:r>
+          <w:r>
+            <w:fldChar w:fldCharType="separate"/>
+          </w:r>
+          <w:hyperlink w:anchor="_Toc73020520" w:history="1">
+            <w:r>
+              <w:rPr>
+                <w:rStyle w:val="af3"/>
+                <w:noProof/>
+              </w:rPr>
+              <w:t>Список сокращений</w:t>
+            </w:r>
+            <w:r>
+              <w:rPr>
+                <w:noProof/>
+                <w:webHidden/>
+              </w:rPr>
+              <w:tab/>
+            </w:r>
+            <w:r>
+              <w:rPr>
+                <w:noProof/>
+                <w:webHidden/>
+              </w:rPr>
+              <w:fldChar w:fldCharType="begin"/>
+            </w:r>
+            <w:r>
+              <w:rPr>
+                <w:noProof/>
+                <w:webHidden/>
+              </w:rPr>
+              <w:instrText xml:space="preserve"> PAGEREF _Toc73020520 \h </w:instrText>
+            </w:r>
+            <w:r>
+              <w:rPr>
+                <w:noProof/>
+                <w:webHidden/>
+              </w:rPr>
+            </w:r>
+            <w:r>
+              <w:rPr>
+                <w:noProof/>
+                <w:webHidden/>
+              </w:rPr>
+              <w:fldChar w:fldCharType="separate"/>
+            </w:r>
+            <w:r>
+              <w:rPr>
+                <w:noProof/>
+                <w:webHidden/>
+              </w:rPr>
+              <w:t>2</w:t>
+            </w:r>
+            <w:r>
+              <w:rPr>
+                <w:noProof/>
+                <w:webHidden/>
+              </w:rPr>
+              <w:fldChar w:fldCharType="end"/>
+            </w:r>
+          </w:hyperlink>
+        </w:p>
+        <w:p>
+          <w:pPr>
+            <w:pStyle w:val="11"/>
+            <w:tabs>
+              <w:tab w:val="right" w:leader="dot" w:pos="9345"/>
+            </w:tabs>
+            <w:rPr>
+              <w:noProof/>
+            </w:rPr>
+          </w:pPr>
+          <w:hyperlink w:anchor="_Toc73020521" w:history="1">
+            <w:r>
+              <w:rPr>
+                <w:rStyle w:val="af3"/>
+                <w:noProof/>
+              </w:rPr>
+              <w:t>Введение</w:t>
+            </w:r>
+            <w:r>
+              <w:rPr>
+                <w:noProof/>
+                <w:webHidden/>
+              </w:rPr>
+              <w:tab/>
+            </w:r>
+            <w:r>
+              <w:rPr>
+                <w:noProof/>
+                <w:webHidden/>
+              </w:rPr>
+              <w:fldChar w:fldCharType="begin"/>
+            </w:r>
+            <w:r>
+              <w:rPr>
+                <w:noProof/>
+                <w:webHidden/>
+              </w:rPr>
+              <w:instrText xml:space="preserve"> PAGEREF _Toc73020521 \h </w:instrText>
+            </w:r>
+            <w:r>
+              <w:rPr>
+                <w:noProof/>
+                <w:webHidden/>
+              </w:rPr>
+            </w:r>
+            <w:r>
+              <w:rPr>
+                <w:noProof/>
+                <w:webHidden/>
+              </w:rPr>
+              <w:fldChar w:fldCharType="separate"/>
+            </w:r>
+            <w:r>
+              <w:rPr>
+                <w:noProof/>
+                <w:webHidden/>
+              </w:rPr>
+              <w:t>3</w:t>
+            </w:r>
+            <w:r>
+              <w:rPr>
+                <w:noProof/>
+                <w:webHidden/>
+              </w:rPr>
+              <w:fldChar w:fldCharType="end"/>
+            </w:r>
+          </w:hyperlink>
+        </w:p>
+        <w:p>
+          <w:pPr>
+            <w:pStyle w:val="11"/>
+            <w:tabs>
+              <w:tab w:val="right" w:leader="dot" w:pos="9345"/>
+            </w:tabs>
+            <w:rPr>
+              <w:noProof/>
+            </w:rPr>
+          </w:pPr>
+          <w:hyperlink w:anchor="_Toc73020522" w:history="1">
+            <w:r>
+              <w:rPr>
+                <w:rStyle w:val="af3"/>
+                <w:noProof/>
+              </w:rPr>
+              <w:t>1 Постановка задачи</w:t>
+            </w:r>
+            <w:r>
+              <w:rPr>
+                <w:noProof/>
+                <w:webHidden/>
+              </w:rPr>
+              <w:tab/>
+            </w:r>
+            <w:r>
+              <w:rPr>
+                <w:noProof/>
+                <w:webHidden/>
+              </w:rPr>
+              <w:fldChar w:fldCharType="begin"/>
+            </w:r>
+            <w:r>
+              <w:rPr>
+                <w:noProof/>
+                <w:webHidden/>
+              </w:rPr>
+              <w:instrText xml:space="preserve"> PAGEREF _Toc73020522 \h </w:instrText>
+            </w:r>
+            <w:r>
+              <w:rPr>
+                <w:noProof/>
+                <w:webHidden/>
+              </w:rPr>
+            </w:r>
+            <w:r>
+              <w:rPr>
+                <w:noProof/>
+                <w:webHidden/>
+              </w:rPr>
+              <w:fldChar w:fldCharType="separate"/>
+            </w:r>
+            <w:r>
+              <w:rPr>
+                <w:noProof/>
+                <w:webHidden/>
+              </w:rPr>
+              <w:t>4</w:t>
+            </w:r>
+            <w:r>
+              <w:rPr>
+                <w:noProof/>
+                <w:webHidden/>
+              </w:rPr>
+              <w:fldChar w:fldCharType="end"/>
+            </w:r>
+          </w:hyperlink>
+        </w:p>
+        <w:p>
+          <w:pPr>
+            <w:pStyle w:val="11"/>
+            <w:tabs>
+              <w:tab w:val="right" w:leader="dot" w:pos="9345"/>
+            </w:tabs>
+            <w:rPr>
+              <w:noProof/>
+            </w:rPr>
+          </w:pPr>
+          <w:hyperlink w:anchor="_Toc73020523" w:history="1">
+            <w:r>
+              <w:rPr>
+                <w:rStyle w:val="af3"/>
+                <w:noProof/>
+              </w:rPr>
+              <w:t>2 Энергетический расчёт</w:t>
+            </w:r>
+            <w:r>
+              <w:rPr>
+                <w:noProof/>
+                <w:webHidden/>
+              </w:rPr>
+              <w:tab/>
+            </w:r>
+            <w:r>
+              <w:rPr>
+                <w:noProof/>
+                <w:webHidden/>
+              </w:rPr>
+              <w:fldChar w:fldCharType="begin"/>
+            </w:r>
+            <w:r>
+              <w:rPr>
+                <w:noProof/>
+                <w:webHidden/>
+              </w:rPr>
+              <w:instrText xml:space="preserve"> PAGEREF _Toc73020523 \h </w:instrText>
+            </w:r>
+            <w:r>
+              <w:rPr>
+                <w:noProof/>
+                <w:webHidden/>
+              </w:rPr>
+            </w:r>
+            <w:r>
+              <w:rPr>
+                <w:noProof/>
+                <w:webHidden/>
+              </w:rPr>
+              <w:fldChar w:fldCharType="separate"/>
+            </w:r>
+            <w:r>
+              <w:rPr>
+                <w:noProof/>
+                <w:webHidden/>
+              </w:rPr>
+              <w:t>5</w:t>
+            </w:r>
+            <w:r>
+              <w:rPr>
+                <w:noProof/>
+                <w:webHidden/>
+              </w:rPr>
+              <w:fldChar w:fldCharType="end"/>
+            </w:r>
+          </w:hyperlink>
+        </w:p>
+        <w:p>
+          <w:pPr>
+            <w:pStyle w:val="21"/>
+            <w:tabs>
+              <w:tab w:val="right" w:leader="dot" w:pos="9345"/>
+            </w:tabs>
+            <w:rPr>
+              <w:noProof/>
+            </w:rPr>
+          </w:pPr>
+          <w:hyperlink w:anchor="_Toc73020524" w:history="1">
+            <w:r>
+              <w:rPr>
+                <w:rStyle w:val="af3"/>
+                <w:noProof/>
+              </w:rPr>
+              <w:t>2.1 Анализ действующих на привод нагрузок</w:t>
+            </w:r>
+            <w:r>
+              <w:rPr>
+                <w:noProof/>
+                <w:webHidden/>
+              </w:rPr>
+              <w:tab/>
+            </w:r>
+            <w:r>
+              <w:rPr>
+                <w:noProof/>
+                <w:webHidden/>
+              </w:rPr>
+              <w:fldChar w:fldCharType="begin"/>
+            </w:r>
+            <w:r>
+              <w:rPr>
+                <w:noProof/>
+                <w:webHidden/>
+              </w:rPr>
+              <w:instrText xml:space="preserve"> PAGEREF _Toc73020524 \h </w:instrText>
+            </w:r>
+            <w:r>
+              <w:rPr>
+                <w:noProof/>
+                <w:webHidden/>
+              </w:rPr>
+            </w:r>
+            <w:r>
+              <w:rPr>
+                <w:noProof/>
+                <w:webHidden/>
+              </w:rPr>
+              <w:fldChar w:fldCharType="separate"/>
+            </w:r>
+            <w:r>
+              <w:rPr>
+                <w:noProof/>
+                <w:webHidden/>
+              </w:rPr>
+              <w:t>5</w:t>
+            </w:r>
+            <w:r>
+              <w:rPr>
+                <w:noProof/>
+                <w:webHidden/>
+              </w:rPr>
+              <w:fldChar w:fldCharType="end"/>
+            </w:r>
+          </w:hyperlink>
+        </w:p>
+        <w:p>
+          <w:pPr>
+            <w:pStyle w:val="31"/>
+            <w:tabs>
+              <w:tab w:val="right" w:leader="dot" w:pos="9345"/>
+            </w:tabs>
+            <w:rPr>
+              <w:noProof/>
+            </w:rPr>
+          </w:pPr>
+          <w:hyperlink w:anchor="_Toc73020525" w:history="1">
+            <w:r>
+              <w:rPr>
+                <w:rStyle w:val="af3"/>
+                <w:noProof/>
+              </w:rPr>
+              <w:t>2.1.1 Определение внешнего статического момента</w:t>
+            </w:r>
+            <w:r>
+              <w:rPr>
+                <w:noProof/>
+                <w:webHidden/>
+              </w:rPr>
+              <w:tab/>
+            </w:r>
+            <w:r>
+              <w:rPr>
+                <w:noProof/>
+                <w:webHidden/>
+              </w:rPr>
+              <w:fldChar w:fldCharType="begin"/>
+            </w:r>
+            <w:r>
+              <w:rPr>
+                <w:noProof/>
+                <w:webHidden/>
+              </w:rPr>
+              <w:instrText xml:space="preserve"> PAGEREF _Toc73020525 \h </w:instrText>
+            </w:r>
+            <w:r>
+              <w:rPr>
+                <w:noProof/>
+                <w:webHidden/>
+              </w:rPr>
+            </w:r>
+            <w:r>
+              <w:rPr>
+                <w:noProof/>
+                <w:webHidden/>
+              </w:rPr>
+              <w:fldChar w:fldCharType="separate"/>
+            </w:r>
+            <w:r>
+              <w:rPr>
+                <w:noProof/>
+                <w:webHidden/>
+              </w:rPr>
+              <w:t>6</w:t>
+            </w:r>
+            <w:r>
+              <w:rPr>
+                <w:noProof/>
+                <w:webHidden/>
+              </w:rPr>
+              <w:fldChar w:fldCharType="end"/>
+            </w:r>
+          </w:hyperlink>
+        </w:p>
+        <w:p>
+          <w:pPr>
+            <w:pStyle w:val="31"/>
+            <w:tabs>
+              <w:tab w:val="right" w:leader="dot" w:pos="9345"/>
+            </w:tabs>
+            <w:rPr>
+              <w:noProof/>
+            </w:rPr>
+          </w:pPr>
+          <w:hyperlink w:anchor="_Toc73020526" w:history="1">
+            <w:r>
+              <w:rPr>
+                <w:rStyle w:val="af3"/>
+                <w:noProof/>
+              </w:rPr>
+              <w:t>2.1.2 Определение коэффициента гидродинамического сопротивления</w:t>
+            </w:r>
+            <w:r>
+              <w:rPr>
+                <w:noProof/>
+                <w:webHidden/>
+              </w:rPr>
+              <w:tab/>
+            </w:r>
+            <w:r>
+              <w:rPr>
+                <w:noProof/>
+                <w:webHidden/>
+              </w:rPr>
+              <w:fldChar w:fldCharType="begin"/>
+            </w:r>
+            <w:r>
+              <w:rPr>
+                <w:noProof/>
+                <w:webHidden/>
+              </w:rPr>
+              <w:instrText xml:space="preserve"> PAGEREF _Toc73020526 \h </w:instrText>
+            </w:r>
+            <w:r>
+              <w:rPr>
+                <w:noProof/>
+                <w:webHidden/>
+              </w:rPr>
+            </w:r>
+            <w:r>
+              <w:rPr>
+                <w:noProof/>
+                <w:webHidden/>
+              </w:rPr>
+              <w:fldChar w:fldCharType="separate"/>
+            </w:r>
+            <w:r>
+              <w:rPr>
+                <w:noProof/>
+                <w:webHidden/>
+              </w:rPr>
+              <w:t>7</w:t>
+            </w:r>
+            <w:r>
+              <w:rPr>
+                <w:noProof/>
+                <w:webHidden/>
+              </w:rPr>
+              <w:fldChar w:fldCharType="end"/>
+            </w:r>
+          </w:hyperlink>
+        </w:p>
+        <w:p>
+          <w:pPr>
+            <w:pStyle w:val="31"/>
+            <w:tabs>
+              <w:tab w:val="right" w:leader="dot" w:pos="9345"/>
+            </w:tabs>
+            <w:rPr>
+              <w:noProof/>
+            </w:rPr>
+          </w:pPr>
+          <w:hyperlink w:anchor="_Toc73020527" w:history="1">
+            <w:r>
+              <w:rPr>
+                <w:rStyle w:val="af3"/>
+                <w:noProof/>
+              </w:rPr>
+              <w:t>2.1.3 Определение момента инерции нагрузки и вращающихся частей манипулятора.</w:t>
+            </w:r>
+            <w:r>
+              <w:rPr>
+                <w:noProof/>
+                <w:webHidden/>
+              </w:rPr>
+              <w:tab/>
+            </w:r>
+            <w:r>
+              <w:rPr>
+                <w:noProof/>
+                <w:webHidden/>
+              </w:rPr>
+              <w:fldChar w:fldCharType="begin"/>
+            </w:r>
+            <w:r>
+              <w:rPr>
+                <w:noProof/>
+                <w:webHidden/>
+              </w:rPr>
+              <w:instrText xml:space="preserve"> PAGEREF _Toc73020527 \h </w:instrText>
+            </w:r>
+            <w:r>
+              <w:rPr>
+                <w:noProof/>
+                <w:webHidden/>
+              </w:rPr>
+            </w:r>
+            <w:r>
+              <w:rPr>
+                <w:noProof/>
+                <w:webHidden/>
+              </w:rPr>
+              <w:fldChar w:fldCharType="separate"/>
+            </w:r>
+            <w:r>
+              <w:rPr>
+                <w:noProof/>
+                <w:webHidden/>
+              </w:rPr>
+              <w:t>11</w:t>
+            </w:r>
+            <w:r>
+              <w:rPr>
+                <w:noProof/>
+                <w:webHidden/>
+              </w:rPr>
+              <w:fldChar w:fldCharType="end"/>
+            </w:r>
+          </w:hyperlink>
+        </w:p>
+        <w:p>
+          <w:pPr>
+            <w:pStyle w:val="31"/>
+            <w:tabs>
+              <w:tab w:val="right" w:leader="dot" w:pos="9345"/>
+            </w:tabs>
+            <w:rPr>
+              <w:noProof/>
+            </w:rPr>
+          </w:pPr>
+          <w:hyperlink w:anchor="_Toc73020528" w:history="1">
+            <w:r>
+              <w:rPr>
+                <w:rStyle w:val="af3"/>
+                <w:noProof/>
+              </w:rPr>
+              <w:t>2.1.4  Построение нагрузочной характеристики привода</w:t>
+            </w:r>
+            <w:r>
+              <w:rPr>
+                <w:noProof/>
+                <w:webHidden/>
+              </w:rPr>
+              <w:tab/>
+            </w:r>
+            <w:r>
+              <w:rPr>
+                <w:noProof/>
+                <w:webHidden/>
+              </w:rPr>
+              <w:fldChar w:fldCharType="begin"/>
+            </w:r>
+            <w:r>
+              <w:rPr>
+                <w:noProof/>
+                <w:webHidden/>
+              </w:rPr>
+              <w:instrText xml:space="preserve"> PAGEREF _Toc73020528 \h </w:instrText>
+            </w:r>
+            <w:r>
+              <w:rPr>
+                <w:noProof/>
+                <w:webHidden/>
+              </w:rPr>
+            </w:r>
+            <w:r>
+              <w:rPr>
+                <w:noProof/>
+                <w:webHidden/>
+              </w:rPr>
+              <w:fldChar w:fldCharType="separate"/>
+            </w:r>
+            <w:r>
+              <w:rPr>
+                <w:noProof/>
+                <w:webHidden/>
+              </w:rPr>
+              <w:t>12</w:t>
+            </w:r>
+            <w:r>
+              <w:rPr>
+                <w:noProof/>
+                <w:webHidden/>
+              </w:rPr>
+              <w:fldChar w:fldCharType="end"/>
+            </w:r>
+          </w:hyperlink>
+        </w:p>
+        <w:p>
+          <w:pPr>
+            <w:pStyle w:val="21"/>
+            <w:tabs>
+              <w:tab w:val="right" w:leader="dot" w:pos="9345"/>
+            </w:tabs>
+            <w:rPr>
+              <w:noProof/>
+            </w:rPr>
+          </w:pPr>
+          <w:hyperlink w:anchor="_Toc73020529" w:history="1">
+            <w:r>
+              <w:rPr>
+                <w:rStyle w:val="af3"/>
+                <w:noProof/>
+              </w:rPr>
+              <w:t>2.2 Выбор двигателя и редуктора электромеханического привода</w:t>
+            </w:r>
+            <w:r>
+              <w:rPr>
+                <w:noProof/>
+                <w:webHidden/>
+              </w:rPr>
+              <w:tab/>
+            </w:r>
+            <w:r>
+              <w:rPr>
+                <w:noProof/>
+                <w:webHidden/>
+              </w:rPr>
+              <w:fldChar w:fldCharType="begin"/>
+            </w:r>
+            <w:r>
+              <w:rPr>
+                <w:noProof/>
+                <w:webHidden/>
+              </w:rPr>
+              <w:instrText xml:space="preserve"> PAGEREF _Toc73020529 \h </w:instrText>
+            </w:r>
+            <w:r>
+              <w:rPr>
+                <w:noProof/>
+                <w:webHidden/>
+              </w:rPr>
+            </w:r>
+            <w:r>
+              <w:rPr>
+                <w:noProof/>
+                <w:webHidden/>
+              </w:rPr>
+              <w:fldChar w:fldCharType="separate"/>
+            </w:r>
+            <w:r>
+              <w:rPr>
+                <w:noProof/>
+                <w:webHidden/>
+              </w:rPr>
+              <w:t>14</w:t>
+            </w:r>
+            <w:r>
+              <w:rPr>
+                <w:noProof/>
+                <w:webHidden/>
+              </w:rPr>
+              <w:fldChar w:fldCharType="end"/>
+            </w:r>
+          </w:hyperlink>
+        </w:p>
+        <w:p>
+          <w:pPr>
+            <w:pStyle w:val="11"/>
+            <w:tabs>
+              <w:tab w:val="right" w:leader="dot" w:pos="9345"/>
+            </w:tabs>
+            <w:rPr>
+              <w:noProof/>
+            </w:rPr>
+          </w:pPr>
+          <w:hyperlink w:anchor="_Toc73020530" w:history="1">
+            <w:r>
+              <w:rPr>
+                <w:rStyle w:val="af3"/>
+                <w:noProof/>
+              </w:rPr>
+              <w:t>3 Составление математической системы управления</w:t>
+            </w:r>
+            <w:r>
+              <w:rPr>
+                <w:noProof/>
+                <w:webHidden/>
+              </w:rPr>
+              <w:tab/>
+            </w:r>
+            <w:r>
+              <w:rPr>
+                <w:noProof/>
+                <w:webHidden/>
+              </w:rPr>
+              <w:fldChar w:fldCharType="begin"/>
+            </w:r>
+            <w:r>
+              <w:rPr>
+                <w:noProof/>
+                <w:webHidden/>
+              </w:rPr>
+              <w:instrText xml:space="preserve"> PAGEREF _Toc73020530 \h </w:instrText>
+            </w:r>
+            <w:r>
+              <w:rPr>
+                <w:noProof/>
+                <w:webHidden/>
+              </w:rPr>
+            </w:r>
+            <w:r>
+              <w:rPr>
+                <w:noProof/>
+                <w:webHidden/>
+              </w:rPr>
+              <w:fldChar w:fldCharType="separate"/>
+            </w:r>
+            <w:r>
+              <w:rPr>
+                <w:noProof/>
+                <w:webHidden/>
+              </w:rPr>
+              <w:t>18</w:t>
+            </w:r>
+            <w:r>
+              <w:rPr>
+                <w:noProof/>
+                <w:webHidden/>
+              </w:rPr>
+              <w:fldChar w:fldCharType="end"/>
+            </w:r>
+          </w:hyperlink>
+        </w:p>
+        <w:p>
+          <w:pPr>
+            <w:pStyle w:val="21"/>
+            <w:tabs>
+              <w:tab w:val="right" w:leader="dot" w:pos="9345"/>
+            </w:tabs>
+            <w:rPr>
+              <w:noProof/>
+            </w:rPr>
+          </w:pPr>
+          <w:hyperlink w:anchor="_Toc73020531" w:history="1">
+            <w:r>
+              <w:rPr>
+                <w:rStyle w:val="af3"/>
+                <w:noProof/>
+              </w:rPr>
+              <w:t>3.1 Линеаризация математической модели</w:t>
+            </w:r>
+            <w:r>
+              <w:rPr>
+                <w:noProof/>
+                <w:webHidden/>
+              </w:rPr>
+              <w:tab/>
+            </w:r>
+            <w:r>
+              <w:rPr>
+                <w:noProof/>
+                <w:webHidden/>
+              </w:rPr>
+              <w:fldChar w:fldCharType="begin"/>
+            </w:r>
+            <w:r>
+              <w:rPr>
+                <w:noProof/>
+                <w:webHidden/>
+              </w:rPr>
+              <w:instrText xml:space="preserve"> PAGEREF _Toc73020531 \h </w:instrText>
+            </w:r>
+            <w:r>
+              <w:rPr>
+                <w:noProof/>
+                <w:webHidden/>
+              </w:rPr>
+            </w:r>
+            <w:r>
+              <w:rPr>
+                <w:noProof/>
+                <w:webHidden/>
+              </w:rPr>
+              <w:fldChar w:fldCharType="separate"/>
+            </w:r>
+            <w:r>
+              <w:rPr>
+                <w:noProof/>
+                <w:webHidden/>
+              </w:rPr>
+              <w:t>20</w:t>
+            </w:r>
+            <w:r>
+              <w:rPr>
+                <w:noProof/>
+                <w:webHidden/>
+              </w:rPr>
+              <w:fldChar w:fldCharType="end"/>
+            </w:r>
+          </w:hyperlink>
+        </w:p>
+        <w:p>
+          <w:pPr>
+            <w:pStyle w:val="11"/>
+            <w:tabs>
+              <w:tab w:val="right" w:leader="dot" w:pos="9345"/>
+            </w:tabs>
+            <w:rPr>
+              <w:noProof/>
+            </w:rPr>
+          </w:pPr>
+          <w:hyperlink w:anchor="_Toc73020532" w:history="1">
+            <w:r>
+              <w:rPr>
+                <w:rStyle w:val="af3"/>
+                <w:noProof/>
+              </w:rPr>
+              <w:t>4. Синтез САУ привода электромеханического подводного манипулятора</w:t>
+            </w:r>
+            <w:r>
+              <w:rPr>
+                <w:noProof/>
+                <w:webHidden/>
+              </w:rPr>
+              <w:tab/>
+            </w:r>
+            <w:r>
+              <w:rPr>
+                <w:noProof/>
+                <w:webHidden/>
+              </w:rPr>
+              <w:fldChar w:fldCharType="begin"/>
+            </w:r>
+            <w:r>
+              <w:rPr>
+                <w:noProof/>
+                <w:webHidden/>
+              </w:rPr>
+              <w:instrText xml:space="preserve"> PAGEREF _Toc73020532 \h </w:instrText>
+            </w:r>
+            <w:r>
+              <w:rPr>
+                <w:noProof/>
+                <w:webHidden/>
+              </w:rPr>
+            </w:r>
+            <w:r>
+              <w:rPr>
+                <w:noProof/>
+                <w:webHidden/>
+              </w:rPr>
+              <w:fldChar w:fldCharType="separate"/>
+            </w:r>
+            <w:r>
+              <w:rPr>
+                <w:noProof/>
+                <w:webHidden/>
+              </w:rPr>
+              <w:t>23</w:t>
+            </w:r>
+            <w:r>
+              <w:rPr>
+                <w:noProof/>
+                <w:webHidden/>
+              </w:rPr>
+              <w:fldChar w:fldCharType="end"/>
+            </w:r>
+          </w:hyperlink>
+        </w:p>
+        <w:p>
+          <w:pPr>
+            <w:pStyle w:val="11"/>
+            <w:tabs>
+              <w:tab w:val="right" w:leader="dot" w:pos="9345"/>
+            </w:tabs>
+            <w:rPr>
+              <w:noProof/>
+            </w:rPr>
+          </w:pPr>
+          <w:hyperlink w:anchor="_Toc73020533" w:history="1">
+            <w:r>
+              <w:rPr>
+                <w:rStyle w:val="af3"/>
+                <w:noProof/>
+              </w:rPr>
+              <w:t>Заключение</w:t>
+            </w:r>
+            <w:r>
+              <w:rPr>
+                <w:noProof/>
+                <w:webHidden/>
+              </w:rPr>
+              <w:tab/>
+            </w:r>
+            <w:r>
+              <w:rPr>
+                <w:noProof/>
+                <w:webHidden/>
+              </w:rPr>
+              <w:fldChar w:fldCharType="begin"/>
+            </w:r>
+            <w:r>
+              <w:rPr>
+                <w:noProof/>
+                <w:webHidden/>
+              </w:rPr>
+              <w:instrText xml:space="preserve"> PAGEREF _Toc73020533 \h </w:instrText>
+            </w:r>
+            <w:r>
+              <w:rPr>
+                <w:noProof/>
+                <w:webHidden/>
+              </w:rPr>
+            </w:r>
+            <w:r>
+              <w:rPr>
+                <w:noProof/>
+                <w:webHidden/>
+              </w:rPr>
+              <w:fldChar w:fldCharType="separate"/>
+            </w:r>
+            <w:r>
+              <w:rPr>
+                <w:noProof/>
+                <w:webHidden/>
+              </w:rPr>
+              <w:t>33</w:t>
+            </w:r>
+            <w:r>
+              <w:rPr>
+                <w:noProof/>
+                <w:webHidden/>
+              </w:rPr>
+              <w:fldChar w:fldCharType="end"/>
+            </w:r>
+          </w:hyperlink>
+        </w:p>
+        <w:p>
+          <w:pPr>
+            <w:pStyle w:val="11"/>
+            <w:tabs>
+              <w:tab w:val="right" w:leader="dot" w:pos="9345"/>
+            </w:tabs>
+            <w:rPr>
+              <w:noProof/>
+            </w:rPr>
+          </w:pPr>
+          <w:hyperlink w:anchor="_Toc73020534" w:history="1">
+            <w:r>
+              <w:rPr>
+                <w:rStyle w:val="af3"/>
+                <w:noProof/>
+              </w:rPr>
+              <w:t>Список литературы</w:t>
+            </w:r>
+            <w:r>
+              <w:rPr>
+                <w:noProof/>
+                <w:webHidden/>
+              </w:rPr>
+              <w:tab/>
+            </w:r>
+            <w:r>
+              <w:rPr>
+                <w:noProof/>
+                <w:webHidden/>
+              </w:rPr>
+              <w:fldChar w:fldCharType="begin"/>
+            </w:r>
+            <w:r>
+              <w:rPr>
+                <w:noProof/>
+                <w:webHidden/>
+              </w:rPr>
+              <w:instrText xml:space="preserve"> PAGEREF _Toc73020534 \h </w:instrText>
+            </w:r>
+            <w:r>
+              <w:rPr>
+                <w:noProof/>
+                <w:webHidden/>
+              </w:rPr>
+            </w:r>
+            <w:r>
+              <w:rPr>
+                <w:noProof/>
+                <w:webHidden/>
+              </w:rPr>
+              <w:fldChar w:fldCharType="separate"/>
+            </w:r>
+            <w:r>
+              <w:rPr>
+                <w:noProof/>
+                <w:webHidden/>
+              </w:rPr>
+              <w:t>34</w:t>
+            </w:r>
+            <w:r>
+              <w:rPr>
+                <w:noProof/>
+                <w:webHidden/>
+              </w:rPr>
+              <w:fldChar w:fldCharType="end"/>
+            </w:r>
+          </w:hyperlink>
+        </w:p>
+        <w:p>
+          <w:pPr>
+            <w:ind w:firstLine="0"/>
+            <w:sectPr>
+              <w:footerReference w:type="default" r:id="rId8"/>
+              <w:pgSz w:w="11906" w:h="16838"/>
+              <w:pgMar w:top="1134" w:right="850" w:bottom="1134" w:left="1701" w:header="708" w:footer="708" w:gutter="0"/>
+              <w:cols w:space="708"/>
+              <w:docGrid w:linePitch="360"/>
+            </w:sectPr>
+          </w:pPr>
+          <w:r>
+            <w:rPr>
+              <w:b/>
+              <w:bCs/>
+            </w:rPr>
+            <w:fldChar w:fldCharType="end"/>
+          </w:r>
+        </w:p>
+      </w:sdtContent>
+    </w:sdt>
     <w:p>
       <w:pPr>
         <w:pStyle w:val="1"/>
         <w:ind w:firstLine="0"/>
       </w:pPr>
-      <w:bookmarkStart w:id="0" w:name="_Hlk71207778"/>
-      <w:bookmarkEnd w:id="0"/>
-      <w:r>
+      <w:bookmarkStart w:id="1" w:name="_Toc73020520"/>
+      <w:r>
+        <w:lastRenderedPageBreak/>
         <w:t>Список сокращений</w:t>
       </w:r>
+      <w:bookmarkEnd w:id="1"/>
     </w:p>
     <w:p/>
     <w:p>
@@ -31,6 +1124,11 @@
     </w:p>
     <w:p>
       <w:r>
+        <w:t>ТЗ – техническое задание;</w:t>
+      </w:r>
+    </w:p>
+    <w:p>
+      <w:r>
         <w:t>ЛФЧХ – л</w:t>
       </w:r>
       <w:r>
@@ -93,7 +1191,6 @@
       <w:pPr>
         <w:ind w:firstLine="0"/>
         <w:sectPr>
-          <w:footerReference w:type="default" r:id="rId8"/>
           <w:pgSz w:w="11906" w:h="16838"/>
           <w:pgMar w:top="1134" w:right="850" w:bottom="1134" w:left="1701" w:header="708" w:footer="708" w:gutter="0"/>
           <w:cols w:space="708"/>
@@ -108,10 +1205,12 @@
       <w:pPr>
         <w:pStyle w:val="1"/>
       </w:pPr>
+      <w:bookmarkStart w:id="2" w:name="_Toc73020521"/>
       <w:r>
         <w:lastRenderedPageBreak/>
         <w:t>Введение</w:t>
       </w:r>
+      <w:bookmarkEnd w:id="2"/>
     </w:p>
     <w:p>
       <w:pPr>
@@ -165,6 +1264,7 @@
         <w:pStyle w:val="1"/>
         <w:ind w:left="709" w:firstLine="0"/>
       </w:pPr>
+      <w:bookmarkStart w:id="3" w:name="_Toc73020522"/>
       <w:r>
         <w:lastRenderedPageBreak/>
         <w:t xml:space="preserve">1 </w:t>
@@ -172,6 +1272,7 @@
       <w:r>
         <w:t>Постановка задачи</w:t>
       </w:r>
+      <w:bookmarkEnd w:id="3"/>
     </w:p>
     <w:p>
       <w:r>
@@ -417,6 +1518,7 @@
         <w:pStyle w:val="1"/>
         <w:ind w:left="709" w:firstLine="0"/>
       </w:pPr>
+      <w:bookmarkStart w:id="4" w:name="_Toc73020523"/>
       <w:r>
         <w:lastRenderedPageBreak/>
         <w:t xml:space="preserve">2 </w:t>
@@ -424,6 +1526,7 @@
       <w:r>
         <w:t>Энергетический расчёт</w:t>
       </w:r>
+      <w:bookmarkEnd w:id="4"/>
     </w:p>
     <w:p>
       <w:r>
@@ -476,12 +1579,14 @@
       <w:pPr>
         <w:pStyle w:val="2"/>
       </w:pPr>
+      <w:bookmarkStart w:id="5" w:name="_Toc73020524"/>
       <w:r>
         <w:t xml:space="preserve">2.1 </w:t>
       </w:r>
       <w:r>
         <w:t>Анализ действующих на привод нагрузок</w:t>
       </w:r>
+      <w:bookmarkEnd w:id="5"/>
     </w:p>
     <w:p>
       <w:r>
@@ -1543,10 +2648,11 @@
       <w:pPr>
         <w:rPr>
           <w:rFonts w:eastAsiaTheme="minorEastAsia"/>
-        </w:rPr>
-      </w:pPr>
-      <w:commentRangeStart w:id="1"/>
-      <w:commentRangeStart w:id="2"/>
+          <w:i/>
+        </w:rPr>
+      </w:pPr>
+      <w:commentRangeStart w:id="6"/>
+      <w:commentRangeStart w:id="7"/>
       <w:r>
         <w:rPr>
           <w:rFonts w:eastAsiaTheme="minorEastAsia"/>
@@ -1595,12 +2701,12 @@
         </w:rPr>
         <w:t xml:space="preserve">из таких сил будет </w:t>
       </w:r>
-      <w:commentRangeEnd w:id="1"/>
+      <w:commentRangeEnd w:id="6"/>
       <w:r>
         <w:rPr>
           <w:rStyle w:val="ae"/>
         </w:rPr>
-        <w:commentReference w:id="1"/>
+        <w:commentReference w:id="6"/>
       </w:r>
       <w:r>
         <w:rPr>
@@ -1850,6 +2956,89 @@
         </w:rPr>
         <w:t xml:space="preserve">на момент нагрузки из-за низкой скорости набегающих на манипулятор потоков воды. </w:t>
       </w:r>
+      <w:r>
+        <w:rPr>
+          <w:rFonts w:eastAsiaTheme="minorEastAsia"/>
+        </w:rPr>
+        <w:t xml:space="preserve">Внешний момент </w:t>
+      </w:r>
+      <m:oMath>
+        <m:sSub>
+          <m:sSubPr>
+            <m:ctrlPr>
+              <w:rPr>
+                <w:rFonts w:ascii="Cambria Math" w:eastAsiaTheme="minorEastAsia" w:hAnsi="Cambria Math"/>
+                <w:i/>
+                <w:lang w:val="en-US"/>
+              </w:rPr>
+            </m:ctrlPr>
+          </m:sSubPr>
+          <m:e>
+            <m:r>
+              <w:rPr>
+                <w:rFonts w:ascii="Cambria Math" w:eastAsiaTheme="minorEastAsia" w:hAnsi="Cambria Math"/>
+                <w:lang w:val="en-US"/>
+              </w:rPr>
+              <m:t>M</m:t>
+            </m:r>
+          </m:e>
+          <m:sub>
+            <m:r>
+              <w:rPr>
+                <w:rFonts w:ascii="Cambria Math" w:eastAsiaTheme="minorEastAsia" w:hAnsi="Cambria Math"/>
+              </w:rPr>
+              <m:t>в</m:t>
+            </m:r>
+          </m:sub>
+        </m:sSub>
+      </m:oMath>
+      <w:r>
+        <w:rPr>
+          <w:rFonts w:eastAsiaTheme="minorEastAsia"/>
+        </w:rPr>
+        <w:t xml:space="preserve"> зависит от угла поворота выходного вала привода</w:t>
+      </w:r>
+      <m:oMath>
+        <m:r>
+          <w:rPr>
+            <w:rFonts w:ascii="Cambria Math" w:eastAsiaTheme="minorEastAsia" w:hAnsi="Cambria Math"/>
+          </w:rPr>
+          <m:t xml:space="preserve"> </m:t>
+        </m:r>
+        <m:r>
+          <m:rPr>
+            <m:sty m:val="p"/>
+          </m:rPr>
+          <w:rPr>
+            <w:rFonts w:ascii="Cambria Math" w:eastAsiaTheme="minorEastAsia" w:hAnsi="Cambria Math"/>
+          </w:rPr>
+          <m:t>α</m:t>
+        </m:r>
+      </m:oMath>
+      <w:r>
+        <w:rPr>
+          <w:rFonts w:eastAsiaTheme="minorEastAsia"/>
+        </w:rPr>
+        <w:t>, однако для упрощения расчётов будем рассматривать его как статический мо</w:t>
+      </w:r>
+      <w:r>
+        <w:rPr>
+          <w:rFonts w:eastAsiaTheme="minorEastAsia"/>
+        </w:rPr>
+        <w:t>ме</w:t>
+      </w:r>
+      <w:r>
+        <w:rPr>
+          <w:rFonts w:eastAsiaTheme="minorEastAsia"/>
+        </w:rPr>
+        <w:t>нт</w:t>
+      </w:r>
+      <w:r>
+        <w:rPr>
+          <w:rFonts w:eastAsiaTheme="minorEastAsia"/>
+        </w:rPr>
+        <w:t>, со значением равным его максимальному значению (тогда, когда манипулятор находится в вытянутом состояние).</w:t>
+      </w:r>
     </w:p>
     <w:p>
       <w:pPr>
@@ -1938,14 +3127,26 @@
         <w:rPr>
           <w:rFonts w:eastAsiaTheme="minorEastAsia"/>
         </w:rPr>
-        <w:t xml:space="preserve"> Эти моменты составят основную часть момента нагрузки. После учёта вышеописанных соображений уравнение 1 примет вид:</w:t>
-      </w:r>
-      <w:commentRangeEnd w:id="2"/>
+        <w:t xml:space="preserve"> Эти моменты составят основную часть момента нагрузки.</w:t>
+      </w:r>
+      <w:r>
+        <w:rPr>
+          <w:rFonts w:eastAsiaTheme="minorEastAsia"/>
+        </w:rPr>
+        <w:t xml:space="preserve"> </w:t>
+      </w:r>
+      <w:r>
+        <w:rPr>
+          <w:rFonts w:eastAsiaTheme="minorEastAsia"/>
+        </w:rPr>
+        <w:t>После учёта вышеописанных соображений уравнение 1 примет вид:</w:t>
+      </w:r>
+      <w:commentRangeEnd w:id="7"/>
       <w:r>
         <w:rPr>
           <w:rStyle w:val="ae"/>
         </w:rPr>
-        <w:commentReference w:id="2"/>
+        <w:commentReference w:id="7"/>
       </w:r>
     </w:p>
     <w:p>
@@ -1964,7 +3165,7 @@
         </w:rPr>
         <w:tab/>
       </w:r>
-      <w:bookmarkStart w:id="3" w:name="_Hlk71208712"/>
+      <w:bookmarkStart w:id="8" w:name="_Hlk71208712"/>
       <m:oMath>
         <m:sSub>
           <m:sSubPr>
@@ -1994,7 +3195,7 @@
             </m:r>
           </m:sub>
         </m:sSub>
-        <w:bookmarkEnd w:id="3"/>
+        <w:bookmarkEnd w:id="8"/>
         <m:r>
           <w:rPr>
             <w:rFonts w:ascii="Cambria Math" w:hAnsi="Cambria Math"/>
@@ -2533,6 +3734,7 @@
           <w:rFonts w:eastAsiaTheme="minorEastAsia"/>
         </w:rPr>
       </w:pPr>
+      <w:bookmarkStart w:id="9" w:name="_Toc73020525"/>
       <w:r>
         <w:rPr>
           <w:rFonts w:eastAsiaTheme="minorEastAsia"/>
@@ -2557,6 +3759,7 @@
         </w:rPr>
         <w:t xml:space="preserve"> Определение внешнего статического момента</w:t>
       </w:r>
+      <w:bookmarkEnd w:id="9"/>
     </w:p>
     <w:p>
       <w:r>
@@ -2981,8 +4184,8 @@
         <w:t xml:space="preserve"> м; </w:t>
       </w:r>
     </w:p>
-    <w:commentRangeStart w:id="4"/>
-    <w:commentRangeStart w:id="5"/>
+    <w:commentRangeStart w:id="10"/>
+    <w:commentRangeStart w:id="11"/>
     <w:p>
       <w:pPr>
         <w:rPr>
@@ -3173,7 +4376,7 @@
           </w:rPr>
           <m:t xml:space="preserve"> = 5Н;</m:t>
         </m:r>
-        <w:commentRangeEnd w:id="4"/>
+        <w:commentRangeEnd w:id="10"/>
         <m:r>
           <m:rPr>
             <m:sty m:val="p"/>
@@ -3181,9 +4384,9 @@
           <w:rPr>
             <w:rStyle w:val="ae"/>
           </w:rPr>
-          <w:commentReference w:id="4"/>
+          <w:commentReference w:id="10"/>
         </m:r>
-        <w:commentRangeEnd w:id="5"/>
+        <w:commentRangeEnd w:id="11"/>
         <m:r>
           <m:rPr>
             <m:sty m:val="p"/>
@@ -3191,7 +4394,7 @@
           <w:rPr>
             <w:rStyle w:val="ae"/>
           </w:rPr>
-          <w:commentReference w:id="5"/>
+          <w:commentReference w:id="11"/>
         </m:r>
       </m:oMath>
     </w:p>
@@ -3336,6 +4539,7 @@
           <w:rFonts w:eastAsiaTheme="minorEastAsia"/>
         </w:rPr>
       </w:pPr>
+      <w:bookmarkStart w:id="12" w:name="_Toc73020526"/>
       <w:r>
         <w:rPr>
           <w:rFonts w:eastAsiaTheme="minorEastAsia"/>
@@ -3348,6 +4552,7 @@
         </w:rPr>
         <w:t xml:space="preserve"> Определение коэффициента гидродинамического сопротивления</w:t>
       </w:r>
+      <w:bookmarkEnd w:id="12"/>
     </w:p>
     <w:p>
       <w:r>
@@ -3506,11 +4711,17 @@
     <w:p>
       <w:pPr>
         <w:jc w:val="center"/>
+        <w:rPr>
+          <w:lang w:val="en-US"/>
+        </w:rPr>
       </w:pPr>
       <w:r>
         <w:t>Рисунок</w:t>
       </w:r>
       <w:r>
+        <w:rPr>
+          <w:lang w:val="en-US"/>
+        </w:rPr>
         <w:t xml:space="preserve"> 2 – </w:t>
       </w:r>
       <w:r>
@@ -3520,18 +4731,27 @@
         <w:t>русок</w:t>
       </w:r>
       <w:r>
+        <w:rPr>
+          <w:lang w:val="en-US"/>
+        </w:rPr>
         <w:t xml:space="preserve"> </w:t>
       </w:r>
       <w:r>
         <w:t>в</w:t>
       </w:r>
       <w:r>
+        <w:rPr>
+          <w:lang w:val="en-US"/>
+        </w:rPr>
         <w:t xml:space="preserve"> </w:t>
       </w:r>
       <w:r>
         <w:t>пакете</w:t>
       </w:r>
       <w:r>
+        <w:rPr>
+          <w:lang w:val="en-US"/>
+        </w:rPr>
         <w:t xml:space="preserve"> </w:t>
       </w:r>
       <w:r>
@@ -3541,6 +4761,9 @@
         <w:t>SolidWorks</w:t>
       </w:r>
       <w:r>
+        <w:rPr>
+          <w:lang w:val="en-US"/>
+        </w:rPr>
         <w:t xml:space="preserve"> </w:t>
       </w:r>
       <w:r>
@@ -3550,6 +4773,9 @@
         <w:t>Flow</w:t>
       </w:r>
       <w:r>
+        <w:rPr>
+          <w:lang w:val="en-US"/>
+        </w:rPr>
         <w:t xml:space="preserve"> </w:t>
       </w:r>
       <w:r>
@@ -6966,6 +8192,7 @@
           <w:rFonts w:eastAsiaTheme="minorEastAsia"/>
         </w:rPr>
       </w:pPr>
+      <w:bookmarkStart w:id="13" w:name="_Toc73020527"/>
       <w:r>
         <w:rPr>
           <w:rFonts w:eastAsiaTheme="minorEastAsia"/>
@@ -7002,6 +8229,7 @@
         </w:rPr>
         <w:t>.</w:t>
       </w:r>
+      <w:bookmarkEnd w:id="13"/>
     </w:p>
     <w:p>
       <w:r>
@@ -7733,6 +8961,7 @@
         <w:lastRenderedPageBreak/>
         <w:t xml:space="preserve"> </w:t>
       </w:r>
+      <w:bookmarkStart w:id="14" w:name="_Toc73020528"/>
       <w:r>
         <w:rPr>
           <w:rFonts w:eastAsiaTheme="minorEastAsia"/>
@@ -7757,6 +8986,7 @@
         </w:rPr>
         <w:t>Построение нагрузочной характеристики привода</w:t>
       </w:r>
+      <w:bookmarkEnd w:id="14"/>
     </w:p>
     <w:p>
       <w:pPr>
@@ -9960,6 +11190,7 @@
         <w:pStyle w:val="2"/>
         <w:ind w:left="709" w:firstLine="0"/>
       </w:pPr>
+      <w:bookmarkStart w:id="15" w:name="_Toc73020529"/>
       <w:r>
         <w:t xml:space="preserve">2.2 </w:t>
       </w:r>
@@ -9975,6 +11206,7 @@
       <w:r>
         <w:t>привода</w:t>
       </w:r>
+      <w:bookmarkEnd w:id="15"/>
     </w:p>
     <w:p>
       <w:r>
@@ -12843,6 +14075,7 @@
       <w:pPr>
         <w:pStyle w:val="1"/>
       </w:pPr>
+      <w:bookmarkStart w:id="16" w:name="_Toc73020530"/>
       <w:r>
         <w:lastRenderedPageBreak/>
         <w:t xml:space="preserve">3 </w:t>
@@ -12850,6 +14083,7 @@
       <w:r>
         <w:t>Составление математической системы управления</w:t>
       </w:r>
+      <w:bookmarkEnd w:id="16"/>
     </w:p>
     <w:p>
       <w:r>
@@ -17222,6 +18456,7 @@
       <w:pPr>
         <w:pStyle w:val="2"/>
       </w:pPr>
+      <w:bookmarkStart w:id="17" w:name="_Toc73020531"/>
       <w:r>
         <w:lastRenderedPageBreak/>
         <w:t>3.</w:t>
@@ -17232,6 +18467,7 @@
       <w:r>
         <w:t xml:space="preserve"> Линеаризация математической модели</w:t>
       </w:r>
+      <w:bookmarkEnd w:id="17"/>
     </w:p>
     <w:p>
       <w:pPr>
@@ -19386,6 +20622,7 @@
           <w:rFonts w:eastAsiaTheme="minorEastAsia"/>
         </w:rPr>
       </w:pPr>
+      <w:bookmarkStart w:id="18" w:name="_Toc73020532"/>
       <w:r>
         <w:rPr>
           <w:rFonts w:eastAsiaTheme="minorEastAsia"/>
@@ -19411,6 +20648,7 @@
         </w:rPr>
         <w:t xml:space="preserve"> электромеханического подводного манипулятора</w:t>
       </w:r>
+      <w:bookmarkEnd w:id="18"/>
     </w:p>
     <w:p>
       <w:pPr>
@@ -20534,6 +21772,9 @@
         <w:t>Такая САУ не удовлетворяет требованиям ТЗ</w:t>
       </w:r>
       <w:r>
+        <w:t xml:space="preserve"> (технического задания)</w:t>
+      </w:r>
+      <w:r>
         <w:t>. Тогда реализуем типовую систему управления приводами манипулятора с использованием ПИД</w:t>
       </w:r>
       <w:r>
@@ -22229,7 +23470,10 @@
         <w:t xml:space="preserve">Проведём ручную </w:t>
       </w:r>
       <w:r>
-        <w:t xml:space="preserve">настройку этих </w:t>
+        <w:t>под</w:t>
+      </w:r>
+      <w:r>
+        <w:t xml:space="preserve">стройку этих </w:t>
       </w:r>
       <w:r>
         <w:t>коэффициентов</w:t>
@@ -22930,13 +24174,19 @@
     </w:p>
     <w:p>
       <w:r>
-        <w:t>Тепе</w:t>
-      </w:r>
-      <w:r>
-        <w:t>рь вернём все нелинейности</w:t>
-      </w:r>
-      <w:r>
-        <w:t>, а именно ограничение напряжения перед передаточной функцией ДПТ и параболическую нелинейность в моменте</w:t>
+        <w:t xml:space="preserve">Теперь проведём </w:t>
+      </w:r>
+      <w:r>
+        <w:t xml:space="preserve">приближённую </w:t>
+      </w:r>
+      <w:r>
+        <w:t>проверку</w:t>
+      </w:r>
+      <w:r>
+        <w:t xml:space="preserve"> работоспособности системы в реальных условиях. Введём в неё следующие нелинейности:</w:t>
+      </w:r>
+      <w:r>
+        <w:t xml:space="preserve"> ограничение напряжения перед передаточной функцией ДПТ и параболическую нелинейность в моменте</w:t>
       </w:r>
       <w:r>
         <w:t xml:space="preserve"> </w:t>
@@ -23068,13 +24318,13 @@
         <w:t>о</w:t>
       </w:r>
       <w:r>
-        <w:t>. На рисунке 18.а представлен переходной процесс при</w:t>
-      </w:r>
-      <w:r>
-        <w:t xml:space="preserve"> </w:t>
-      </w:r>
-      <w:r>
-        <w:t>малом задающем воздействие, а на 18.б при большом.</w:t>
+        <w:t xml:space="preserve">. На рисунке 18.а представлен переходной процесс </w:t>
+      </w:r>
+      <w:r>
+        <w:t>при малом</w:t>
+      </w:r>
+      <w:r>
+        <w:t xml:space="preserve"> задающем воздействие, а на 18.б при большом.</w:t>
       </w:r>
     </w:p>
     <w:p>
@@ -23167,7 +24417,7 @@
           </mc:Choice>
           <mc:Fallback>
             <w:pict>
-              <v:shape w14:anchorId="10A10A4F" id="_x0000_s1034" type="#_x0000_t202" style="position:absolute;left:0;text-align:left;margin-left:235.9pt;margin-top:452.5pt;width:185.9pt;height:110.6pt;z-index:251691008;visibility:visible;mso-wrap-style:square;mso-width-percent:0;mso-height-percent:0;mso-wrap-distance-left:9pt;mso-wrap-distance-top:3.6pt;mso-wrap-distance-right:9pt;mso-wrap-distance-bottom:3.6pt;mso-position-horizontal:absolute;mso-position-horizontal-relative:text;mso-position-vertical:absolute;mso-position-vertical-relative:text;mso-width-percent:0;mso-height-percent:0;mso-width-relative:margin;mso-height-relative:margin;v-text-anchor:top" o:gfxdata="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" filled="f" stroked="f">
+              <v:shape w14:anchorId="10A10A4F" id="_x0000_s1034" type="#_x0000_t202" style="position:absolute;left:0;text-align:left;margin-left:235.9pt;margin-top:452.5pt;width:185.9pt;height:110.6pt;z-index:251691008;visibility:visible;mso-wrap-style:square;mso-width-percent:0;mso-height-percent:0;mso-wrap-distance-left:9pt;mso-wrap-distance-top:3.6pt;mso-wrap-distance-right:9pt;mso-wrap-distance-bottom:3.6pt;mso-position-horizontal:absolute;mso-position-horizontal-relative:text;mso-position-vertical:absolute;mso-position-vertical-relative:text;mso-width-percent:0;mso-height-percent:0;mso-width-relative:margin;mso-height-relative:margin;v-text-anchor:top" o:gfxdata="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" filled="f" stroked="f">
                 <v:textbox style="mso-fit-shape-to-text:t">
                   <w:txbxContent>
                     <w:p>
@@ -23276,7 +24526,7 @@
           </mc:Choice>
           <mc:Fallback>
             <w:pict>
-              <v:shape w14:anchorId="51FA7C6B" id="_x0000_s1035" type="#_x0000_t202" style="position:absolute;left:0;text-align:left;margin-left:11.7pt;margin-top:4.55pt;width:185.9pt;height:110.6pt;z-index:251693056;visibility:visible;mso-wrap-style:square;mso-width-percent:0;mso-height-percent:0;mso-wrap-distance-left:9pt;mso-wrap-distance-top:3.6pt;mso-wrap-distance-right:9pt;mso-wrap-distance-bottom:3.6pt;mso-position-horizontal:absolute;mso-position-horizontal-relative:text;mso-position-vertical:absolute;mso-position-vertical-relative:text;mso-width-percent:0;mso-height-percent:0;mso-width-relative:margin;mso-height-relative:margin;v-text-anchor:top" o:gfxdata="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" filled="f" stroked="f">
+              <v:shape w14:anchorId="51FA7C6B" id="_x0000_s1035" type="#_x0000_t202" style="position:absolute;left:0;text-align:left;margin-left:11.7pt;margin-top:4.55pt;width:185.9pt;height:110.6pt;z-index:251693056;visibility:visible;mso-wrap-style:square;mso-width-percent:0;mso-height-percent:0;mso-wrap-distance-left:9pt;mso-wrap-distance-top:3.6pt;mso-wrap-distance-right:9pt;mso-wrap-distance-bottom:3.6pt;mso-position-horizontal:absolute;mso-position-horizontal-relative:text;mso-position-vertical:absolute;mso-position-vertical-relative:text;mso-width-percent:0;mso-height-percent:0;mso-width-relative:margin;mso-height-relative:margin;v-text-anchor:top" o:gfxdata="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" filled="f" stroked="f">
                 <v:textbox style="mso-fit-shape-to-text:t">
                   <w:txbxContent>
                     <w:p>
@@ -23387,7 +24637,7 @@
           </mc:Choice>
           <mc:Fallback>
             <w:pict>
-              <v:shape w14:anchorId="1B7287A7" id="_x0000_s1036" type="#_x0000_t202" style="position:absolute;left:0;text-align:left;margin-left:11.7pt;margin-top:240.15pt;width:185.9pt;height:110.6pt;z-index:251695104;visibility:visible;mso-wrap-style:square;mso-width-percent:0;mso-height-percent:0;mso-wrap-distance-left:9pt;mso-wrap-distance-top:3.6pt;mso-wrap-distance-right:9pt;mso-wrap-distance-bottom:3.6pt;mso-position-horizontal:absolute;mso-position-horizontal-relative:text;mso-position-vertical:absolute;mso-position-vertical-relative:text;mso-width-percent:0;mso-height-percent:0;mso-width-relative:margin;mso-height-relative:margin;v-text-anchor:top" o:gfxdata="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" filled="f" stroked="f">
+              <v:shape w14:anchorId="1B7287A7" id="_x0000_s1036" type="#_x0000_t202" style="position:absolute;left:0;text-align:left;margin-left:11.7pt;margin-top:240.15pt;width:185.9pt;height:110.6pt;z-index:251695104;visibility:visible;mso-wrap-style:square;mso-width-percent:0;mso-height-percent:0;mso-wrap-distance-left:9pt;mso-wrap-distance-top:3.6pt;mso-wrap-distance-right:9pt;mso-wrap-distance-bottom:3.6pt;mso-position-horizontal:absolute;mso-position-horizontal-relative:text;mso-position-vertical:absolute;mso-position-vertical-relative:text;mso-width-percent:0;mso-height-percent:0;mso-width-relative:margin;mso-height-relative:margin;v-text-anchor:top" o:gfxdata="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" filled="f" stroked="f">
                 <v:textbox style="mso-fit-shape-to-text:t">
                   <w:txbxContent>
                     <w:p>
@@ -23502,7 +24752,7 @@
           </mc:Choice>
           <mc:Fallback>
             <w:pict>
-              <v:shape w14:anchorId="54FE1ED5" id="_x0000_s1037" type="#_x0000_t202" style="position:absolute;left:0;text-align:left;margin-left:227.1pt;margin-top:212.55pt;width:185.9pt;height:110.6pt;z-index:251688960;visibility:visible;mso-wrap-style:square;mso-width-percent:0;mso-height-percent:0;mso-wrap-distance-left:9pt;mso-wrap-distance-top:3.6pt;mso-wrap-distance-right:9pt;mso-wrap-distance-bottom:3.6pt;mso-position-horizontal:absolute;mso-position-horizontal-relative:text;mso-position-vertical:absolute;mso-position-vertical-relative:text;mso-width-percent:0;mso-height-percent:0;mso-width-relative:margin;mso-height-relative:margin;v-text-anchor:top" o:gfxdata="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" filled="f" stroked="f">
+              <v:shape w14:anchorId="54FE1ED5" id="_x0000_s1037" type="#_x0000_t202" style="position:absolute;left:0;text-align:left;margin-left:227.1pt;margin-top:212.55pt;width:185.9pt;height:110.6pt;z-index:251688960;visibility:visible;mso-wrap-style:square;mso-width-percent:0;mso-height-percent:0;mso-wrap-distance-left:9pt;mso-wrap-distance-top:3.6pt;mso-wrap-distance-right:9pt;mso-wrap-distance-bottom:3.6pt;mso-position-horizontal:absolute;mso-position-horizontal-relative:text;mso-position-vertical:absolute;mso-position-vertical-relative:text;mso-width-percent:0;mso-height-percent:0;mso-width-relative:margin;mso-height-relative:margin;v-text-anchor:top" o:gfxdata="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" filled="f" stroked="f">
                 <v:textbox style="mso-fit-shape-to-text:t">
                   <w:txbxContent>
                     <w:p>
@@ -23615,7 +24865,7 @@
           </mc:Choice>
           <mc:Fallback>
             <w:pict>
-              <v:shape w14:anchorId="7432C15A" id="_x0000_s1038" type="#_x0000_t202" style="position:absolute;left:0;text-align:left;margin-left:-53.3pt;margin-top:265.5pt;width:185.9pt;height:110.6pt;rotation:-90;z-index:251686912;visibility:visible;mso-wrap-style:square;mso-width-percent:0;mso-height-percent:0;mso-wrap-distance-left:9pt;mso-wrap-distance-top:3.6pt;mso-wrap-distance-right:9pt;mso-wrap-distance-bottom:3.6pt;mso-position-horizontal:absolute;mso-position-horizontal-relative:text;mso-position-vertical:absolute;mso-position-vertical-relative:text;mso-width-percent:0;mso-height-percent:0;mso-width-relative:margin;mso-height-relative:margin;v-text-anchor:top" o:gfxdata="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" filled="f" stroked="f">
+              <v:shape w14:anchorId="7432C15A" id="_x0000_s1038" type="#_x0000_t202" style="position:absolute;left:0;text-align:left;margin-left:-53.3pt;margin-top:265.5pt;width:185.9pt;height:110.6pt;rotation:-90;z-index:251686912;visibility:visible;mso-wrap-style:square;mso-width-percent:0;mso-height-percent:0;mso-wrap-distance-left:9pt;mso-wrap-distance-top:3.6pt;mso-wrap-distance-right:9pt;mso-wrap-distance-bottom:3.6pt;mso-position-horizontal:absolute;mso-position-horizontal-relative:text;mso-position-vertical:absolute;mso-position-vertical-relative:text;mso-width-percent:0;mso-height-percent:0;mso-width-relative:margin;mso-height-relative:margin;v-text-anchor:top" o:gfxdata="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" filled="f" stroked="f">
                 <v:textbox style="mso-fit-shape-to-text:t">
                   <w:txbxContent>
                     <w:p>
@@ -23728,7 +24978,7 @@
           </mc:Choice>
           <mc:Fallback>
             <w:pict>
-              <v:shape w14:anchorId="6E47B023" id="_x0000_s1039" type="#_x0000_t202" style="position:absolute;left:0;text-align:left;margin-left:-53.4pt;margin-top:20.45pt;width:185.9pt;height:110.6pt;rotation:-90;z-index:251684864;visibility:visible;mso-wrap-style:square;mso-width-percent:0;mso-height-percent:0;mso-wrap-distance-left:9pt;mso-wrap-distance-top:3.6pt;mso-wrap-distance-right:9pt;mso-wrap-distance-bottom:3.6pt;mso-position-horizontal:absolute;mso-position-horizontal-relative:text;mso-position-vertical:absolute;mso-position-vertical-relative:text;mso-width-percent:0;mso-height-percent:0;mso-width-relative:margin;mso-height-relative:margin;v-text-anchor:top" o:gfxdata="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" filled="f" stroked="f">
+              <v:shape w14:anchorId="6E47B023" id="_x0000_s1039" type="#_x0000_t202" style="position:absolute;left:0;text-align:left;margin-left:-53.4pt;margin-top:20.45pt;width:185.9pt;height:110.6pt;rotation:-90;z-index:251684864;visibility:visible;mso-wrap-style:square;mso-width-percent:0;mso-height-percent:0;mso-wrap-distance-left:9pt;mso-wrap-distance-top:3.6pt;mso-wrap-distance-right:9pt;mso-wrap-distance-bottom:3.6pt;mso-position-horizontal:absolute;mso-position-horizontal-relative:text;mso-position-vertical:absolute;mso-position-vertical-relative:text;mso-width-percent:0;mso-height-percent:0;mso-width-relative:margin;mso-height-relative:margin;v-text-anchor:top" o:gfxdata="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" filled="f" stroked="f">
                 <v:textbox style="mso-fit-shape-to-text:t">
                   <w:txbxContent>
                     <w:p>
@@ -23757,6 +25007,9 @@
         </mc:AlternateContent>
       </w:r>
       <w:r>
+        <w:rPr>
+          <w:noProof/>
+        </w:rPr>
         <w:drawing>
           <wp:inline distT="0" distB="0" distL="0" distR="0" wp14:anchorId="0680DD4B" wp14:editId="10739395">
             <wp:extent cx="5891841" cy="2779337"/>
@@ -23794,6 +25047,9 @@
         </w:drawing>
       </w:r>
       <w:r>
+        <w:rPr>
+          <w:noProof/>
+        </w:rPr>
         <w:drawing>
           <wp:inline distT="0" distB="0" distL="0" distR="0" wp14:anchorId="314894A5" wp14:editId="6C37BC33">
             <wp:extent cx="5940425" cy="2829560"/>
@@ -24026,7 +25282,7 @@
           </mc:Choice>
           <mc:Fallback>
             <w:pict>
-              <v:shape w14:anchorId="0C509460" id="_x0000_s1040" type="#_x0000_t202" style="position:absolute;left:0;text-align:left;margin-left:32pt;margin-top:2.7pt;width:185.9pt;height:110.6pt;z-index:251707392;visibility:visible;mso-wrap-style:square;mso-width-percent:0;mso-height-percent:0;mso-wrap-distance-left:9pt;mso-wrap-distance-top:3.6pt;mso-wrap-distance-right:9pt;mso-wrap-distance-bottom:3.6pt;mso-position-horizontal:absolute;mso-position-horizontal-relative:text;mso-position-vertical:absolute;mso-position-vertical-relative:text;mso-width-percent:0;mso-height-percent:0;mso-width-relative:margin;mso-height-relative:margin;v-text-anchor:top" o:gfxdata="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" filled="f" stroked="f">
+              <v:shape w14:anchorId="0C509460" id="_x0000_s1040" type="#_x0000_t202" style="position:absolute;left:0;text-align:left;margin-left:32pt;margin-top:2.7pt;width:185.9pt;height:110.6pt;z-index:251707392;visibility:visible;mso-wrap-style:square;mso-width-percent:0;mso-height-percent:0;mso-wrap-distance-left:9pt;mso-wrap-distance-top:3.6pt;mso-wrap-distance-right:9pt;mso-wrap-distance-bottom:3.6pt;mso-position-horizontal:absolute;mso-position-horizontal-relative:text;mso-position-vertical:absolute;mso-position-vertical-relative:text;mso-width-percent:0;mso-height-percent:0;mso-width-relative:margin;mso-height-relative:margin;v-text-anchor:top" o:gfxdata="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" filled="f" stroked="f">
                 <v:textbox style="mso-fit-shape-to-text:t">
                   <w:txbxContent>
                     <w:p>
@@ -24143,7 +25399,7 @@
           </mc:Choice>
           <mc:Fallback>
             <w:pict>
-              <v:shape w14:anchorId="25DFE950" id="_x0000_s1041" type="#_x0000_t202" style="position:absolute;left:0;text-align:left;margin-left:25.25pt;margin-top:235.75pt;width:185.9pt;height:110.6pt;z-index:251705344;visibility:visible;mso-wrap-style:square;mso-width-percent:0;mso-height-percent:0;mso-wrap-distance-left:9pt;mso-wrap-distance-top:3.6pt;mso-wrap-distance-right:9pt;mso-wrap-distance-bottom:3.6pt;mso-position-horizontal:absolute;mso-position-horizontal-relative:text;mso-position-vertical:absolute;mso-position-vertical-relative:text;mso-width-percent:0;mso-height-percent:0;mso-width-relative:margin;mso-height-relative:margin;v-text-anchor:top" o:gfxdata="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" filled="f" stroked="f">
+              <v:shape w14:anchorId="25DFE950" id="_x0000_s1041" type="#_x0000_t202" style="position:absolute;left:0;text-align:left;margin-left:25.25pt;margin-top:235.75pt;width:185.9pt;height:110.6pt;z-index:251705344;visibility:visible;mso-wrap-style:square;mso-width-percent:0;mso-height-percent:0;mso-wrap-distance-left:9pt;mso-wrap-distance-top:3.6pt;mso-wrap-distance-right:9pt;mso-wrap-distance-bottom:3.6pt;mso-position-horizontal:absolute;mso-position-horizontal-relative:text;mso-position-vertical:absolute;mso-position-vertical-relative:text;mso-width-percent:0;mso-height-percent:0;mso-width-relative:margin;mso-height-relative:margin;v-text-anchor:top" o:gfxdata="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" filled="f" stroked="f">
                 <v:textbox style="mso-fit-shape-to-text:t">
                   <w:txbxContent>
                     <w:p>
@@ -24400,6 +25656,9 @@
         </mc:AlternateContent>
       </w:r>
       <w:r>
+        <w:rPr>
+          <w:noProof/>
+        </w:rPr>
         <w:drawing>
           <wp:inline distT="0" distB="0" distL="0" distR="0" wp14:anchorId="12AD9B8D" wp14:editId="48608CAB">
             <wp:extent cx="5844995" cy="2784105"/>
@@ -24526,7 +25785,7 @@
           </mc:Choice>
           <mc:Fallback>
             <w:pict>
-              <v:shape w14:anchorId="5AAE7EF6" id="_x0000_s1044" type="#_x0000_t202" style="position:absolute;left:0;text-align:left;margin-left:-40.8pt;margin-top:19.35pt;width:185.9pt;height:110.6pt;rotation:-90;z-index:251703296;visibility:visible;mso-wrap-style:square;mso-width-percent:0;mso-height-percent:0;mso-wrap-distance-left:9pt;mso-wrap-distance-top:3.6pt;mso-wrap-distance-right:9pt;mso-wrap-distance-bottom:3.6pt;mso-position-horizontal:absolute;mso-position-horizontal-relative:text;mso-position-vertical:absolute;mso-position-vertical-relative:text;mso-width-percent:0;mso-height-percent:0;mso-width-relative:margin;mso-height-relative:margin;v-text-anchor:top" o:gfxdata="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" filled="f" stroked="f">
+              <v:shape w14:anchorId="5AAE7EF6" id="_x0000_s1044" type="#_x0000_t202" style="position:absolute;left:0;text-align:left;margin-left:-40.8pt;margin-top:19.35pt;width:185.9pt;height:110.6pt;rotation:-90;z-index:251703296;visibility:visible;mso-wrap-style:square;mso-width-percent:0;mso-height-percent:0;mso-wrap-distance-left:9pt;mso-wrap-distance-top:3.6pt;mso-wrap-distance-right:9pt;mso-wrap-distance-bottom:3.6pt;mso-position-horizontal:absolute;mso-position-horizontal-relative:text;mso-position-vertical:absolute;mso-position-vertical-relative:text;mso-width-percent:0;mso-height-percent:0;mso-width-relative:margin;mso-height-relative:margin;v-text-anchor:top" o:gfxdata="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" filled="f" stroked="f">
                 <v:textbox style="mso-fit-shape-to-text:t">
                   <w:txbxContent>
                     <w:p>
@@ -24639,7 +25898,7 @@
           </mc:Choice>
           <mc:Fallback>
             <w:pict>
-              <v:shape w14:anchorId="369C1D54" id="_x0000_s1045" type="#_x0000_t202" style="position:absolute;left:0;text-align:left;margin-left:242.6pt;margin-top:218.9pt;width:185.9pt;height:110.6pt;z-index:251701248;visibility:visible;mso-wrap-style:square;mso-width-percent:0;mso-height-percent:0;mso-wrap-distance-left:9pt;mso-wrap-distance-top:3.6pt;mso-wrap-distance-right:9pt;mso-wrap-distance-bottom:3.6pt;mso-position-horizontal:absolute;mso-position-horizontal-relative:text;mso-position-vertical:absolute;mso-position-vertical-relative:text;mso-width-percent:0;mso-height-percent:0;mso-width-relative:margin;mso-height-relative:margin;v-text-anchor:top" o:gfxdata="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" filled="f" stroked="f">
+              <v:shape w14:anchorId="369C1D54" id="_x0000_s1045" type="#_x0000_t202" style="position:absolute;left:0;text-align:left;margin-left:242.6pt;margin-top:218.9pt;width:185.9pt;height:110.6pt;z-index:251701248;visibility:visible;mso-wrap-style:square;mso-width-percent:0;mso-height-percent:0;mso-wrap-distance-left:9pt;mso-wrap-distance-top:3.6pt;mso-wrap-distance-right:9pt;mso-wrap-distance-bottom:3.6pt;mso-position-horizontal:absolute;mso-position-horizontal-relative:text;mso-position-vertical:absolute;mso-position-vertical-relative:text;mso-width-percent:0;mso-height-percent:0;mso-width-relative:margin;mso-height-relative:margin;v-text-anchor:top" o:gfxdata="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" filled="f" stroked="f">
                 <v:textbox style="mso-fit-shape-to-text:t">
                   <w:txbxContent>
                     <w:p>
@@ -24668,6 +25927,9 @@
         </mc:AlternateContent>
       </w:r>
       <w:r>
+        <w:rPr>
+          <w:noProof/>
+        </w:rPr>
         <w:drawing>
           <wp:inline distT="0" distB="0" distL="0" distR="0" wp14:anchorId="32159DB7" wp14:editId="699EFC35">
             <wp:extent cx="5964983" cy="2837815"/>
@@ -24759,10 +26021,7 @@
         <w:t>Как видно из рисунка 19, теперь значение установившегося сигнала ближе к задающему. При малом входном воздействие</w:t>
       </w:r>
       <w:r>
-        <w:t xml:space="preserve"> </w:t>
-      </w:r>
-      <w:r>
-        <w:t xml:space="preserve">переходного процесса составило </w:t>
+        <w:t xml:space="preserve"> переходного процесса составило </w:t>
       </w:r>
       <m:oMath>
         <m:sSub>
@@ -24799,13 +26058,7 @@
         </m:r>
       </m:oMath>
       <w:r>
-        <w:t>0.</w:t>
-      </w:r>
-      <w:r>
-        <w:t>11</w:t>
-      </w:r>
-      <w:r>
-        <w:t xml:space="preserve">с,  перегулирование </w:t>
+        <w:t xml:space="preserve">0.11с,  перегулирование </w:t>
       </w:r>
       <m:oMath>
         <m:r>
@@ -24825,22 +26078,13 @@
         </m:r>
       </m:oMath>
       <w:r>
-        <w:t>0.</w:t>
-      </w:r>
-      <w:r>
-        <w:t>32</w:t>
-      </w:r>
-      <w:r>
-        <w:t>% и</w:t>
+        <w:t>0.32% и</w:t>
       </w:r>
       <w:r>
         <w:t xml:space="preserve"> </w:t>
       </w:r>
       <w:r>
-        <w:t>отклонение от задающего сигнала около 0.</w:t>
-      </w:r>
-      <w:r>
-        <w:t>1</w:t>
+        <w:t>отклонение от задающего сигнала около 0.1</w:t>
       </w:r>
       <w:r>
         <w:rPr>
@@ -24896,13 +26140,13 @@
         </m:r>
       </m:oMath>
       <w:r>
-        <w:t>0.</w:t>
-      </w:r>
-      <w:r>
-        <w:t xml:space="preserve">59 </w:t>
-      </w:r>
-      <w:r>
-        <w:t xml:space="preserve">с, перегулирование </w:t>
+        <w:t>0.5</w:t>
+      </w:r>
+      <w:r>
+        <w:t>7</w:t>
+      </w:r>
+      <w:r>
+        <w:t xml:space="preserve"> с, перегулирование </w:t>
       </w:r>
       <m:oMath>
         <m:r>
@@ -24922,16 +26166,7 @@
         </m:r>
       </m:oMath>
       <w:r>
-        <w:t>0.</w:t>
-      </w:r>
-      <w:r>
-        <w:t xml:space="preserve">93 </w:t>
-      </w:r>
-      <w:r>
-        <w:t xml:space="preserve">% и </w:t>
-      </w:r>
-      <w:r>
-        <w:t>отклонение от задающего сигнала около 0.4</w:t>
+        <w:t>0.93 % и отклонение от задающего сигнала около 0.4</w:t>
       </w:r>
       <w:r>
         <w:rPr>
@@ -25067,6 +26302,482 @@
     </w:p>
     <w:p>
       <w:r>
+        <w:t xml:space="preserve">Из графика б на рисунке 19 можно определить </w:t>
+      </w:r>
+      <w:r>
+        <w:t xml:space="preserve">максимальную </w:t>
+      </w:r>
+      <w:r>
+        <w:t>скорость</w:t>
+      </w:r>
+      <w:r>
+        <w:t xml:space="preserve">, которую развивает привод. Она соответствует наклону прямой в то время, пока работает как разомкнутая. Рассчитаем её значение </w:t>
+      </w:r>
+      <w:r>
+        <w:t>согласно следующей формуле</w:t>
+      </w:r>
+    </w:p>
+    <w:p>
+      <w:pPr>
+        <w:tabs>
+          <w:tab w:val="center" w:pos="4536"/>
+          <w:tab w:val="right" w:pos="9355"/>
+        </w:tabs>
+        <w:rPr>
+          <w:rFonts w:eastAsiaTheme="minorEastAsia"/>
+          <w:i/>
+        </w:rPr>
+      </w:pPr>
+      <m:oMathPara>
+        <m:oMath>
+          <m:sSub>
+            <m:sSubPr>
+              <m:ctrlPr>
+                <w:rPr>
+                  <w:rFonts w:ascii="Cambria Math" w:eastAsiaTheme="minorEastAsia" w:hAnsi="Cambria Math"/>
+                  <w:i/>
+                  <w:lang w:val="en-US"/>
+                </w:rPr>
+              </m:ctrlPr>
+            </m:sSubPr>
+            <m:e>
+              <m:r>
+                <m:rPr>
+                  <m:sty m:val="p"/>
+                </m:rPr>
+                <w:rPr>
+                  <w:rFonts w:ascii="Cambria Math" w:eastAsiaTheme="minorEastAsia" w:hAnsi="Cambria Math"/>
+                </w:rPr>
+                <m:t>ω</m:t>
+              </m:r>
+              <m:ctrlPr>
+                <w:rPr>
+                  <w:rFonts w:ascii="Cambria Math" w:eastAsiaTheme="minorEastAsia" w:hAnsi="Cambria Math"/>
+                </w:rPr>
+              </m:ctrlPr>
+            </m:e>
+            <m:sub>
+              <m:r>
+                <w:rPr>
+                  <w:rFonts w:ascii="Cambria Math" w:eastAsiaTheme="minorEastAsia" w:hAnsi="Cambria Math"/>
+                  <w:lang w:val="en-US"/>
+                </w:rPr>
+                <m:t>max</m:t>
+              </m:r>
+            </m:sub>
+          </m:sSub>
+          <m:r>
+            <w:rPr>
+              <w:rFonts w:ascii="Cambria Math" w:eastAsiaTheme="minorEastAsia" w:hAnsi="Cambria Math"/>
+              <w:lang w:val="en-US"/>
+            </w:rPr>
+            <m:t>=</m:t>
+          </m:r>
+          <m:f>
+            <m:fPr>
+              <m:ctrlPr>
+                <w:rPr>
+                  <w:rFonts w:ascii="Cambria Math" w:hAnsi="Cambria Math"/>
+                </w:rPr>
+              </m:ctrlPr>
+            </m:fPr>
+            <m:num>
+              <m:r>
+                <w:rPr>
+                  <w:rFonts w:ascii="Cambria Math" w:hAnsi="Cambria Math"/>
+                  <w:lang w:val="en-US"/>
+                </w:rPr>
+                <m:t>30A</m:t>
+              </m:r>
+              <m:ctrlPr>
+                <w:rPr>
+                  <w:rFonts w:ascii="Cambria Math" w:hAnsi="Cambria Math"/>
+                  <w:i/>
+                  <w:lang w:val="en-US"/>
+                </w:rPr>
+              </m:ctrlPr>
+            </m:num>
+            <m:den>
+              <m:r>
+                <m:rPr>
+                  <m:sty m:val="p"/>
+                </m:rPr>
+                <w:rPr>
+                  <w:rFonts w:ascii="Cambria Math" w:hAnsi="Cambria Math"/>
+                  <w:lang w:val="en-US"/>
+                </w:rPr>
+                <m:t>π</m:t>
+              </m:r>
+              <m:sSub>
+                <m:sSubPr>
+                  <m:ctrlPr>
+                    <w:rPr>
+                      <w:rFonts w:ascii="Cambria Math" w:hAnsi="Cambria Math"/>
+                      <w:i/>
+                      <w:lang w:val="en-US"/>
+                    </w:rPr>
+                  </m:ctrlPr>
+                </m:sSubPr>
+                <m:e>
+                  <m:r>
+                    <w:rPr>
+                      <w:rFonts w:ascii="Cambria Math" w:hAnsi="Cambria Math"/>
+                      <w:lang w:val="en-US"/>
+                    </w:rPr>
+                    <m:t>t</m:t>
+                  </m:r>
+                </m:e>
+                <m:sub>
+                  <m:r>
+                    <w:rPr>
+                      <w:rFonts w:ascii="Cambria Math" w:hAnsi="Cambria Math"/>
+                    </w:rPr>
+                    <m:t>пп</m:t>
+                  </m:r>
+                </m:sub>
+              </m:sSub>
+              <m:ctrlPr>
+                <w:rPr>
+                  <w:rFonts w:ascii="Cambria Math" w:hAnsi="Cambria Math"/>
+                  <w:i/>
+                  <w:lang w:val="en-US"/>
+                </w:rPr>
+              </m:ctrlPr>
+            </m:den>
+          </m:f>
+          <m:r>
+            <w:rPr>
+              <w:rFonts w:ascii="Cambria Math" w:eastAsiaTheme="minorEastAsia" w:hAnsi="Cambria Math"/>
+              <w:lang w:val="en-US"/>
+            </w:rPr>
+            <m:t>=</m:t>
+          </m:r>
+          <m:f>
+            <m:fPr>
+              <m:ctrlPr>
+                <w:rPr>
+                  <w:rFonts w:ascii="Cambria Math" w:eastAsiaTheme="minorEastAsia" w:hAnsi="Cambria Math"/>
+                  <w:lang w:val="en-US"/>
+                </w:rPr>
+              </m:ctrlPr>
+            </m:fPr>
+            <m:num>
+              <m:r>
+                <w:rPr>
+                  <w:rFonts w:ascii="Cambria Math" w:eastAsiaTheme="minorEastAsia" w:hAnsi="Cambria Math"/>
+                  <w:lang w:val="en-US"/>
+                </w:rPr>
+                <m:t>30</m:t>
+              </m:r>
+              <m:r>
+                <m:rPr>
+                  <m:sty m:val="p"/>
+                </m:rPr>
+                <w:rPr>
+                  <w:rFonts w:ascii="Cambria Math" w:eastAsiaTheme="minorEastAsia" w:hAnsi="Cambria Math"/>
+                  <w:lang w:val="en-US"/>
+                </w:rPr>
+                <m:t>⋅</m:t>
+              </m:r>
+              <m:r>
+                <w:rPr>
+                  <w:rFonts w:ascii="Cambria Math" w:eastAsiaTheme="minorEastAsia" w:hAnsi="Cambria Math"/>
+                  <w:lang w:val="en-US"/>
+                </w:rPr>
+                <m:t>95</m:t>
+              </m:r>
+              <m:ctrlPr>
+                <w:rPr>
+                  <w:rFonts w:ascii="Cambria Math" w:eastAsiaTheme="minorEastAsia" w:hAnsi="Cambria Math"/>
+                  <w:i/>
+                  <w:lang w:val="en-US"/>
+                </w:rPr>
+              </m:ctrlPr>
+            </m:num>
+            <m:den>
+              <m:r>
+                <m:rPr>
+                  <m:sty m:val="p"/>
+                </m:rPr>
+                <w:rPr>
+                  <w:rFonts w:ascii="Cambria Math" w:eastAsiaTheme="minorEastAsia" w:hAnsi="Cambria Math"/>
+                  <w:lang w:val="en-US"/>
+                </w:rPr>
+                <m:t>π⋅</m:t>
+              </m:r>
+              <m:r>
+                <w:rPr>
+                  <w:rFonts w:ascii="Cambria Math" w:eastAsiaTheme="minorEastAsia" w:hAnsi="Cambria Math"/>
+                  <w:lang w:val="en-US"/>
+                </w:rPr>
+                <m:t>0,57</m:t>
+              </m:r>
+              <m:ctrlPr>
+                <w:rPr>
+                  <w:rFonts w:ascii="Cambria Math" w:eastAsiaTheme="minorEastAsia" w:hAnsi="Cambria Math"/>
+                  <w:i/>
+                  <w:lang w:val="en-US"/>
+                </w:rPr>
+              </m:ctrlPr>
+            </m:den>
+          </m:f>
+          <m:r>
+            <w:rPr>
+              <w:rFonts w:ascii="Cambria Math" w:eastAsiaTheme="minorEastAsia" w:hAnsi="Cambria Math"/>
+              <w:lang w:val="en-US"/>
+            </w:rPr>
+            <m:t xml:space="preserve"> </m:t>
+          </m:r>
+          <m:r>
+            <m:rPr>
+              <m:sty m:val="p"/>
+            </m:rPr>
+            <w:rPr>
+              <w:rFonts w:ascii="Cambria Math" w:eastAsiaTheme="minorEastAsia" w:hAnsi="Cambria Math"/>
+              <w:lang w:val="en-US"/>
+            </w:rPr>
+            <m:t>≈</m:t>
+          </m:r>
+          <m:r>
+            <m:rPr>
+              <m:sty m:val="p"/>
+            </m:rPr>
+            <w:rPr>
+              <w:rFonts w:ascii="Cambria Math" w:eastAsiaTheme="minorEastAsia" w:hAnsi="Cambria Math"/>
+              <w:lang w:val="en-US"/>
+            </w:rPr>
+            <m:t xml:space="preserve"> 27,6 </m:t>
+          </m:r>
+          <m:r>
+            <w:rPr>
+              <w:rFonts w:ascii="Cambria Math" w:eastAsiaTheme="minorEastAsia" w:hAnsi="Cambria Math"/>
+            </w:rPr>
+            <m:t>об</m:t>
+          </m:r>
+          <m:r>
+            <m:rPr>
+              <m:lit/>
+            </m:rPr>
+            <w:rPr>
+              <w:rFonts w:ascii="Cambria Math" w:eastAsiaTheme="minorEastAsia" w:hAnsi="Cambria Math"/>
+              <w:lang w:val="en-US"/>
+            </w:rPr>
+            <m:t>/</m:t>
+          </m:r>
+          <m:r>
+            <w:rPr>
+              <w:rFonts w:ascii="Cambria Math" w:eastAsiaTheme="minorEastAsia" w:hAnsi="Cambria Math"/>
+            </w:rPr>
+            <m:t>мин</m:t>
+          </m:r>
+        </m:oMath>
+      </m:oMathPara>
+    </w:p>
+    <w:p>
+      <w:pPr>
+        <w:ind w:firstLine="0"/>
+      </w:pPr>
+      <w:r>
+        <w:t>где:</w:t>
+      </w:r>
+    </w:p>
+    <w:p>
+      <w:pPr>
+        <w:ind w:firstLine="0"/>
+        <w:rPr>
+          <w:rFonts w:eastAsiaTheme="minorEastAsia"/>
+        </w:rPr>
+      </w:pPr>
+      <m:oMath>
+        <m:sSub>
+          <m:sSubPr>
+            <m:ctrlPr>
+              <w:rPr>
+                <w:rFonts w:ascii="Cambria Math" w:eastAsiaTheme="minorEastAsia" w:hAnsi="Cambria Math"/>
+                <w:i/>
+                <w:lang w:val="en-US"/>
+              </w:rPr>
+            </m:ctrlPr>
+          </m:sSubPr>
+          <m:e>
+            <m:r>
+              <m:rPr>
+                <m:sty m:val="p"/>
+              </m:rPr>
+              <w:rPr>
+                <w:rFonts w:ascii="Cambria Math" w:eastAsiaTheme="minorEastAsia" w:hAnsi="Cambria Math"/>
+              </w:rPr>
+              <m:t>ω</m:t>
+            </m:r>
+            <m:ctrlPr>
+              <w:rPr>
+                <w:rFonts w:ascii="Cambria Math" w:eastAsiaTheme="minorEastAsia" w:hAnsi="Cambria Math"/>
+              </w:rPr>
+            </m:ctrlPr>
+          </m:e>
+          <m:sub>
+            <m:r>
+              <w:rPr>
+                <w:rFonts w:ascii="Cambria Math" w:eastAsiaTheme="minorEastAsia" w:hAnsi="Cambria Math"/>
+                <w:lang w:val="en-US"/>
+              </w:rPr>
+              <m:t>max</m:t>
+            </m:r>
+          </m:sub>
+        </m:sSub>
+      </m:oMath>
+      <w:r>
+        <w:rPr>
+          <w:rFonts w:eastAsiaTheme="minorEastAsia"/>
+        </w:rPr>
+        <w:t xml:space="preserve"> – максимальная угловая скорость, развиваемая приводом;</w:t>
+      </w:r>
+    </w:p>
+    <w:p>
+      <w:pPr>
+        <w:ind w:firstLine="0"/>
+        <w:rPr>
+          <w:rFonts w:eastAsiaTheme="minorEastAsia"/>
+          <w:lang w:val="en-US"/>
+        </w:rPr>
+      </w:pPr>
+      <m:oMath>
+        <m:r>
+          <w:rPr>
+            <w:rFonts w:ascii="Cambria Math" w:hAnsi="Cambria Math"/>
+            <w:lang w:val="en-US"/>
+          </w:rPr>
+          <m:t>A</m:t>
+        </m:r>
+      </m:oMath>
+      <w:r>
+        <w:rPr>
+          <w:rFonts w:eastAsiaTheme="minorEastAsia"/>
+        </w:rPr>
+        <w:t xml:space="preserve"> – амплитуда сигнала, которая достигается за </w:t>
+      </w:r>
+      <m:oMath>
+        <m:sSub>
+          <m:sSubPr>
+            <m:ctrlPr>
+              <w:rPr>
+                <w:rFonts w:ascii="Cambria Math" w:hAnsi="Cambria Math"/>
+                <w:i/>
+                <w:lang w:val="en-US"/>
+              </w:rPr>
+            </m:ctrlPr>
+          </m:sSubPr>
+          <m:e>
+            <m:r>
+              <w:rPr>
+                <w:rFonts w:ascii="Cambria Math" w:hAnsi="Cambria Math"/>
+                <w:lang w:val="en-US"/>
+              </w:rPr>
+              <m:t>t</m:t>
+            </m:r>
+          </m:e>
+          <m:sub>
+            <m:r>
+              <w:rPr>
+                <w:rFonts w:ascii="Cambria Math" w:hAnsi="Cambria Math"/>
+              </w:rPr>
+              <m:t>пп</m:t>
+            </m:r>
+          </m:sub>
+        </m:sSub>
+        <m:r>
+          <w:rPr>
+            <w:rFonts w:ascii="Cambria Math" w:hAnsi="Cambria Math"/>
+            <w:lang w:val="en-US"/>
+          </w:rPr>
+          <m:t>.</m:t>
+        </m:r>
+      </m:oMath>
+    </w:p>
+    <w:p>
+      <w:pPr>
+        <w:ind w:firstLine="0"/>
+      </w:pPr>
+      <w:r>
+        <w:rPr>
+          <w:rFonts w:eastAsiaTheme="minorEastAsia"/>
+        </w:rPr>
+        <w:t xml:space="preserve">Как видно из графика механической характеристики привода на рисунке 6, привод действительно может развить такие скорости при отсутствие внешнего момента </w:t>
+      </w:r>
+      <w:r>
+        <w:rPr>
+          <w:rFonts w:eastAsiaTheme="minorEastAsia"/>
+          <w:i/>
+          <w:iCs/>
+          <w:lang w:val="en-US"/>
+        </w:rPr>
+        <w:t>M</w:t>
+      </w:r>
+      <w:r>
+        <w:rPr>
+          <w:rFonts w:eastAsiaTheme="minorEastAsia"/>
+          <w:vertAlign w:val="subscript"/>
+        </w:rPr>
+        <w:t>в</w:t>
+      </w:r>
+      <w:r>
+        <w:rPr>
+          <w:rFonts w:eastAsiaTheme="minorEastAsia"/>
+        </w:rPr>
+        <w:t xml:space="preserve">, который начинает действовать на САУ с момента времени </w:t>
+      </w:r>
+      <w:r>
+        <w:rPr>
+          <w:rFonts w:eastAsiaTheme="minorEastAsia"/>
+          <w:i/>
+          <w:iCs/>
+          <w:lang w:val="en-US"/>
+        </w:rPr>
+        <w:t>t</w:t>
+      </w:r>
+      <w:r>
+        <w:rPr>
+          <w:rFonts w:eastAsiaTheme="minorEastAsia"/>
+        </w:rPr>
+        <w:t xml:space="preserve"> = 2</w:t>
+      </w:r>
+      <w:r>
+        <w:rPr>
+          <w:rFonts w:eastAsiaTheme="minorEastAsia"/>
+          <w:lang w:val="en-US"/>
+        </w:rPr>
+        <w:t>c</w:t>
+      </w:r>
+      <w:r>
+        <w:rPr>
+          <w:rFonts w:eastAsiaTheme="minorEastAsia"/>
+        </w:rPr>
+        <w:t xml:space="preserve">. Из чего можно сделать вывод, что САУ </w:t>
+      </w:r>
+      <w:r>
+        <w:rPr>
+          <w:rFonts w:eastAsiaTheme="minorEastAsia"/>
+        </w:rPr>
+        <w:t>синтезирована</w:t>
+      </w:r>
+      <w:r>
+        <w:rPr>
+          <w:rFonts w:eastAsiaTheme="minorEastAsia"/>
+        </w:rPr>
+        <w:t xml:space="preserve"> верно</w:t>
+      </w:r>
+      <w:r>
+        <w:rPr>
+          <w:rFonts w:eastAsiaTheme="minorEastAsia"/>
+        </w:rPr>
+        <w:t xml:space="preserve"> и соответствует энергетике привдода.</w:t>
+      </w:r>
+    </w:p>
+    <w:p>
+      <w:pPr>
+        <w:pStyle w:val="ac"/>
+      </w:pPr>
+      <w:r>
         <w:t>Проведём проверку</w:t>
       </w:r>
       <w:r>
@@ -25094,7 +26805,13 @@
         <w:t xml:space="preserve">. </w:t>
       </w:r>
       <w:r>
-        <w:t>Зададим следующие параметры переходного процесса:  время переходного процесса – 0.7 с, перегулирование – 1 %, время нарастания 0.6 с, нарастание  - 80 %, отклонение от задающего сигнала – 1 %</w:t>
+        <w:t xml:space="preserve">Зададим следующие параметры переходного </w:t>
+      </w:r>
+      <w:r>
+        <w:t>процесса: время</w:t>
+      </w:r>
+      <w:r>
+        <w:t xml:space="preserve"> переходного процесса – 0.7 с, перегулирование – 1 %, время нарастания 0.6 с, нарастание  - 80 %, отклонение от задающего сигнала – 1 %</w:t>
       </w:r>
       <w:r>
         <w:t xml:space="preserve">. </w:t>
@@ -25111,8 +26828,101 @@
       <w:r>
         <w:t xml:space="preserve">. Начальные значения коэффициентов усиления ПИД – регулятора установим в 10. </w:t>
       </w:r>
-      <w:r>
-        <w:t xml:space="preserve">На рисунке 20 представлен результат работы данного пакета. Тонкими чёрными линиями обозначены графики переходных процессов, которые зашли за пределы заданных параметров переходного процесса (жёлтая область). Синей линией показан график переходного процесса, который удовлетворяет заданным требованиям. Такому переходному процессу соответствуют следующие значения коэффициентов усиления ПИД регулятора: </w:t>
+    </w:p>
+    <w:p>
+      <w:r>
+        <w:t>На рисунке 20 представлен результат работы данного пакета.</w:t>
+      </w:r>
+    </w:p>
+    <w:p>
+      <w:pPr>
+        <w:ind w:firstLine="142"/>
+      </w:pPr>
+      <w:r>
+        <w:rPr>
+          <w:noProof/>
+        </w:rPr>
+        <w:drawing>
+          <wp:inline distT="0" distB="0" distL="0" distR="0" wp14:anchorId="32C0B1E2" wp14:editId="6382E128">
+            <wp:extent cx="5515661" cy="3958312"/>
+            <wp:effectExtent l="0" t="0" r="8890" b="4445"/>
+            <wp:docPr id="45" name="Рисунок 45"/>
+            <wp:cNvGraphicFramePr>
+              <a:graphicFrameLocks xmlns:a="http://schemas.openxmlformats.org/drawingml/2006/main" noChangeAspect="1"/>
+            </wp:cNvGraphicFramePr>
+            <a:graphic xmlns:a="http://schemas.openxmlformats.org/drawingml/2006/main">
+              <a:graphicData uri="http://schemas.openxmlformats.org/drawingml/2006/picture">
+                <pic:pic xmlns:pic="http://schemas.openxmlformats.org/drawingml/2006/picture">
+                  <pic:nvPicPr>
+                    <pic:cNvPr id="0" name="Picture 1"/>
+                    <pic:cNvPicPr>
+                      <a:picLocks noChangeAspect="1" noChangeArrowheads="1"/>
+                    </pic:cNvPicPr>
+                  </pic:nvPicPr>
+                  <pic:blipFill>
+                    <a:blip r:embed="rId37">
+                      <a:extLst>
+                        <a:ext uri="{28A0092B-C50C-407E-A947-70E740481C1C}">
+                          <a14:useLocalDpi xmlns:a14="http://schemas.microsoft.com/office/drawing/2010/main" val="0"/>
+                        </a:ext>
+                      </a:extLst>
+                    </a:blip>
+                    <a:srcRect/>
+                    <a:stretch>
+                      <a:fillRect/>
+                    </a:stretch>
+                  </pic:blipFill>
+                  <pic:spPr bwMode="auto">
+                    <a:xfrm>
+                      <a:off x="0" y="0"/>
+                      <a:ext cx="5520590" cy="3961849"/>
+                    </a:xfrm>
+                    <a:prstGeom prst="rect">
+                      <a:avLst/>
+                    </a:prstGeom>
+                    <a:noFill/>
+                    <a:ln>
+                      <a:noFill/>
+                    </a:ln>
+                  </pic:spPr>
+                </pic:pic>
+              </a:graphicData>
+            </a:graphic>
+          </wp:inline>
+        </w:drawing>
+      </w:r>
+    </w:p>
+    <w:p>
+      <w:pPr>
+        <w:ind w:hanging="142"/>
+        <w:jc w:val="center"/>
+      </w:pPr>
+      <w:r>
+        <w:t xml:space="preserve">Рисунок 20 – Результат работы пакета </w:t>
+      </w:r>
+      <w:r>
+        <w:rPr>
+          <w:lang w:val="en-US"/>
+        </w:rPr>
+        <w:t>Simulink</w:t>
+      </w:r>
+      <w:r>
+        <w:t xml:space="preserve"> Response </w:t>
+      </w:r>
+      <w:r>
+        <w:rPr>
+          <w:lang w:val="en-US"/>
+        </w:rPr>
+        <w:t>Optimizer</w:t>
+      </w:r>
+    </w:p>
+    <w:p>
+      <w:pPr>
+        <w:ind w:firstLine="0"/>
+      </w:pPr>
+      <w:r>
+        <w:lastRenderedPageBreak/>
+        <w:t>Тонкими чёрными линиями обозначены графики переходных процессов, которые зашли за пределы заданных параметров переходного процесса (жёлтая область). Синей линией показан график переходного процесса, который удовлетворяет заданным требованиям. Такому переходному процессу соответствуют следующие значения коэффициентов усиления ПИД регулятора:</w:t>
       </w:r>
       <m:oMath>
         <m:sSub>
@@ -25145,19 +26955,19 @@
           <w:rPr>
             <w:rFonts w:ascii="Cambria Math" w:hAnsi="Cambria Math"/>
           </w:rPr>
-          <m:t xml:space="preserve">= </m:t>
+          <m:t>= 16</m:t>
         </m:r>
         <m:r>
           <w:rPr>
             <w:rFonts w:ascii="Cambria Math" w:hAnsi="Cambria Math"/>
           </w:rPr>
-          <m:t>1698</m:t>
+          <m:t>5</m:t>
         </m:r>
         <m:r>
           <w:rPr>
             <w:rFonts w:ascii="Cambria Math" w:hAnsi="Cambria Math"/>
           </w:rPr>
-          <m:t>,</m:t>
+          <m:t>8,</m:t>
         </m:r>
         <m:sSub>
           <m:sSubPr>
@@ -25189,31 +26999,7 @@
           <w:rPr>
             <w:rFonts w:ascii="Cambria Math" w:hAnsi="Cambria Math"/>
           </w:rPr>
-          <m:t>= 3</m:t>
-        </m:r>
-        <m:r>
-          <w:rPr>
-            <w:rFonts w:ascii="Cambria Math" w:hAnsi="Cambria Math"/>
-          </w:rPr>
-          <m:t>7</m:t>
-        </m:r>
-        <m:r>
-          <w:rPr>
-            <w:rFonts w:ascii="Cambria Math" w:hAnsi="Cambria Math"/>
-          </w:rPr>
-          <m:t>.2</m:t>
-        </m:r>
-        <m:r>
-          <w:rPr>
-            <w:rFonts w:ascii="Cambria Math" w:hAnsi="Cambria Math"/>
-          </w:rPr>
-          <m:t>3</m:t>
-        </m:r>
-        <m:r>
-          <w:rPr>
-            <w:rFonts w:ascii="Cambria Math" w:hAnsi="Cambria Math"/>
-          </w:rPr>
-          <m:t>,</m:t>
+          <m:t>= 37.23,</m:t>
         </m:r>
       </m:oMath>
       <w:r>
@@ -25221,12 +27007,6 @@
           <w:rFonts w:eastAsiaTheme="minorEastAsia"/>
         </w:rPr>
         <w:t xml:space="preserve"> </w:t>
-      </w:r>
-      <w:r>
-        <w:rPr>
-          <w:rFonts w:eastAsiaTheme="minorEastAsia"/>
-        </w:rPr>
-        <w:br/>
       </w:r>
       <m:oMath>
         <m:sSub>
@@ -25259,13 +27039,7 @@
           <w:rPr>
             <w:rFonts w:ascii="Cambria Math" w:hAnsi="Cambria Math"/>
           </w:rPr>
-          <m:t xml:space="preserve">= </m:t>
-        </m:r>
-        <m:r>
-          <w:rPr>
-            <w:rFonts w:ascii="Cambria Math" w:hAnsi="Cambria Math"/>
-          </w:rPr>
-          <m:t>45</m:t>
+          <m:t>= 45</m:t>
         </m:r>
       </m:oMath>
       <w:r>
@@ -25281,7 +27055,13 @@
         <w:t xml:space="preserve"> </w:t>
       </w:r>
       <w:r>
-        <w:t xml:space="preserve">Как видно, коэффициенты полученные в пакете </w:t>
+        <w:t xml:space="preserve">Как видно, </w:t>
+      </w:r>
+      <w:r>
+        <w:t>коэффициенты,</w:t>
+      </w:r>
+      <w:r>
+        <w:t xml:space="preserve"> полученные в пакете </w:t>
       </w:r>
       <w:r>
         <w:rPr>
@@ -25317,25 +27097,278 @@
           <w:docGrid w:linePitch="360"/>
         </w:sectPr>
       </w:pPr>
-      <w:r>
-        <w:t xml:space="preserve"> </w:t>
-      </w:r>
     </w:p>
     <w:p>
       <w:pPr>
         <w:pStyle w:val="1"/>
-        <w:rPr>
-          <w:rFonts w:eastAsiaTheme="minorHAnsi"/>
-        </w:rPr>
-      </w:pPr>
-      <w:r>
-        <w:rPr>
-          <w:rFonts w:eastAsiaTheme="minorEastAsia"/>
-        </w:rPr>
-        <w:t>Список литературы</w:t>
+      </w:pPr>
+      <w:bookmarkStart w:id="19" w:name="_Toc73020533"/>
+      <w:r>
+        <w:lastRenderedPageBreak/>
+        <w:t>Заключение</w:t>
+      </w:r>
+      <w:bookmarkEnd w:id="19"/>
+      <w:r>
+        <w:t xml:space="preserve"> </w:t>
+      </w:r>
+    </w:p>
+    <w:p>
+      <w:r>
+        <w:t xml:space="preserve">В рамках данной работы была </w:t>
+      </w:r>
+      <w:r>
+        <w:t>спроектирована САУ</w:t>
+      </w:r>
+      <w:r>
+        <w:t xml:space="preserve"> привод</w:t>
+      </w:r>
+      <w:r>
+        <w:t>о</w:t>
+      </w:r>
+      <w:r>
+        <w:t xml:space="preserve">м подводного электромеханического манипулятора </w:t>
+      </w:r>
+      <w:r>
+        <w:t>и выбраны соответствующие устройства для её реализации</w:t>
+      </w:r>
+      <w:r>
+        <w:t>.</w:t>
+      </w:r>
+      <w:r>
+        <w:t xml:space="preserve"> </w:t>
+      </w:r>
+      <w:r>
+        <w:t xml:space="preserve">В качестве двигателя </w:t>
+      </w:r>
+      <w:r>
+        <w:t xml:space="preserve">привода </w:t>
+      </w:r>
+      <w:r>
+        <w:t xml:space="preserve">был выбран ДПТ </w:t>
+      </w:r>
+      <w:r>
+        <w:rPr>
+          <w:lang w:val="en-US"/>
+        </w:rPr>
+        <w:t>Faulhaber</w:t>
+      </w:r>
+      <w:r>
+        <w:t xml:space="preserve"> 3257 024</w:t>
+      </w:r>
+      <w:r>
+        <w:rPr>
+          <w:lang w:val="en-US"/>
+        </w:rPr>
+        <w:t>CR</w:t>
+      </w:r>
+      <w:r>
+        <w:t xml:space="preserve">, в качестве механической передачи был выбран планетарный редуктор </w:t>
+      </w:r>
+      <w:r>
+        <w:rPr>
+          <w:lang w:val="en-US"/>
+        </w:rPr>
+        <w:t>Faulhaber</w:t>
+      </w:r>
+      <w:r>
+        <w:t xml:space="preserve"> 3257 </w:t>
+      </w:r>
+      <w:r>
+        <w:t>42</w:t>
+      </w:r>
+      <w:r>
+        <w:rPr>
+          <w:lang w:val="en-US"/>
+        </w:rPr>
+        <w:t>GPT</w:t>
+      </w:r>
+      <w:r>
+        <w:t xml:space="preserve">. </w:t>
+      </w:r>
+      <w:r>
+        <w:t xml:space="preserve">Для организации обратной </w:t>
+      </w:r>
+      <w:r>
+        <w:t xml:space="preserve">связи был использован потенциометрический датчик угла </w:t>
+      </w:r>
+      <w:r>
+        <w:rPr>
+          <w:lang w:val="en-US"/>
+        </w:rPr>
+        <w:t>PRS</w:t>
+      </w:r>
+      <w:r>
+        <w:t>-65-</w:t>
+      </w:r>
+      <w:r>
+        <w:rPr>
+          <w:lang w:val="en-US"/>
+        </w:rPr>
+        <w:t>A</w:t>
+      </w:r>
+      <w:r>
+        <w:t>502</w:t>
+      </w:r>
+      <w:r>
+        <w:t xml:space="preserve">. </w:t>
+      </w:r>
+      <w:r>
+        <w:t xml:space="preserve">В результате синтеза САУ была получена система с ПИД – регулятором с коэффициентами усиления в соответствующих ветвях </w:t>
+      </w:r>
+      <m:oMath>
+        <m:sSub>
+          <m:sSubPr>
+            <m:ctrlPr>
+              <w:rPr>
+                <w:rFonts w:ascii="Cambria Math" w:hAnsi="Cambria Math"/>
+                <w:i/>
+              </w:rPr>
+            </m:ctrlPr>
+          </m:sSubPr>
+          <m:e>
+            <m:r>
+              <w:rPr>
+                <w:rFonts w:ascii="Cambria Math" w:hAnsi="Cambria Math"/>
+              </w:rPr>
+              <m:t>K</m:t>
+            </m:r>
+          </m:e>
+          <m:sub>
+            <m:r>
+              <w:rPr>
+                <w:rFonts w:ascii="Cambria Math" w:hAnsi="Cambria Math"/>
+              </w:rPr>
+              <m:t>p</m:t>
+            </m:r>
+          </m:sub>
+        </m:sSub>
+        <m:r>
+          <w:rPr>
+            <w:rFonts w:ascii="Cambria Math" w:hAnsi="Cambria Math"/>
+          </w:rPr>
+          <m:t>= 1800,</m:t>
+        </m:r>
+        <m:sSub>
+          <m:sSubPr>
+            <m:ctrlPr>
+              <w:rPr>
+                <w:rFonts w:ascii="Cambria Math" w:hAnsi="Cambria Math"/>
+                <w:i/>
+              </w:rPr>
+            </m:ctrlPr>
+          </m:sSubPr>
+          <m:e>
+            <m:r>
+              <w:rPr>
+                <w:rFonts w:ascii="Cambria Math" w:hAnsi="Cambria Math"/>
+              </w:rPr>
+              <m:t>K</m:t>
+            </m:r>
+          </m:e>
+          <m:sub>
+            <m:r>
+              <w:rPr>
+                <w:rFonts w:ascii="Cambria Math" w:hAnsi="Cambria Math"/>
+                <w:lang w:val="en-US"/>
+              </w:rPr>
+              <m:t>i</m:t>
+            </m:r>
+          </m:sub>
+        </m:sSub>
+        <m:r>
+          <w:rPr>
+            <w:rFonts w:ascii="Cambria Math" w:hAnsi="Cambria Math"/>
+          </w:rPr>
+          <m:t>= 35.2,</m:t>
+        </m:r>
+      </m:oMath>
+      <w:r>
+        <w:rPr>
+          <w:rFonts w:eastAsiaTheme="minorEastAsia"/>
+        </w:rPr>
+        <w:t xml:space="preserve"> </w:t>
+      </w:r>
+      <m:oMath>
+        <m:sSub>
+          <m:sSubPr>
+            <m:ctrlPr>
+              <w:rPr>
+                <w:rFonts w:ascii="Cambria Math" w:hAnsi="Cambria Math"/>
+                <w:i/>
+              </w:rPr>
+            </m:ctrlPr>
+          </m:sSubPr>
+          <m:e>
+            <m:r>
+              <w:rPr>
+                <w:rFonts w:ascii="Cambria Math" w:hAnsi="Cambria Math"/>
+              </w:rPr>
+              <m:t>K</m:t>
+            </m:r>
+          </m:e>
+          <m:sub>
+            <m:r>
+              <w:rPr>
+                <w:rFonts w:ascii="Cambria Math" w:hAnsi="Cambria Math"/>
+              </w:rPr>
+              <m:t>d</m:t>
+            </m:r>
+          </m:sub>
+        </m:sSub>
+        <m:r>
+          <w:rPr>
+            <w:rFonts w:ascii="Cambria Math" w:hAnsi="Cambria Math"/>
+          </w:rPr>
+          <m:t>= 46</m:t>
+        </m:r>
+      </m:oMath>
+      <w:r>
+        <w:t xml:space="preserve"> </w:t>
+      </w:r>
+      <w:r>
+        <w:t>Спроектированная</w:t>
+      </w:r>
+      <w:r>
+        <w:t xml:space="preserve"> </w:t>
+      </w:r>
+      <w:r>
+        <w:t>САУ</w:t>
+      </w:r>
+      <w:r>
+        <w:t xml:space="preserve"> соответствует всем требованиям, указанным в техническом задании.</w:t>
       </w:r>
     </w:p>
     <w:p/>
+    <w:p>
+      <w:pPr>
+        <w:sectPr>
+          <w:pgSz w:w="11906" w:h="16838"/>
+          <w:pgMar w:top="1134" w:right="850" w:bottom="1134" w:left="1701" w:header="708" w:footer="708" w:gutter="0"/>
+          <w:cols w:space="708"/>
+          <w:docGrid w:linePitch="360"/>
+        </w:sectPr>
+      </w:pPr>
+      <w:r>
+        <w:t xml:space="preserve"> </w:t>
+      </w:r>
+    </w:p>
+    <w:p>
+      <w:pPr>
+        <w:pStyle w:val="1"/>
+        <w:rPr>
+          <w:rFonts w:eastAsiaTheme="minorHAnsi"/>
+        </w:rPr>
+      </w:pPr>
+      <w:bookmarkStart w:id="20" w:name="_Toc73020534"/>
+      <w:r>
+        <w:rPr>
+          <w:rFonts w:eastAsiaTheme="minorEastAsia"/>
+        </w:rPr>
+        <w:lastRenderedPageBreak/>
+        <w:t>Список литературы</w:t>
+      </w:r>
+      <w:bookmarkEnd w:id="20"/>
+    </w:p>
     <w:p>
       <w:pPr>
         <w:sectPr>
@@ -25394,7 +27427,7 @@
                     <pic:cNvPicPr/>
                   </pic:nvPicPr>
                   <pic:blipFill>
-                    <a:blip r:embed="rId37"/>
+                    <a:blip r:embed="rId38"/>
                     <a:stretch>
                       <a:fillRect/>
                     </a:stretch>
@@ -26126,7 +28159,7 @@
                     <pic:cNvPicPr/>
                   </pic:nvPicPr>
                   <pic:blipFill>
-                    <a:blip r:embed="rId38"/>
+                    <a:blip r:embed="rId39"/>
                     <a:stretch>
                       <a:fillRect/>
                     </a:stretch>
@@ -26450,7 +28483,7 @@
                     <pic:cNvPicPr/>
                   </pic:nvPicPr>
                   <pic:blipFill>
-                    <a:blip r:embed="rId39"/>
+                    <a:blip r:embed="rId40"/>
                     <a:stretch>
                       <a:fillRect/>
                     </a:stretch>
@@ -26704,7 +28737,7 @@
           </mc:Choice>
           <mc:Fallback>
             <w:pict>
-              <v:shape w14:anchorId="08ABF36C" id="_x0000_s1046" type="#_x0000_t202" style="position:absolute;left:0;text-align:left;margin-left:278.35pt;margin-top:52.1pt;width:185.9pt;height:110.6pt;z-index:251666432;visibility:visible;mso-wrap-style:square;mso-width-percent:0;mso-height-percent:0;mso-wrap-distance-left:9pt;mso-wrap-distance-top:3.6pt;mso-wrap-distance-right:9pt;mso-wrap-distance-bottom:3.6pt;mso-position-horizontal:absolute;mso-position-horizontal-relative:text;mso-position-vertical:absolute;mso-position-vertical-relative:text;mso-width-percent:0;mso-height-percent:0;mso-width-relative:margin;mso-height-relative:margin;v-text-anchor:top" o:gfxdata="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" filled="f" stroked="f">
+              <v:shape w14:anchorId="08ABF36C" id="_x0000_s1046" type="#_x0000_t202" style="position:absolute;left:0;text-align:left;margin-left:278.35pt;margin-top:52.1pt;width:185.9pt;height:110.6pt;z-index:251666432;visibility:visible;mso-wrap-style:square;mso-width-percent:0;mso-height-percent:0;mso-wrap-distance-left:9pt;mso-wrap-distance-top:3.6pt;mso-wrap-distance-right:9pt;mso-wrap-distance-bottom:3.6pt;mso-position-horizontal:absolute;mso-position-horizontal-relative:text;mso-position-vertical:absolute;mso-position-vertical-relative:text;mso-width-percent:0;mso-height-percent:0;mso-width-relative:margin;mso-height-relative:margin;v-text-anchor:top" o:gfxdata="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" filled="f" stroked="f">
                 <v:textbox style="mso-fit-shape-to-text:t">
                   <w:txbxContent>
                     <w:p>
@@ -26827,7 +28860,7 @@
           </mc:Choice>
           <mc:Fallback>
             <w:pict>
-              <v:shape w14:anchorId="03286A94" id="_x0000_s1047" type="#_x0000_t202" style="position:absolute;left:0;text-align:left;margin-left:0;margin-top:14.4pt;width:185.9pt;height:110.6pt;rotation:-90;z-index:251664384;visibility:visible;mso-wrap-style:square;mso-width-percent:0;mso-height-percent:0;mso-wrap-distance-left:9pt;mso-wrap-distance-top:3.6pt;mso-wrap-distance-right:9pt;mso-wrap-distance-bottom:3.6pt;mso-position-horizontal:center;mso-position-horizontal-relative:text;mso-position-vertical:absolute;mso-position-vertical-relative:text;mso-width-percent:0;mso-height-percent:0;mso-width-relative:margin;mso-height-relative:margin;v-text-anchor:top" o:gfxdata="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" filled="f" stroked="f">
+              <v:shape w14:anchorId="03286A94" id="_x0000_s1047" type="#_x0000_t202" style="position:absolute;left:0;text-align:left;margin-left:0;margin-top:14.4pt;width:185.9pt;height:110.6pt;rotation:-90;z-index:251664384;visibility:visible;mso-wrap-style:square;mso-width-percent:0;mso-height-percent:0;mso-wrap-distance-left:9pt;mso-wrap-distance-top:3.6pt;mso-wrap-distance-right:9pt;mso-wrap-distance-bottom:3.6pt;mso-position-horizontal:center;mso-position-horizontal-relative:text;mso-position-vertical:absolute;mso-position-vertical-relative:text;mso-width-percent:0;mso-height-percent:0;mso-width-relative:margin;mso-height-relative:margin;v-text-anchor:top" o:gfxdata="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" filled="f" stroked="f">
                 <v:textbox style="mso-fit-shape-to-text:t">
                   <w:txbxContent>
                     <w:p>
@@ -26866,7 +28899,7 @@
 
 <file path=word/comments.xml><?xml version="1.0" encoding="utf-8"?>
 <w:comments xmlns:wpc="http://schemas.microsoft.com/office/word/2010/wordprocessingCanvas" xmlns:cx="http://schemas.microsoft.com/office/drawing/2014/chartex" xmlns:cx1="http://schemas.microsoft.com/office/drawing/2015/9/8/chartex" xmlns:cx2="http://schemas.microsoft.com/office/drawing/2015/10/21/chartex" xmlns:cx3="http://schemas.microsoft.com/office/drawing/2016/5/9/chartex" xmlns:cx4="http://schemas.microsoft.com/office/drawing/2016/5/10/chartex" xmlns:cx5="http://schemas.microsoft.com/office/drawing/2016/5/11/chartex" xmlns:cx6="http://schemas.microsoft.com/office/drawing/2016/5/12/chartex" xmlns:cx7="http://schemas.microsoft.com/office/drawing/2016/5/13/chartex" xmlns:cx8="http://schemas.microsoft.com/office/drawing/2016/5/14/chartex" xmlns:mc="http://schemas.openxmlformats.org/markup-compatibility/2006" xmlns:aink="http://schemas.microsoft.com/office/drawing/2016/ink" xmlns:am3d="http://schemas.microsoft.com/office/drawing/2017/model3d" xmlns:o="urn:schemas-microsoft-com:office:office" xmlns:r="http://schemas.openxmlformats.org/officeDocument/2006/relationships" xmlns:m="http://schemas.openxmlformats.org/officeDocument/2006/math" xmlns:v="urn:schemas-microsoft-com:vml" xmlns:wp14="http://schemas.microsoft.com/office/word/2010/wordprocessingDrawing" xmlns:wp="http://schemas.openxmlformats.org/drawingml/2006/wordprocessingDrawing" xmlns:w10="urn:schemas-microsoft-com:office:word" xmlns:w="http://schemas.openxmlformats.org/wordprocessingml/2006/main" xmlns:w14="http://schemas.microsoft.com/office/word/2010/wordml" xmlns:w15="http://schemas.microsoft.com/office/word/2012/wordml" xmlns:w16cex="http://schemas.microsoft.com/office/word/2018/wordml/cex" xmlns:w16cid="http://schemas.microsoft.com/office/word/2016/wordml/cid" xmlns:w16="http://schemas.microsoft.com/office/word/2018/wordml" xmlns:w16se="http://schemas.microsoft.com/office/word/2015/wordml/symex" xmlns:wpg="http://schemas.microsoft.com/office/word/2010/wordprocessingGroup" xmlns:wpi="http://schemas.microsoft.com/office/word/2010/wordprocessingInk" xmlns:wne="http://schemas.microsoft.com/office/word/2006/wordml" xmlns:wps="http://schemas.microsoft.com/office/word/2010/wordprocessingShape" mc:Ignorable="w14 w15 w16se w16cid w16 w16cex wp14">
-  <w:comment w:id="1" w:author="Otto Schefer" w:date="2021-05-25T19:00:00Z" w:initials="OS">
+  <w:comment w:id="6" w:author="Otto Schefer" w:date="2021-05-25T19:00:00Z" w:initials="OS">
     <w:p>
       <w:pPr>
         <w:pStyle w:val="af"/>
@@ -26882,7 +28915,7 @@
       </w:r>
     </w:p>
   </w:comment>
-  <w:comment w:id="2" w:author="Otto Schefer" w:date="2021-05-08T18:20:00Z" w:initials="OS">
+  <w:comment w:id="7" w:author="Otto Schefer" w:date="2021-05-08T18:20:00Z" w:initials="OS">
     <w:p>
       <w:pPr>
         <w:pStyle w:val="af"/>
@@ -26908,7 +28941,7 @@
       </w:pPr>
     </w:p>
   </w:comment>
-  <w:comment w:id="4" w:author="Otto Schefer" w:date="2021-05-08T18:30:00Z" w:initials="OS">
+  <w:comment w:id="10" w:author="Otto Schefer" w:date="2021-05-08T18:30:00Z" w:initials="OS">
     <w:p>
       <w:pPr>
         <w:pStyle w:val="af"/>
@@ -26929,7 +28962,7 @@
       </w:pPr>
     </w:p>
   </w:comment>
-  <w:comment w:id="5" w:author="Otto Schefer" w:date="2021-05-08T18:31:00Z" w:initials="OS">
+  <w:comment w:id="11" w:author="Otto Schefer" w:date="2021-05-08T18:31:00Z" w:initials="OS">
     <w:p>
       <w:pPr>
         <w:pStyle w:val="af"/>
@@ -28797,13 +30830,71 @@
     <w:name w:val="Hyperlink"/>
     <w:basedOn w:val="a1"/>
     <w:uiPriority w:val="99"/>
-    <w:semiHidden/>
     <w:unhideWhenUsed/>
     <w:rsid w:val="0002180B"/>
     <w:rPr>
       <w:color w:val="0000FF"/>
       <w:u w:val="single"/>
     </w:rPr>
+  </w:style>
+  <w:style w:type="paragraph" w:styleId="af4">
+    <w:name w:val="TOC Heading"/>
+    <w:basedOn w:val="1"/>
+    <w:next w:val="a0"/>
+    <w:uiPriority w:val="39"/>
+    <w:unhideWhenUsed/>
+    <w:qFormat/>
+    <w:rsid w:val="00926769"/>
+    <w:pPr>
+      <w:spacing w:line="259" w:lineRule="auto"/>
+      <w:ind w:firstLine="0"/>
+      <w:jc w:val="left"/>
+      <w:outlineLvl w:val="9"/>
+    </w:pPr>
+    <w:rPr>
+      <w:rFonts w:asciiTheme="majorHAnsi" w:hAnsiTheme="majorHAnsi"/>
+      <w:b w:val="0"/>
+      <w:color w:val="2F5496" w:themeColor="accent1" w:themeShade="BF"/>
+      <w:lang w:eastAsia="ru-RU"/>
+    </w:rPr>
+  </w:style>
+  <w:style w:type="paragraph" w:styleId="11">
+    <w:name w:val="toc 1"/>
+    <w:basedOn w:val="a0"/>
+    <w:next w:val="a0"/>
+    <w:autoRedefine/>
+    <w:uiPriority w:val="39"/>
+    <w:unhideWhenUsed/>
+    <w:rsid w:val="00926769"/>
+    <w:pPr>
+      <w:spacing w:after="100"/>
+    </w:pPr>
+  </w:style>
+  <w:style w:type="paragraph" w:styleId="21">
+    <w:name w:val="toc 2"/>
+    <w:basedOn w:val="a0"/>
+    <w:next w:val="a0"/>
+    <w:autoRedefine/>
+    <w:uiPriority w:val="39"/>
+    <w:unhideWhenUsed/>
+    <w:rsid w:val="00926769"/>
+    <w:pPr>
+      <w:spacing w:after="100"/>
+      <w:ind w:left="280"/>
+    </w:pPr>
+  </w:style>
+  <w:style w:type="paragraph" w:styleId="31">
+    <w:name w:val="toc 3"/>
+    <w:basedOn w:val="a0"/>
+    <w:next w:val="a0"/>
+    <w:autoRedefine/>
+    <w:uiPriority w:val="39"/>
+    <w:unhideWhenUsed/>
+    <w:rsid w:val="00926769"/>
+    <w:pPr>
+      <w:spacing w:after="100"/>
+      <w:ind w:left="560"/>
+    </w:pPr>
   </w:style>
 </w:styles>
 </file>

</xml_diff>